<commit_message>
added description for ide
</commit_message>
<xml_diff>
--- a/docs/Supermario Says.docx
+++ b/docs/Supermario Says.docx
@@ -1,6 +1,6 @@
 
 <file path=word/document.xml><?xml version="1.0" encoding="utf-8"?>
-<w:document xmlns:ve="http://schemas.openxmlformats.org/markup-compatibility/2006" xmlns:o="urn:schemas-microsoft-com:office:office" xmlns:r="http://schemas.openxmlformats.org/officeDocument/2006/relationships" xmlns:m="http://schemas.openxmlformats.org/officeDocument/2006/math" xmlns:v="urn:schemas-microsoft-com:vml" xmlns:wp="http://schemas.openxmlformats.org/drawingml/2006/wordprocessingDrawing" xmlns:w10="urn:schemas-microsoft-com:office:word" xmlns:w="http://schemas.openxmlformats.org/wordprocessingml/2006/main" xmlns:wne="http://schemas.microsoft.com/office/word/2006/wordml">
+<w:document xmlns:wpc="http://schemas.microsoft.com/office/word/2010/wordprocessingCanvas" xmlns:cx="http://schemas.microsoft.com/office/drawing/2014/chartex" xmlns:cx1="http://schemas.microsoft.com/office/drawing/2015/9/8/chartex" xmlns:cx2="http://schemas.microsoft.com/office/drawing/2015/10/21/chartex" xmlns:mc="http://schemas.openxmlformats.org/markup-compatibility/2006" xmlns:o="urn:schemas-microsoft-com:office:office" xmlns:r="http://schemas.openxmlformats.org/officeDocument/2006/relationships" xmlns:m="http://schemas.openxmlformats.org/officeDocument/2006/math" xmlns:v="urn:schemas-microsoft-com:vml" xmlns:wp14="http://schemas.microsoft.com/office/word/2010/wordprocessingDrawing" xmlns:wp="http://schemas.openxmlformats.org/drawingml/2006/wordprocessingDrawing" xmlns:w10="urn:schemas-microsoft-com:office:word" xmlns:w="http://schemas.openxmlformats.org/wordprocessingml/2006/main" xmlns:w14="http://schemas.microsoft.com/office/word/2010/wordml" xmlns:w15="http://schemas.microsoft.com/office/word/2012/wordml" xmlns:w16se="http://schemas.microsoft.com/office/word/2015/wordml/symex" xmlns:wpg="http://schemas.microsoft.com/office/word/2010/wordprocessingGroup" xmlns:wpi="http://schemas.microsoft.com/office/word/2010/wordprocessingInk" xmlns:wne="http://schemas.microsoft.com/office/word/2006/wordml" xmlns:wps="http://schemas.microsoft.com/office/word/2010/wordprocessingShape" mc:Ignorable="w14 w15 w16se wp14">
   <w:body>
     <w:p>
       <w:pPr>
@@ -598,27 +598,111 @@
         <w:rPr>
           <w:lang w:val="de-DE"/>
         </w:rPr>
-        <w:t>Dieses Dokument beschreibt das Projekt "SuperMario says ..." im Fach Systemnahe Programmierung an der DHBW Karlsruhe im Sommersemester  '16 bei Professor Lausen. Ziel des Projektes soll es sein, das Spiel Senso</w:t>
-      </w:r>
+        <w:t>Dieses Dokument beschreibt das Projekt "</w:t>
+      </w:r>
+      <w:proofErr w:type="spellStart"/>
+      <w:r>
+        <w:rPr>
+          <w:lang w:val="de-DE"/>
+        </w:rPr>
+        <w:t>SuperMario</w:t>
+      </w:r>
+      <w:proofErr w:type="spellEnd"/>
+      <w:r>
+        <w:rPr>
+          <w:lang w:val="de-DE"/>
+        </w:rPr>
+        <w:t xml:space="preserve"> </w:t>
+      </w:r>
+      <w:proofErr w:type="spellStart"/>
+      <w:r>
+        <w:rPr>
+          <w:lang w:val="de-DE"/>
+        </w:rPr>
+        <w:t>says</w:t>
+      </w:r>
+      <w:proofErr w:type="spellEnd"/>
+      <w:r>
+        <w:rPr>
+          <w:lang w:val="de-DE"/>
+        </w:rPr>
+        <w:t xml:space="preserve"> ..." im Fach Systemnahe Programmierung an der DHBW Karlsruhe im </w:t>
+      </w:r>
+      <w:proofErr w:type="gramStart"/>
+      <w:r>
+        <w:rPr>
+          <w:lang w:val="de-DE"/>
+        </w:rPr>
+        <w:t>Sommersemester  '</w:t>
+      </w:r>
+      <w:proofErr w:type="gramEnd"/>
+      <w:r>
+        <w:rPr>
+          <w:lang w:val="de-DE"/>
+        </w:rPr>
+        <w:t xml:space="preserve">16 bei Professor Lausen. Ziel des Projektes soll es sein, das Spiel </w:t>
+      </w:r>
+      <w:proofErr w:type="spellStart"/>
+      <w:r>
+        <w:rPr>
+          <w:lang w:val="de-DE"/>
+        </w:rPr>
+        <w:t>Senso</w:t>
+      </w:r>
+      <w:proofErr w:type="spellEnd"/>
       <w:r>
         <w:rPr>
           <w:rStyle w:val="FootnoteAnchor"/>
           <w:lang w:val="de-DE"/>
         </w:rPr>
+        <w:footnoteReference w:id="1"/>
+      </w:r>
+      <w:r>
+        <w:rPr>
+          <w:lang w:val="de-DE"/>
+        </w:rPr>
+        <w:t xml:space="preserve"> in Assembler </w:t>
+      </w:r>
+      <w:proofErr w:type="spellStart"/>
+      <w:r>
+        <w:rPr>
+          <w:lang w:val="de-DE"/>
+        </w:rPr>
+        <w:t>nachzuprogrammieren</w:t>
+      </w:r>
+      <w:proofErr w:type="spellEnd"/>
+      <w:r>
+        <w:rPr>
+          <w:lang w:val="de-DE"/>
+        </w:rPr>
+        <w:t xml:space="preserve">. Der Code soll auf einem Simulator des </w:t>
+      </w:r>
+      <w:r>
+        <w:rPr>
+          <w:rStyle w:val="SchwacheHervorhebung"/>
+          <w:lang w:val="de-DE"/>
+        </w:rPr>
+        <w:t>8051-Mikroprozessors</w:t>
+      </w:r>
+      <w:r>
+        <w:rPr>
+          <w:rStyle w:val="FootnoteAnchor"/>
+          <w:lang w:val="de-DE"/>
+        </w:rPr>
         <w:footnoteReference w:id="2"/>
       </w:r>
       <w:r>
         <w:rPr>
           <w:lang w:val="de-DE"/>
         </w:rPr>
-        <w:t xml:space="preserve"> in Assembler nachzuprogrammieren. Der Code soll auf einem Simulator des </w:t>
+        <w:t xml:space="preserve"> und simulierter Hardware laufen. Hierzu wird die </w:t>
       </w:r>
       <w:r>
         <w:rPr>
           <w:rStyle w:val="SchwacheHervorhebung"/>
           <w:lang w:val="de-DE"/>
         </w:rPr>
-        <w:t>8051-Mikroprozessors</w:t>
+        <w:t>MCU 8051 IDE</w:t>
       </w:r>
       <w:r>
         <w:rPr>
@@ -631,26 +715,6 @@
         <w:rPr>
           <w:lang w:val="de-DE"/>
         </w:rPr>
-        <w:t xml:space="preserve"> und simulierter Hardware laufen. Hierzu wird die </w:t>
-      </w:r>
-      <w:r>
-        <w:rPr>
-          <w:rStyle w:val="SchwacheHervorhebung"/>
-          <w:lang w:val="de-DE"/>
-        </w:rPr>
-        <w:t>MCU 8051 IDE</w:t>
-      </w:r>
-      <w:r>
-        <w:rPr>
-          <w:rStyle w:val="FootnoteAnchor"/>
-          <w:lang w:val="de-DE"/>
-        </w:rPr>
-        <w:footnoteReference w:id="4"/>
-      </w:r>
-      <w:r>
-        <w:rPr>
-          <w:lang w:val="de-DE"/>
-        </w:rPr>
         <w:t xml:space="preserve"> genutzt.</w:t>
       </w:r>
     </w:p>
@@ -665,7 +729,21 @@
         <w:rPr>
           <w:lang w:val="de-DE"/>
         </w:rPr>
-        <w:t>Entwickelt wird das Projekt von den Studenten Jasper Bröker, Mario Kaiser und Dominik Schaufelberger.</w:t>
+        <w:t xml:space="preserve">Entwickelt wird das Projekt von den Studenten Jasper </w:t>
+      </w:r>
+      <w:proofErr w:type="spellStart"/>
+      <w:r>
+        <w:rPr>
+          <w:lang w:val="de-DE"/>
+        </w:rPr>
+        <w:t>Bröker</w:t>
+      </w:r>
+      <w:proofErr w:type="spellEnd"/>
+      <w:r>
+        <w:rPr>
+          <w:lang w:val="de-DE"/>
+        </w:rPr>
+        <w:t>, Mario Kaiser und Dominik Schaufelberger.</w:t>
       </w:r>
     </w:p>
     <w:p>
@@ -691,11 +769,19 @@
           <w:lang w:val="de-DE"/>
         </w:rPr>
       </w:pPr>
-      <w:r>
-        <w:rPr>
-          <w:lang w:val="de-DE"/>
-        </w:rPr>
-        <w:t>Senso kann allein oder mit mehreren Personen gespielt werden. Das Spiel besteht aus vier großen Feldern in den Farben </w:t>
+      <w:proofErr w:type="spellStart"/>
+      <w:r>
+        <w:rPr>
+          <w:lang w:val="de-DE"/>
+        </w:rPr>
+        <w:t>Senso</w:t>
+      </w:r>
+      <w:proofErr w:type="spellEnd"/>
+      <w:r>
+        <w:rPr>
+          <w:lang w:val="de-DE"/>
+        </w:rPr>
+        <w:t xml:space="preserve"> kann allein oder mit mehreren Personen gespielt werden. Das Spiel besteht aus vier großen Feldern in den Farben </w:t>
       </w:r>
       <w:hyperlink r:id="rId8" w:tooltip="Rot" w:history="1">
         <w:r>
@@ -810,16 +896,196 @@
     </w:p>
     <w:p>
       <w:pPr>
-        <w:rPr>
-          <w:lang w:val="de-DE"/>
-        </w:rPr>
-      </w:pPr>
-      <w:r>
-        <w:rPr>
-          <w:lang w:val="de-DE"/>
-        </w:rPr>
-        <w:t>Mario</w:t>
-      </w:r>
+        <w:jc w:val="both"/>
+        <w:rPr>
+          <w:lang w:val="de-DE"/>
+        </w:rPr>
+      </w:pPr>
+      <w:r>
+        <w:rPr>
+          <w:lang w:val="de-DE"/>
+        </w:rPr>
+        <w:t xml:space="preserve">Für unser Projekt in systemnaher Programmierung nutzen wir die frei verfügbare integrierte Entwicklungsumgebung </w:t>
+      </w:r>
+      <w:r>
+        <w:rPr>
+          <w:b/>
+          <w:lang w:val="de-DE"/>
+        </w:rPr>
+        <w:t xml:space="preserve">MCU 8051 IDE, </w:t>
+      </w:r>
+      <w:r>
+        <w:rPr>
+          <w:lang w:val="de-DE"/>
+        </w:rPr>
+        <w:t xml:space="preserve">die von Martin </w:t>
+      </w:r>
+      <w:proofErr w:type="spellStart"/>
+      <w:r>
+        <w:rPr>
+          <w:lang w:val="de-DE"/>
+        </w:rPr>
+        <w:t>Osmera</w:t>
+      </w:r>
+      <w:proofErr w:type="spellEnd"/>
+      <w:r>
+        <w:rPr>
+          <w:lang w:val="de-DE"/>
+        </w:rPr>
+        <w:t xml:space="preserve"> erstmals im Jahre 2007 in der Version 0.8 erschienen ist.</w:t>
+      </w:r>
+      <w:r>
+        <w:rPr>
+          <w:lang w:val="de-DE"/>
+        </w:rPr>
+        <w:br/>
+      </w:r>
+      <w:r>
+        <w:rPr>
+          <w:lang w:val="de-DE"/>
+        </w:rPr>
+        <w:t>Die Entwicklungsumgebung hat einen eigenen Simulator und Assembler. Außerdem unterstützt Sie die 2 Programmiersprachen C und Assembler.</w:t>
+      </w:r>
+    </w:p>
+    <w:p>
+      <w:pPr>
+        <w:jc w:val="both"/>
+        <w:rPr>
+          <w:lang w:val="de-DE"/>
+        </w:rPr>
+      </w:pPr>
+      <w:r>
+        <w:rPr>
+          <w:lang w:val="de-DE"/>
+        </w:rPr>
+        <w:t xml:space="preserve">Zu den Kernfunktionen der IDE zählt der Simulator an sich, der viele Debugging Funktionen, einen Interrupt Viewer, einen </w:t>
+      </w:r>
+      <w:proofErr w:type="spellStart"/>
+      <w:r>
+        <w:rPr>
+          <w:lang w:val="de-DE"/>
+        </w:rPr>
+        <w:t>External</w:t>
+      </w:r>
+      <w:proofErr w:type="spellEnd"/>
+      <w:r>
+        <w:rPr>
+          <w:lang w:val="de-DE"/>
+        </w:rPr>
+        <w:t xml:space="preserve"> Memory Viewer und einen Code Memory Viewer bietet. Außerdem besitzt der integrierte Text Editor Syntax </w:t>
+      </w:r>
+      <w:proofErr w:type="spellStart"/>
+      <w:r>
+        <w:rPr>
+          <w:lang w:val="de-DE"/>
+        </w:rPr>
+        <w:t>Highlighting</w:t>
+      </w:r>
+      <w:proofErr w:type="spellEnd"/>
+      <w:r>
+        <w:rPr>
+          <w:lang w:val="de-DE"/>
+        </w:rPr>
+        <w:t xml:space="preserve"> und Code Validierung.</w:t>
+      </w:r>
+    </w:p>
+    <w:p>
+      <w:pPr>
+        <w:jc w:val="both"/>
+        <w:rPr>
+          <w:lang w:val="de-DE"/>
+        </w:rPr>
+      </w:pPr>
+      <w:r>
+        <w:rPr>
+          <w:lang w:val="de-DE"/>
+        </w:rPr>
+        <w:t xml:space="preserve">Das Bild unterhalb zeigt eine Bildschirmaufnahme von MCU 8051 IDE.  </w:t>
+      </w:r>
+      <w:r>
+        <w:rPr>
+          <w:lang w:val="de-DE"/>
+        </w:rPr>
+        <w:t xml:space="preserve">Darauf sieht man, dass die IDE auch integrierte Emulatoren für LCD-Displays, 7-Segmentanzeigen und </w:t>
+      </w:r>
+      <w:proofErr w:type="spellStart"/>
+      <w:r>
+        <w:rPr>
+          <w:lang w:val="de-DE"/>
+        </w:rPr>
+        <w:t>LED’s</w:t>
+      </w:r>
+      <w:proofErr w:type="spellEnd"/>
+      <w:r>
+        <w:rPr>
+          <w:lang w:val="de-DE"/>
+        </w:rPr>
+        <w:t xml:space="preserve"> hat. </w:t>
+      </w:r>
+    </w:p>
+    <w:p>
+      <w:pPr>
+        <w:rPr>
+          <w:lang w:val="de-DE"/>
+        </w:rPr>
+      </w:pPr>
+      <w:r>
+        <w:rPr>
+          <w:noProof/>
+          <w:lang w:val="de-DE" w:eastAsia="de-DE" w:bidi="ar-SA"/>
+        </w:rPr>
+        <w:lastRenderedPageBreak/>
+        <w:drawing>
+          <wp:inline distT="0" distB="0" distL="0" distR="0" wp14:anchorId="6AF434E2" wp14:editId="359DBAF6">
+            <wp:extent cx="6120130" cy="3649980"/>
+            <wp:effectExtent l="0" t="0" r="0" b="0"/>
+            <wp:docPr id="1" name="Grafik 1" descr="MCU 8051 IDE - I.png"/>
+            <wp:cNvGraphicFramePr>
+              <a:graphicFrameLocks xmlns:a="http://schemas.openxmlformats.org/drawingml/2006/main" noChangeAspect="1"/>
+            </wp:cNvGraphicFramePr>
+            <a:graphic xmlns:a="http://schemas.openxmlformats.org/drawingml/2006/main">
+              <a:graphicData uri="http://schemas.openxmlformats.org/drawingml/2006/picture">
+                <pic:pic xmlns:pic="http://schemas.openxmlformats.org/drawingml/2006/picture">
+                  <pic:nvPicPr>
+                    <pic:cNvPr id="0" name="Picture 1" descr="MCU 8051 IDE - I.png"/>
+                    <pic:cNvPicPr>
+                      <a:picLocks noChangeAspect="1" noChangeArrowheads="1"/>
+                    </pic:cNvPicPr>
+                  </pic:nvPicPr>
+                  <pic:blipFill>
+                    <a:blip r:embed="rId12" cstate="print">
+                      <a:extLst>
+                        <a:ext uri="{28A0092B-C50C-407E-A947-70E740481C1C}">
+                          <a14:useLocalDpi xmlns:a14="http://schemas.microsoft.com/office/drawing/2010/main" val="0"/>
+                        </a:ext>
+                      </a:extLst>
+                    </a:blip>
+                    <a:srcRect/>
+                    <a:stretch>
+                      <a:fillRect/>
+                    </a:stretch>
+                  </pic:blipFill>
+                  <pic:spPr bwMode="auto">
+                    <a:xfrm>
+                      <a:off x="0" y="0"/>
+                      <a:ext cx="6120130" cy="3649980"/>
+                    </a:xfrm>
+                    <a:prstGeom prst="rect">
+                      <a:avLst/>
+                    </a:prstGeom>
+                    <a:noFill/>
+                    <a:ln>
+                      <a:noFill/>
+                    </a:ln>
+                  </pic:spPr>
+                </pic:pic>
+              </a:graphicData>
+            </a:graphic>
+          </wp:inline>
+        </w:drawing>
+      </w:r>
+      <w:bookmarkStart w:id="5" w:name="_GoBack"/>
+      <w:bookmarkEnd w:id="5"/>
     </w:p>
     <w:p>
       <w:pPr>
@@ -828,8 +1094,8 @@
           <w:lang w:val="de-DE"/>
         </w:rPr>
       </w:pPr>
-      <w:bookmarkStart w:id="5" w:name="__RefHeading__207_443978008"/>
-      <w:bookmarkEnd w:id="5"/>
+      <w:bookmarkStart w:id="6" w:name="__RefHeading__207_443978008"/>
+      <w:bookmarkEnd w:id="6"/>
       <w:r>
         <w:rPr>
           <w:lang w:val="de-DE"/>
@@ -857,8 +1123,8 @@
           <w:lang w:val="de-DE"/>
         </w:rPr>
       </w:pPr>
-      <w:bookmarkStart w:id="6" w:name="__RefHeading__209_443978008"/>
-      <w:bookmarkEnd w:id="6"/>
+      <w:bookmarkStart w:id="7" w:name="__RefHeading__209_443978008"/>
+      <w:bookmarkEnd w:id="7"/>
       <w:r>
         <w:rPr>
           <w:lang w:val="de-DE"/>
@@ -876,9 +1142,51 @@
         <w:rPr>
           <w:lang w:val="de-DE"/>
         </w:rPr>
-        <w:t xml:space="preserve">Um die Versionierung unseres Codes und der Dokumente zu gewährleisten, benutzen wir die Versionsverwaltung von Git. Das Git Repository ist öffentlich zugänglich und kann unter folgender Adresse erreicht werden: </w:t>
-      </w:r>
-      <w:hyperlink r:id="rId12" w:history="1">
+        <w:t xml:space="preserve">Um die </w:t>
+      </w:r>
+      <w:proofErr w:type="spellStart"/>
+      <w:r>
+        <w:rPr>
+          <w:lang w:val="de-DE"/>
+        </w:rPr>
+        <w:t>Versionierung</w:t>
+      </w:r>
+      <w:proofErr w:type="spellEnd"/>
+      <w:r>
+        <w:rPr>
+          <w:lang w:val="de-DE"/>
+        </w:rPr>
+        <w:t xml:space="preserve"> unseres Codes und der Dokumente zu gewährleisten, benutzen wir die Versionsverwaltung von </w:t>
+      </w:r>
+      <w:proofErr w:type="spellStart"/>
+      <w:r>
+        <w:rPr>
+          <w:lang w:val="de-DE"/>
+        </w:rPr>
+        <w:t>Git</w:t>
+      </w:r>
+      <w:proofErr w:type="spellEnd"/>
+      <w:r>
+        <w:rPr>
+          <w:lang w:val="de-DE"/>
+        </w:rPr>
+        <w:t xml:space="preserve">. Das </w:t>
+      </w:r>
+      <w:proofErr w:type="spellStart"/>
+      <w:r>
+        <w:rPr>
+          <w:lang w:val="de-DE"/>
+        </w:rPr>
+        <w:t>Git</w:t>
+      </w:r>
+      <w:proofErr w:type="spellEnd"/>
+      <w:r>
+        <w:rPr>
+          <w:lang w:val="de-DE"/>
+        </w:rPr>
+        <w:t xml:space="preserve"> Repository ist öffentlich zugänglich und kann unter folgender Adresse erreicht werden: </w:t>
+      </w:r>
+      <w:hyperlink r:id="rId13" w:history="1">
         <w:r>
           <w:rPr>
             <w:rStyle w:val="Hyperlink"/>
@@ -909,13 +1217,12 @@
           <w:lang w:val="de-DE"/>
         </w:rPr>
       </w:pPr>
-      <w:bookmarkStart w:id="7" w:name="__RefHeading__211_443978008"/>
-      <w:bookmarkEnd w:id="7"/>
-      <w:r>
-        <w:rPr>
-          <w:lang w:val="de-DE"/>
-        </w:rPr>
-        <w:lastRenderedPageBreak/>
+      <w:bookmarkStart w:id="8" w:name="__RefHeading__211_443978008"/>
+      <w:bookmarkEnd w:id="8"/>
+      <w:r>
+        <w:rPr>
+          <w:lang w:val="de-DE"/>
+        </w:rPr>
         <w:t>Das Programm</w:t>
       </w:r>
     </w:p>
@@ -926,13 +1233,41 @@
           <w:lang w:val="de-DE"/>
         </w:rPr>
       </w:pPr>
+      <w:proofErr w:type="spellStart"/>
       <w:r>
         <w:rPr>
           <w:i/>
           <w:iCs/>
           <w:lang w:val="de-DE"/>
         </w:rPr>
-        <w:t>SuperMario says ...</w:t>
+        <w:t>SuperMario</w:t>
+      </w:r>
+      <w:proofErr w:type="spellEnd"/>
+      <w:r>
+        <w:rPr>
+          <w:i/>
+          <w:iCs/>
+          <w:lang w:val="de-DE"/>
+        </w:rPr>
+        <w:t xml:space="preserve"> </w:t>
+      </w:r>
+      <w:proofErr w:type="spellStart"/>
+      <w:r>
+        <w:rPr>
+          <w:i/>
+          <w:iCs/>
+          <w:lang w:val="de-DE"/>
+        </w:rPr>
+        <w:t>says</w:t>
+      </w:r>
+      <w:proofErr w:type="spellEnd"/>
+      <w:r>
+        <w:rPr>
+          <w:i/>
+          <w:iCs/>
+          <w:lang w:val="de-DE"/>
+        </w:rPr>
+        <w:t xml:space="preserve"> ...</w:t>
       </w:r>
       <w:r>
         <w:rPr>
@@ -940,6 +1275,7 @@
         </w:rPr>
         <w:t xml:space="preserve"> nutzt die bereits genannte simulierte Hardware zur Benutzerinteraktion. Über das </w:t>
       </w:r>
+      <w:proofErr w:type="spellStart"/>
       <w:r>
         <w:rPr>
           <w:shd w:val="clear" w:color="auto" w:fill="FFFF00"/>
@@ -947,12 +1283,29 @@
         </w:rPr>
         <w:t>Keypad</w:t>
       </w:r>
+      <w:proofErr w:type="spellEnd"/>
       <w:r>
         <w:rPr>
           <w:shd w:val="clear" w:color="auto" w:fill="FFFFFF"/>
           <w:lang w:val="de-DE"/>
         </w:rPr>
-        <w:t xml:space="preserve"> kann der Spieler das Programm starten, stoppen und neustarten. Sobald das Spiel gestartet wird wird dem Benutzer eine zufällige Folge von Feldern auf der LED Matrix angezeigt. Die Matrix ist hierbei, wie in </w:t>
+        <w:t xml:space="preserve"> kann der Spieler das Programm starten, stoppen und neustarten. Sobald das Spiel gestartet wird </w:t>
+      </w:r>
+      <w:proofErr w:type="spellStart"/>
+      <w:r>
+        <w:rPr>
+          <w:shd w:val="clear" w:color="auto" w:fill="FFFFFF"/>
+          <w:lang w:val="de-DE"/>
+        </w:rPr>
+        <w:t>wird</w:t>
+      </w:r>
+      <w:proofErr w:type="spellEnd"/>
+      <w:r>
+        <w:rPr>
+          <w:shd w:val="clear" w:color="auto" w:fill="FFFFFF"/>
+          <w:lang w:val="de-DE"/>
+        </w:rPr>
+        <w:t xml:space="preserve"> dem Benutzer eine zufällige Folge von Feldern auf der LED Matrix angezeigt. Die Matrix ist hierbei, wie in </w:t>
       </w:r>
       <w:r>
         <w:rPr>
@@ -967,20 +1320,50 @@
           <w:shd w:val="clear" w:color="auto" w:fill="FFFFFF"/>
           <w:lang w:val="de-DE"/>
         </w:rPr>
-        <w:t xml:space="preserve"> zu sehen, in 4 Felder unterteilt.  In einem aktiven Feld werden alle LEDs zum Leuchten gebracht. Sobald die Sequenz beendet wurde, muss der Spieler über das Keypad die zu den entsprechenden Feldern zugewiesenen Schalter drücken und die zuvor angezeigte Sequenz nachstellen.</w:t>
-      </w:r>
-    </w:p>
-    <w:p>
-      <w:pPr>
-        <w:rPr>
-          <w:lang w:val="de-DE"/>
-        </w:rPr>
-      </w:pPr>
-      <w:r>
-        <w:rPr>
-          <w:lang w:val="de-DE"/>
-        </w:rPr>
-        <w:t>Das Programm ist in eine Menge von Unterprogrammen unterteilt. Diese Unterpgrogramme führen bestimmte Routinen aus wie zum Beispiel das Generieren von Pseudozufallszahlen. Die Aufgaben der jeweiligen Unterprogramme werden im Folgenden erklärt.</w:t>
+        <w:t xml:space="preserve"> zu sehen, in 4 Felder unterteilt.  In einem aktiven Feld werden alle LEDs zum Leuchten gebracht. Sobald die Sequenz beendet wurde, muss der Spieler über das </w:t>
+      </w:r>
+      <w:proofErr w:type="spellStart"/>
+      <w:r>
+        <w:rPr>
+          <w:shd w:val="clear" w:color="auto" w:fill="FFFFFF"/>
+          <w:lang w:val="de-DE"/>
+        </w:rPr>
+        <w:t>Keypad</w:t>
+      </w:r>
+      <w:proofErr w:type="spellEnd"/>
+      <w:r>
+        <w:rPr>
+          <w:shd w:val="clear" w:color="auto" w:fill="FFFFFF"/>
+          <w:lang w:val="de-DE"/>
+        </w:rPr>
+        <w:t xml:space="preserve"> die zu den entsprechenden Feldern zugewiesenen Schalter drücken und die zuvor angezeigte Sequenz nachstellen.</w:t>
+      </w:r>
+    </w:p>
+    <w:p>
+      <w:pPr>
+        <w:rPr>
+          <w:lang w:val="de-DE"/>
+        </w:rPr>
+      </w:pPr>
+      <w:r>
+        <w:rPr>
+          <w:lang w:val="de-DE"/>
+        </w:rPr>
+        <w:t xml:space="preserve">Das Programm ist in eine Menge von Unterprogrammen unterteilt. Diese </w:t>
+      </w:r>
+      <w:proofErr w:type="spellStart"/>
+      <w:r>
+        <w:rPr>
+          <w:lang w:val="de-DE"/>
+        </w:rPr>
+        <w:t>Unterpgrogramme</w:t>
+      </w:r>
+      <w:proofErr w:type="spellEnd"/>
+      <w:r>
+        <w:rPr>
+          <w:lang w:val="de-DE"/>
+        </w:rPr>
+        <w:t xml:space="preserve"> führen bestimmte Routinen aus wie zum Beispiel das Generieren von Pseudozufallszahlen. Die Aufgaben der jeweiligen Unterprogramme werden im Folgenden erklärt.</w:t>
       </w:r>
     </w:p>
     <w:p>
@@ -1005,8 +1388,8 @@
           <w:lang w:val="de-DE"/>
         </w:rPr>
       </w:pPr>
-      <w:bookmarkStart w:id="8" w:name="__RefHeading__213_443978008"/>
-      <w:bookmarkEnd w:id="8"/>
+      <w:bookmarkStart w:id="9" w:name="__RefHeading__213_443978008"/>
+      <w:bookmarkEnd w:id="9"/>
       <w:r>
         <w:rPr>
           <w:lang w:val="de-DE"/>
@@ -1021,12 +1404,13 @@
           <w:lang w:val="de-DE"/>
         </w:rPr>
       </w:pPr>
-      <w:bookmarkStart w:id="9" w:name="__RefHeading__215_443978008"/>
-      <w:bookmarkEnd w:id="9"/>
-      <w:r>
-        <w:rPr>
-          <w:lang w:val="de-DE"/>
-        </w:rPr>
+      <w:bookmarkStart w:id="10" w:name="__RefHeading__215_443978008"/>
+      <w:bookmarkEnd w:id="10"/>
+      <w:r>
+        <w:rPr>
+          <w:lang w:val="de-DE"/>
+        </w:rPr>
+        <w:lastRenderedPageBreak/>
         <w:t>Hauptspielschleife</w:t>
       </w:r>
     </w:p>
@@ -1041,14 +1425,36 @@
         <w:rPr>
           <w:lang w:val="de-DE"/>
         </w:rPr>
-        <w:t xml:space="preserve">Die Hauptspielschleife steuert den kompletten Ablauf des Programms und ruft die jeweiligen anderen Unterprogramme auf. Wenn das Programm gestartet wird, wird gleichzeitig ein Timer des Mikrocontrollers gestartet. </w:t>
+        <w:t xml:space="preserve">Die Hauptspielschleife steuert den kompletten Ablauf des Programms und ruft die jeweiligen anderen Unterprogramme auf. Wenn das Programm gestartet wird, wird gleichzeitig ein </w:t>
+      </w:r>
+      <w:proofErr w:type="spellStart"/>
+      <w:r>
+        <w:rPr>
+          <w:lang w:val="de-DE"/>
+        </w:rPr>
+        <w:t>Timer</w:t>
+      </w:r>
+      <w:proofErr w:type="spellEnd"/>
+      <w:r>
+        <w:rPr>
+          <w:lang w:val="de-DE"/>
+        </w:rPr>
+        <w:t xml:space="preserve"> des Mikrocontrollers gestartet. </w:t>
       </w:r>
       <w:r>
         <w:rPr>
           <w:shd w:val="clear" w:color="auto" w:fill="FFFF00"/>
           <w:lang w:val="de-DE"/>
         </w:rPr>
-        <w:t xml:space="preserve">Über die </w:t>
+        <w:t xml:space="preserve">Über </w:t>
+      </w:r>
+      <w:proofErr w:type="gramStart"/>
+      <w:r>
+        <w:rPr>
+          <w:shd w:val="clear" w:color="auto" w:fill="FFFF00"/>
+          <w:lang w:val="de-DE"/>
+        </w:rPr>
+        <w:t xml:space="preserve">die </w:t>
       </w:r>
       <w:r>
         <w:rPr>
@@ -1057,7 +1463,37 @@
           <w:shd w:val="clear" w:color="auto" w:fill="FFFF00"/>
           <w:lang w:val="de-DE"/>
         </w:rPr>
-        <w:t>Start / Stop / Neustart</w:t>
+        <w:t>Start</w:t>
+      </w:r>
+      <w:proofErr w:type="gramEnd"/>
+      <w:r>
+        <w:rPr>
+          <w:i/>
+          <w:iCs/>
+          <w:shd w:val="clear" w:color="auto" w:fill="FFFF00"/>
+          <w:lang w:val="de-DE"/>
+        </w:rPr>
+        <w:t xml:space="preserve"> / </w:t>
+      </w:r>
+      <w:proofErr w:type="spellStart"/>
+      <w:r>
+        <w:rPr>
+          <w:i/>
+          <w:iCs/>
+          <w:shd w:val="clear" w:color="auto" w:fill="FFFF00"/>
+          <w:lang w:val="de-DE"/>
+        </w:rPr>
+        <w:t>Stop</w:t>
+      </w:r>
+      <w:proofErr w:type="spellEnd"/>
+      <w:r>
+        <w:rPr>
+          <w:i/>
+          <w:iCs/>
+          <w:shd w:val="clear" w:color="auto" w:fill="FFFF00"/>
+          <w:lang w:val="de-DE"/>
+        </w:rPr>
+        <w:t xml:space="preserve"> / Neustart</w:t>
       </w:r>
       <w:r>
         <w:rPr>
@@ -1087,7 +1523,23 @@
           <w:shd w:val="clear" w:color="auto" w:fill="FFFFFF"/>
           <w:lang w:val="de-DE"/>
         </w:rPr>
-        <w:t xml:space="preserve"> aufgerufen. Dieser erzeugt eine zufällige Reihenfolge für das ansprechen der Felder. Nachdem die Sequenz vollständig generiert wurde, wird das Unterprogramm </w:t>
+        <w:t xml:space="preserve"> aufgerufen. Dieser erzeugt eine zufällige Reihenfolge für das </w:t>
+      </w:r>
+      <w:proofErr w:type="spellStart"/>
+      <w:r>
+        <w:rPr>
+          <w:shd w:val="clear" w:color="auto" w:fill="FFFFFF"/>
+          <w:lang w:val="de-DE"/>
+        </w:rPr>
+        <w:t>ansprechen</w:t>
+      </w:r>
+      <w:proofErr w:type="spellEnd"/>
+      <w:r>
+        <w:rPr>
+          <w:shd w:val="clear" w:color="auto" w:fill="FFFFFF"/>
+          <w:lang w:val="de-DE"/>
+        </w:rPr>
+        <w:t xml:space="preserve"> der Felder. Nachdem die Sequenz vollständig generiert wurde, wird das Unterprogramm </w:t>
       </w:r>
       <w:r>
         <w:rPr>
@@ -1114,8 +1566,8 @@
           <w:lang w:val="de-DE"/>
         </w:rPr>
       </w:pPr>
-      <w:bookmarkStart w:id="10" w:name="__RefHeading__217_443978008"/>
-      <w:bookmarkEnd w:id="10"/>
+      <w:bookmarkStart w:id="11" w:name="__RefHeading__217_443978008"/>
+      <w:bookmarkEnd w:id="11"/>
       <w:r>
         <w:rPr>
           <w:shd w:val="clear" w:color="auto" w:fill="FFFF00"/>
@@ -1152,8 +1604,8 @@
           <w:lang w:val="de-DE"/>
         </w:rPr>
       </w:pPr>
-      <w:bookmarkStart w:id="11" w:name="__RefHeading__219_443978008"/>
-      <w:bookmarkEnd w:id="11"/>
+      <w:bookmarkStart w:id="12" w:name="__RefHeading__219_443978008"/>
+      <w:bookmarkEnd w:id="12"/>
       <w:r>
         <w:rPr>
           <w:lang w:val="de-DE"/>
@@ -1171,7 +1623,21 @@
         <w:rPr>
           <w:lang w:val="de-DE"/>
         </w:rPr>
-        <w:t xml:space="preserve">Wenn der Pseudozufallszahlen Generator aufgerufen wird, dann wird zuerst der aktuelle Wert des Timers abgerufen. Anhand dessen wird dann nach der </w:t>
+        <w:t xml:space="preserve">Wenn der Pseudozufallszahlen Generator aufgerufen wird, dann wird zuerst der aktuelle Wert des </w:t>
+      </w:r>
+      <w:proofErr w:type="spellStart"/>
+      <w:r>
+        <w:rPr>
+          <w:lang w:val="de-DE"/>
+        </w:rPr>
+        <w:t>Timers</w:t>
+      </w:r>
+      <w:proofErr w:type="spellEnd"/>
+      <w:r>
+        <w:rPr>
+          <w:lang w:val="de-DE"/>
+        </w:rPr>
+        <w:t xml:space="preserve"> abgerufen. Anhand dessen wird dann nach der </w:t>
       </w:r>
       <w:r>
         <w:rPr>
@@ -1222,8 +1688,8 @@
           <w:lang w:val="de-DE"/>
         </w:rPr>
       </w:pPr>
-      <w:bookmarkStart w:id="12" w:name="__RefHeading__221_443978008"/>
-      <w:bookmarkEnd w:id="12"/>
+      <w:bookmarkStart w:id="13" w:name="__RefHeading__221_443978008"/>
+      <w:bookmarkEnd w:id="13"/>
       <w:r>
         <w:rPr>
           <w:lang w:val="de-DE"/>
@@ -1294,8 +1760,8 @@
           <w:lang w:val="de-DE"/>
         </w:rPr>
       </w:pPr>
-      <w:bookmarkStart w:id="13" w:name="__RefHeading__223_443978008"/>
-      <w:bookmarkEnd w:id="13"/>
+      <w:bookmarkStart w:id="14" w:name="__RefHeading__223_443978008"/>
+      <w:bookmarkEnd w:id="14"/>
       <w:r>
         <w:rPr>
           <w:lang w:val="de-DE"/>
@@ -1326,7 +1792,6 @@
         <w:rPr>
           <w:lang w:val="de-DE"/>
         </w:rPr>
-        <w:lastRenderedPageBreak/>
         <w:t>Mario/Jasper</w:t>
       </w:r>
     </w:p>
@@ -1337,8 +1802,8 @@
           <w:lang w:val="de-DE"/>
         </w:rPr>
       </w:pPr>
-      <w:bookmarkStart w:id="14" w:name="__RefHeading__225_443978008"/>
-      <w:bookmarkEnd w:id="14"/>
+      <w:bookmarkStart w:id="15" w:name="__RefHeading__225_443978008"/>
+      <w:bookmarkEnd w:id="15"/>
       <w:r>
         <w:rPr>
           <w:lang w:val="de-DE"/>
@@ -1366,8 +1831,8 @@
           <w:lang w:val="de-DE"/>
         </w:rPr>
       </w:pPr>
-      <w:bookmarkStart w:id="15" w:name="__RefHeading__227_443978008"/>
-      <w:bookmarkEnd w:id="15"/>
+      <w:bookmarkStart w:id="16" w:name="__RefHeading__227_443978008"/>
+      <w:bookmarkEnd w:id="16"/>
       <w:r>
         <w:rPr>
           <w:lang w:val="de-DE"/>
@@ -1395,8 +1860,8 @@
           <w:lang w:val="de-DE"/>
         </w:rPr>
       </w:pPr>
-      <w:bookmarkStart w:id="16" w:name="__RefHeading__229_443978008"/>
-      <w:bookmarkEnd w:id="16"/>
+      <w:bookmarkStart w:id="17" w:name="__RefHeading__229_443978008"/>
+      <w:bookmarkEnd w:id="17"/>
       <w:r>
         <w:rPr>
           <w:lang w:val="de-DE"/>
@@ -1431,8 +1896,8 @@
           <w:lang w:val="de-DE"/>
         </w:rPr>
       </w:pPr>
-      <w:bookmarkStart w:id="17" w:name="__RefHeading__231_443978008"/>
-      <w:bookmarkEnd w:id="17"/>
+      <w:bookmarkStart w:id="18" w:name="__RefHeading__231_443978008"/>
+      <w:bookmarkEnd w:id="18"/>
       <w:r>
         <w:rPr>
           <w:lang w:val="de-DE"/>
@@ -1447,8 +1912,6 @@
           <w:lang w:val="de-DE"/>
         </w:rPr>
       </w:pPr>
-      <w:bookmarkStart w:id="18" w:name="_GoBack"/>
-      <w:bookmarkEnd w:id="18"/>
     </w:p>
     <w:p>
       <w:pPr>
@@ -1501,8 +1964,8 @@
 </file>
 
 <file path=word/endnotes.xml><?xml version="1.0" encoding="utf-8"?>
-<w:endnotes xmlns:ve="http://schemas.openxmlformats.org/markup-compatibility/2006" xmlns:o="urn:schemas-microsoft-com:office:office" xmlns:r="http://schemas.openxmlformats.org/officeDocument/2006/relationships" xmlns:m="http://schemas.openxmlformats.org/officeDocument/2006/math" xmlns:v="urn:schemas-microsoft-com:vml" xmlns:wp="http://schemas.openxmlformats.org/drawingml/2006/wordprocessingDrawing" xmlns:w10="urn:schemas-microsoft-com:office:word" xmlns:w="http://schemas.openxmlformats.org/wordprocessingml/2006/main" xmlns:wne="http://schemas.microsoft.com/office/word/2006/wordml">
-  <w:endnote w:type="separator" w:id="0">
+<w:endnotes xmlns:wpc="http://schemas.microsoft.com/office/word/2010/wordprocessingCanvas" xmlns:cx="http://schemas.microsoft.com/office/drawing/2014/chartex" xmlns:cx1="http://schemas.microsoft.com/office/drawing/2015/9/8/chartex" xmlns:cx2="http://schemas.microsoft.com/office/drawing/2015/10/21/chartex" xmlns:mc="http://schemas.openxmlformats.org/markup-compatibility/2006" xmlns:o="urn:schemas-microsoft-com:office:office" xmlns:r="http://schemas.openxmlformats.org/officeDocument/2006/relationships" xmlns:m="http://schemas.openxmlformats.org/officeDocument/2006/math" xmlns:v="urn:schemas-microsoft-com:vml" xmlns:wp14="http://schemas.microsoft.com/office/word/2010/wordprocessingDrawing" xmlns:wp="http://schemas.openxmlformats.org/drawingml/2006/wordprocessingDrawing" xmlns:w10="urn:schemas-microsoft-com:office:word" xmlns:w="http://schemas.openxmlformats.org/wordprocessingml/2006/main" xmlns:w14="http://schemas.microsoft.com/office/word/2010/wordml" xmlns:w15="http://schemas.microsoft.com/office/word/2012/wordml" xmlns:w16se="http://schemas.microsoft.com/office/word/2015/wordml/symex" xmlns:wpg="http://schemas.microsoft.com/office/word/2010/wordprocessingGroup" xmlns:wpi="http://schemas.microsoft.com/office/word/2010/wordprocessingInk" xmlns:wne="http://schemas.microsoft.com/office/word/2006/wordml" xmlns:wps="http://schemas.microsoft.com/office/word/2010/wordprocessingShape" mc:Ignorable="w14 w15 w16se wp14">
+  <w:endnote w:type="separator" w:id="-1">
     <w:p>
       <w:pPr>
         <w:spacing w:before="0" w:after="0" w:line="240" w:lineRule="auto"/>
@@ -1512,7 +1975,7 @@
       </w:r>
     </w:p>
   </w:endnote>
-  <w:endnote w:type="continuationSeparator" w:id="1">
+  <w:endnote w:type="continuationSeparator" w:id="0">
     <w:p>
       <w:pPr>
         <w:spacing w:before="0" w:after="0" w:line="240" w:lineRule="auto"/>
@@ -1526,18 +1989,46 @@
 </file>
 
 <file path=word/footnotes.xml><?xml version="1.0" encoding="utf-8"?>
-<w:footnotes xmlns:ve="http://schemas.openxmlformats.org/markup-compatibility/2006" xmlns:o="urn:schemas-microsoft-com:office:office" xmlns:r="http://schemas.openxmlformats.org/officeDocument/2006/relationships" xmlns:m="http://schemas.openxmlformats.org/officeDocument/2006/math" xmlns:v="urn:schemas-microsoft-com:vml" xmlns:wp="http://schemas.openxmlformats.org/drawingml/2006/wordprocessingDrawing" xmlns:w10="urn:schemas-microsoft-com:office:word" xmlns:w="http://schemas.openxmlformats.org/wordprocessingml/2006/main" xmlns:wne="http://schemas.microsoft.com/office/word/2006/wordml">
-  <w:footnote w:type="separator" w:id="0">
+<w:footnotes xmlns:wpc="http://schemas.microsoft.com/office/word/2010/wordprocessingCanvas" xmlns:cx="http://schemas.microsoft.com/office/drawing/2014/chartex" xmlns:cx1="http://schemas.microsoft.com/office/drawing/2015/9/8/chartex" xmlns:cx2="http://schemas.microsoft.com/office/drawing/2015/10/21/chartex" xmlns:mc="http://schemas.openxmlformats.org/markup-compatibility/2006" xmlns:o="urn:schemas-microsoft-com:office:office" xmlns:r="http://schemas.openxmlformats.org/officeDocument/2006/relationships" xmlns:m="http://schemas.openxmlformats.org/officeDocument/2006/math" xmlns:v="urn:schemas-microsoft-com:vml" xmlns:wp14="http://schemas.microsoft.com/office/word/2010/wordprocessingDrawing" xmlns:wp="http://schemas.openxmlformats.org/drawingml/2006/wordprocessingDrawing" xmlns:w10="urn:schemas-microsoft-com:office:word" xmlns:w="http://schemas.openxmlformats.org/wordprocessingml/2006/main" xmlns:w14="http://schemas.microsoft.com/office/word/2010/wordml" xmlns:w15="http://schemas.microsoft.com/office/word/2012/wordml" xmlns:w16se="http://schemas.microsoft.com/office/word/2015/wordml/symex" xmlns:wpg="http://schemas.microsoft.com/office/word/2010/wordprocessingGroup" xmlns:wpi="http://schemas.microsoft.com/office/word/2010/wordprocessingInk" xmlns:wne="http://schemas.microsoft.com/office/word/2006/wordml" xmlns:wps="http://schemas.microsoft.com/office/word/2010/wordprocessingShape" mc:Ignorable="w14 w15 w16se wp14">
+  <w:footnote w:type="separator" w:id="-1">
     <w:p>
       <w:r>
         <w:separator/>
       </w:r>
     </w:p>
   </w:footnote>
-  <w:footnote w:type="continuationSeparator" w:id="1">
+  <w:footnote w:type="continuationSeparator" w:id="0">
     <w:p>
       <w:r>
         <w:continuationSeparator/>
+      </w:r>
+    </w:p>
+  </w:footnote>
+  <w:footnote w:id="1">
+    <w:p>
+      <w:pPr>
+        <w:pStyle w:val="Footnote"/>
+        <w:rPr>
+          <w:lang w:val="de-DE"/>
+        </w:rPr>
+      </w:pPr>
+      <w:r>
+        <w:rPr>
+          <w:rStyle w:val="Funotenzeichen"/>
+        </w:rPr>
+        <w:footnoteRef/>
+      </w:r>
+      <w:r>
+        <w:rPr>
+          <w:rStyle w:val="Funotenzeichen"/>
+        </w:rPr>
+        <w:tab/>
+      </w:r>
+      <w:r>
+        <w:rPr>
+          <w:lang w:val="de-DE"/>
+        </w:rPr>
+        <w:t>https://de.wikipedia.org/wiki/Senso_(Spiel)</w:t>
       </w:r>
     </w:p>
   </w:footnote>
@@ -1558,6 +2049,7 @@
       <w:r>
         <w:rPr>
           <w:rStyle w:val="Funotenzeichen"/>
+          <w:lang w:val="de-DE"/>
         </w:rPr>
         <w:tab/>
       </w:r>
@@ -1565,40 +2057,11 @@
         <w:rPr>
           <w:lang w:val="de-DE"/>
         </w:rPr>
-        <w:t>https://de.wikipedia.org/wiki/Senso_(Spiel)</w:t>
+        <w:t xml:space="preserve"> https://en.wikipedia.org/wiki/Intel_MCS-51</w:t>
       </w:r>
     </w:p>
   </w:footnote>
   <w:footnote w:id="3">
-    <w:p>
-      <w:pPr>
-        <w:pStyle w:val="Footnote"/>
-        <w:rPr>
-          <w:lang w:val="de-DE"/>
-        </w:rPr>
-      </w:pPr>
-      <w:r>
-        <w:rPr>
-          <w:rStyle w:val="Funotenzeichen"/>
-        </w:rPr>
-        <w:footnoteRef/>
-      </w:r>
-      <w:r>
-        <w:rPr>
-          <w:rStyle w:val="Funotenzeichen"/>
-          <w:lang w:val="de-DE"/>
-        </w:rPr>
-        <w:tab/>
-      </w:r>
-      <w:r>
-        <w:rPr>
-          <w:lang w:val="de-DE"/>
-        </w:rPr>
-        <w:t xml:space="preserve"> https://en.wikipedia.org/wiki/Intel_MCS-51</w:t>
-      </w:r>
-    </w:p>
-  </w:footnote>
-  <w:footnote w:id="4">
     <w:p>
       <w:pPr>
         <w:pStyle w:val="Footnote"/>
@@ -1631,8 +2094,8 @@
 </file>
 
 <file path=word/numbering.xml><?xml version="1.0" encoding="utf-8"?>
-<w:numbering xmlns:ve="http://schemas.openxmlformats.org/markup-compatibility/2006" xmlns:o="urn:schemas-microsoft-com:office:office" xmlns:r="http://schemas.openxmlformats.org/officeDocument/2006/relationships" xmlns:m="http://schemas.openxmlformats.org/officeDocument/2006/math" xmlns:v="urn:schemas-microsoft-com:vml" xmlns:wp="http://schemas.openxmlformats.org/drawingml/2006/wordprocessingDrawing" xmlns:w10="urn:schemas-microsoft-com:office:word" xmlns:w="http://schemas.openxmlformats.org/wordprocessingml/2006/main" xmlns:wne="http://schemas.microsoft.com/office/word/2006/wordml">
-  <w:abstractNum w:abstractNumId="0">
+<w:numbering xmlns:wpc="http://schemas.microsoft.com/office/word/2010/wordprocessingCanvas" xmlns:cx="http://schemas.microsoft.com/office/drawing/2014/chartex" xmlns:cx1="http://schemas.microsoft.com/office/drawing/2015/9/8/chartex" xmlns:cx2="http://schemas.microsoft.com/office/drawing/2015/10/21/chartex" xmlns:mc="http://schemas.openxmlformats.org/markup-compatibility/2006" xmlns:o="urn:schemas-microsoft-com:office:office" xmlns:r="http://schemas.openxmlformats.org/officeDocument/2006/relationships" xmlns:m="http://schemas.openxmlformats.org/officeDocument/2006/math" xmlns:v="urn:schemas-microsoft-com:vml" xmlns:wp14="http://schemas.microsoft.com/office/word/2010/wordprocessingDrawing" xmlns:wp="http://schemas.openxmlformats.org/drawingml/2006/wordprocessingDrawing" xmlns:w10="urn:schemas-microsoft-com:office:word" xmlns:w="http://schemas.openxmlformats.org/wordprocessingml/2006/main" xmlns:w14="http://schemas.microsoft.com/office/word/2010/wordml" xmlns:w15="http://schemas.microsoft.com/office/word/2012/wordml" xmlns:w16se="http://schemas.microsoft.com/office/word/2015/wordml/symex" xmlns:wpg="http://schemas.microsoft.com/office/word/2010/wordprocessingGroup" xmlns:wpi="http://schemas.microsoft.com/office/word/2010/wordprocessingInk" xmlns:wne="http://schemas.microsoft.com/office/word/2006/wordml" xmlns:wps="http://schemas.microsoft.com/office/word/2010/wordprocessingShape" mc:Ignorable="w14 w15 w16se wp14">
+  <w:abstractNum w:abstractNumId="0" w15:restartNumberingAfterBreak="0">
     <w:nsid w:val="4D753BB1"/>
     <w:multiLevelType w:val="hybridMultilevel"/>
     <w:tmpl w:val="F9863884"/>
@@ -1728,7 +2191,7 @@
 </file>
 
 <file path=word/styles.xml><?xml version="1.0" encoding="utf-8"?>
-<w:styles xmlns:r="http://schemas.openxmlformats.org/officeDocument/2006/relationships" xmlns:w="http://schemas.openxmlformats.org/wordprocessingml/2006/main">
+<w:styles xmlns:mc="http://schemas.openxmlformats.org/markup-compatibility/2006" xmlns:r="http://schemas.openxmlformats.org/officeDocument/2006/relationships" xmlns:w="http://schemas.openxmlformats.org/wordprocessingml/2006/main" xmlns:w14="http://schemas.microsoft.com/office/word/2010/wordml" xmlns:w15="http://schemas.microsoft.com/office/word/2012/wordml" xmlns:w16se="http://schemas.microsoft.com/office/word/2015/wordml/symex" mc:Ignorable="w14 w15 w16se">
   <w:docDefaults>
     <w:rPrDefault>
       <w:rPr>
@@ -1744,144 +2207,379 @@
       </w:pPr>
     </w:pPrDefault>
   </w:docDefaults>
-  <w:latentStyles w:defLockedState="0" w:defUIPriority="99" w:defSemiHidden="1" w:defUnhideWhenUsed="1" w:defQFormat="0" w:count="267">
-    <w:lsdException w:name="Normal" w:semiHidden="0" w:uiPriority="0" w:unhideWhenUsed="0" w:qFormat="1"/>
-    <w:lsdException w:name="heading 1" w:semiHidden="0" w:uiPriority="9" w:unhideWhenUsed="0" w:qFormat="1"/>
-    <w:lsdException w:name="heading 2" w:uiPriority="9" w:qFormat="1"/>
-    <w:lsdException w:name="heading 3" w:uiPriority="9" w:qFormat="1"/>
-    <w:lsdException w:name="heading 4" w:uiPriority="9" w:qFormat="1"/>
-    <w:lsdException w:name="heading 5" w:uiPriority="9" w:qFormat="1"/>
-    <w:lsdException w:name="heading 6" w:uiPriority="9" w:qFormat="1"/>
-    <w:lsdException w:name="heading 7" w:uiPriority="9" w:qFormat="1"/>
-    <w:lsdException w:name="heading 8" w:uiPriority="9" w:qFormat="1"/>
-    <w:lsdException w:name="heading 9" w:uiPriority="9" w:qFormat="1"/>
-    <w:lsdException w:name="toc 1" w:uiPriority="39"/>
-    <w:lsdException w:name="toc 2" w:uiPriority="39"/>
-    <w:lsdException w:name="toc 3" w:uiPriority="39"/>
-    <w:lsdException w:name="toc 4" w:uiPriority="39"/>
-    <w:lsdException w:name="toc 5" w:uiPriority="39"/>
-    <w:lsdException w:name="toc 6" w:uiPriority="39"/>
-    <w:lsdException w:name="toc 7" w:uiPriority="39"/>
-    <w:lsdException w:name="toc 8" w:uiPriority="39"/>
-    <w:lsdException w:name="toc 9" w:uiPriority="39"/>
-    <w:lsdException w:name="caption" w:uiPriority="35" w:qFormat="1"/>
-    <w:lsdException w:name="Title" w:semiHidden="0" w:uiPriority="10" w:unhideWhenUsed="0" w:qFormat="1"/>
-    <w:lsdException w:name="Default Paragraph Font" w:uiPriority="1"/>
-    <w:lsdException w:name="Subtitle" w:semiHidden="0" w:uiPriority="11" w:unhideWhenUsed="0" w:qFormat="1"/>
-    <w:lsdException w:name="Strong" w:semiHidden="0" w:uiPriority="22" w:unhideWhenUsed="0" w:qFormat="1"/>
-    <w:lsdException w:name="Emphasis" w:semiHidden="0" w:uiPriority="20" w:unhideWhenUsed="0" w:qFormat="1"/>
-    <w:lsdException w:name="Table Grid" w:semiHidden="0" w:uiPriority="59" w:unhideWhenUsed="0"/>
-    <w:lsdException w:name="Placeholder Text" w:unhideWhenUsed="0"/>
-    <w:lsdException w:name="No Spacing" w:semiHidden="0" w:uiPriority="1" w:unhideWhenUsed="0" w:qFormat="1"/>
-    <w:lsdException w:name="Light Shading" w:semiHidden="0" w:uiPriority="60" w:unhideWhenUsed="0"/>
-    <w:lsdException w:name="Light List" w:semiHidden="0" w:uiPriority="61" w:unhideWhenUsed="0"/>
-    <w:lsdException w:name="Light Grid" w:semiHidden="0" w:uiPriority="62" w:unhideWhenUsed="0"/>
-    <w:lsdException w:name="Medium Shading 1" w:semiHidden="0" w:uiPriority="63" w:unhideWhenUsed="0"/>
-    <w:lsdException w:name="Medium Shading 2" w:semiHidden="0" w:uiPriority="64" w:unhideWhenUsed="0"/>
-    <w:lsdException w:name="Medium List 1" w:semiHidden="0" w:uiPriority="65" w:unhideWhenUsed="0"/>
-    <w:lsdException w:name="Medium List 2" w:semiHidden="0" w:uiPriority="66" w:unhideWhenUsed="0"/>
-    <w:lsdException w:name="Medium Grid 1" w:semiHidden="0" w:uiPriority="67" w:unhideWhenUsed="0"/>
-    <w:lsdException w:name="Medium Grid 2" w:semiHidden="0" w:uiPriority="68" w:unhideWhenUsed="0"/>
-    <w:lsdException w:name="Medium Grid 3" w:semiHidden="0" w:uiPriority="69" w:unhideWhenUsed="0"/>
-    <w:lsdException w:name="Dark List" w:semiHidden="0" w:uiPriority="70" w:unhideWhenUsed="0"/>
-    <w:lsdException w:name="Colorful Shading" w:semiHidden="0" w:uiPriority="71" w:unhideWhenUsed="0"/>
-    <w:lsdException w:name="Colorful List" w:semiHidden="0" w:uiPriority="72" w:unhideWhenUsed="0"/>
-    <w:lsdException w:name="Colorful Grid" w:semiHidden="0" w:uiPriority="73" w:unhideWhenUsed="0"/>
-    <w:lsdException w:name="Light Shading Accent 1" w:semiHidden="0" w:uiPriority="60" w:unhideWhenUsed="0"/>
-    <w:lsdException w:name="Light List Accent 1" w:semiHidden="0" w:uiPriority="61" w:unhideWhenUsed="0"/>
-    <w:lsdException w:name="Light Grid Accent 1" w:semiHidden="0" w:uiPriority="62" w:unhideWhenUsed="0"/>
-    <w:lsdException w:name="Medium Shading 1 Accent 1" w:semiHidden="0" w:uiPriority="63" w:unhideWhenUsed="0"/>
-    <w:lsdException w:name="Medium Shading 2 Accent 1" w:semiHidden="0" w:uiPriority="64" w:unhideWhenUsed="0"/>
-    <w:lsdException w:name="Medium List 1 Accent 1" w:semiHidden="0" w:uiPriority="65" w:unhideWhenUsed="0"/>
-    <w:lsdException w:name="Revision" w:unhideWhenUsed="0"/>
-    <w:lsdException w:name="List Paragraph" w:semiHidden="0" w:uiPriority="34" w:unhideWhenUsed="0" w:qFormat="1"/>
-    <w:lsdException w:name="Quote" w:semiHidden="0" w:uiPriority="29" w:unhideWhenUsed="0" w:qFormat="1"/>
-    <w:lsdException w:name="Intense Quote" w:semiHidden="0" w:uiPriority="30" w:unhideWhenUsed="0" w:qFormat="1"/>
-    <w:lsdException w:name="Medium List 2 Accent 1" w:semiHidden="0" w:uiPriority="66" w:unhideWhenUsed="0"/>
-    <w:lsdException w:name="Medium Grid 1 Accent 1" w:semiHidden="0" w:uiPriority="67" w:unhideWhenUsed="0"/>
-    <w:lsdException w:name="Medium Grid 2 Accent 1" w:semiHidden="0" w:uiPriority="68" w:unhideWhenUsed="0"/>
-    <w:lsdException w:name="Medium Grid 3 Accent 1" w:semiHidden="0" w:uiPriority="69" w:unhideWhenUsed="0"/>
-    <w:lsdException w:name="Dark List Accent 1" w:semiHidden="0" w:uiPriority="70" w:unhideWhenUsed="0"/>
-    <w:lsdException w:name="Colorful Shading Accent 1" w:semiHidden="0" w:uiPriority="71" w:unhideWhenUsed="0"/>
-    <w:lsdException w:name="Colorful List Accent 1" w:semiHidden="0" w:uiPriority="72" w:unhideWhenUsed="0"/>
-    <w:lsdException w:name="Colorful Grid Accent 1" w:semiHidden="0" w:uiPriority="73" w:unhideWhenUsed="0"/>
-    <w:lsdException w:name="Light Shading Accent 2" w:semiHidden="0" w:uiPriority="60" w:unhideWhenUsed="0"/>
-    <w:lsdException w:name="Light List Accent 2" w:semiHidden="0" w:uiPriority="61" w:unhideWhenUsed="0"/>
-    <w:lsdException w:name="Light Grid Accent 2" w:semiHidden="0" w:uiPriority="62" w:unhideWhenUsed="0"/>
-    <w:lsdException w:name="Medium Shading 1 Accent 2" w:semiHidden="0" w:uiPriority="63" w:unhideWhenUsed="0"/>
-    <w:lsdException w:name="Medium Shading 2 Accent 2" w:semiHidden="0" w:uiPriority="64" w:unhideWhenUsed="0"/>
-    <w:lsdException w:name="Medium List 1 Accent 2" w:semiHidden="0" w:uiPriority="65" w:unhideWhenUsed="0"/>
-    <w:lsdException w:name="Medium List 2 Accent 2" w:semiHidden="0" w:uiPriority="66" w:unhideWhenUsed="0"/>
-    <w:lsdException w:name="Medium Grid 1 Accent 2" w:semiHidden="0" w:uiPriority="67" w:unhideWhenUsed="0"/>
-    <w:lsdException w:name="Medium Grid 2 Accent 2" w:semiHidden="0" w:uiPriority="68" w:unhideWhenUsed="0"/>
-    <w:lsdException w:name="Medium Grid 3 Accent 2" w:semiHidden="0" w:uiPriority="69" w:unhideWhenUsed="0"/>
-    <w:lsdException w:name="Dark List Accent 2" w:semiHidden="0" w:uiPriority="70" w:unhideWhenUsed="0"/>
-    <w:lsdException w:name="Colorful Shading Accent 2" w:semiHidden="0" w:uiPriority="71" w:unhideWhenUsed="0"/>
-    <w:lsdException w:name="Colorful List Accent 2" w:semiHidden="0" w:uiPriority="72" w:unhideWhenUsed="0"/>
-    <w:lsdException w:name="Colorful Grid Accent 2" w:semiHidden="0" w:uiPriority="73" w:unhideWhenUsed="0"/>
-    <w:lsdException w:name="Light Shading Accent 3" w:semiHidden="0" w:uiPriority="60" w:unhideWhenUsed="0"/>
-    <w:lsdException w:name="Light List Accent 3" w:semiHidden="0" w:uiPriority="61" w:unhideWhenUsed="0"/>
-    <w:lsdException w:name="Light Grid Accent 3" w:semiHidden="0" w:uiPriority="62" w:unhideWhenUsed="0"/>
-    <w:lsdException w:name="Medium Shading 1 Accent 3" w:semiHidden="0" w:uiPriority="63" w:unhideWhenUsed="0"/>
-    <w:lsdException w:name="Medium Shading 2 Accent 3" w:semiHidden="0" w:uiPriority="64" w:unhideWhenUsed="0"/>
-    <w:lsdException w:name="Medium List 1 Accent 3" w:semiHidden="0" w:uiPriority="65" w:unhideWhenUsed="0"/>
-    <w:lsdException w:name="Medium List 2 Accent 3" w:semiHidden="0" w:uiPriority="66" w:unhideWhenUsed="0"/>
-    <w:lsdException w:name="Medium Grid 1 Accent 3" w:semiHidden="0" w:uiPriority="67" w:unhideWhenUsed="0"/>
-    <w:lsdException w:name="Medium Grid 2 Accent 3" w:semiHidden="0" w:uiPriority="68" w:unhideWhenUsed="0"/>
-    <w:lsdException w:name="Medium Grid 3 Accent 3" w:semiHidden="0" w:uiPriority="69" w:unhideWhenUsed="0"/>
-    <w:lsdException w:name="Dark List Accent 3" w:semiHidden="0" w:uiPriority="70" w:unhideWhenUsed="0"/>
-    <w:lsdException w:name="Colorful Shading Accent 3" w:semiHidden="0" w:uiPriority="71" w:unhideWhenUsed="0"/>
-    <w:lsdException w:name="Colorful List Accent 3" w:semiHidden="0" w:uiPriority="72" w:unhideWhenUsed="0"/>
-    <w:lsdException w:name="Colorful Grid Accent 3" w:semiHidden="0" w:uiPriority="73" w:unhideWhenUsed="0"/>
-    <w:lsdException w:name="Light Shading Accent 4" w:semiHidden="0" w:uiPriority="60" w:unhideWhenUsed="0"/>
-    <w:lsdException w:name="Light List Accent 4" w:semiHidden="0" w:uiPriority="61" w:unhideWhenUsed="0"/>
-    <w:lsdException w:name="Light Grid Accent 4" w:semiHidden="0" w:uiPriority="62" w:unhideWhenUsed="0"/>
-    <w:lsdException w:name="Medium Shading 1 Accent 4" w:semiHidden="0" w:uiPriority="63" w:unhideWhenUsed="0"/>
-    <w:lsdException w:name="Medium Shading 2 Accent 4" w:semiHidden="0" w:uiPriority="64" w:unhideWhenUsed="0"/>
-    <w:lsdException w:name="Medium List 1 Accent 4" w:semiHidden="0" w:uiPriority="65" w:unhideWhenUsed="0"/>
-    <w:lsdException w:name="Medium List 2 Accent 4" w:semiHidden="0" w:uiPriority="66" w:unhideWhenUsed="0"/>
-    <w:lsdException w:name="Medium Grid 1 Accent 4" w:semiHidden="0" w:uiPriority="67" w:unhideWhenUsed="0"/>
-    <w:lsdException w:name="Medium Grid 2 Accent 4" w:semiHidden="0" w:uiPriority="68" w:unhideWhenUsed="0"/>
-    <w:lsdException w:name="Medium Grid 3 Accent 4" w:semiHidden="0" w:uiPriority="69" w:unhideWhenUsed="0"/>
-    <w:lsdException w:name="Dark List Accent 4" w:semiHidden="0" w:uiPriority="70" w:unhideWhenUsed="0"/>
-    <w:lsdException w:name="Colorful Shading Accent 4" w:semiHidden="0" w:uiPriority="71" w:unhideWhenUsed="0"/>
-    <w:lsdException w:name="Colorful List Accent 4" w:semiHidden="0" w:uiPriority="72" w:unhideWhenUsed="0"/>
-    <w:lsdException w:name="Colorful Grid Accent 4" w:semiHidden="0" w:uiPriority="73" w:unhideWhenUsed="0"/>
-    <w:lsdException w:name="Light Shading Accent 5" w:semiHidden="0" w:uiPriority="60" w:unhideWhenUsed="0"/>
-    <w:lsdException w:name="Light List Accent 5" w:semiHidden="0" w:uiPriority="61" w:unhideWhenUsed="0"/>
-    <w:lsdException w:name="Light Grid Accent 5" w:semiHidden="0" w:uiPriority="62" w:unhideWhenUsed="0"/>
-    <w:lsdException w:name="Medium Shading 1 Accent 5" w:semiHidden="0" w:uiPriority="63" w:unhideWhenUsed="0"/>
-    <w:lsdException w:name="Medium Shading 2 Accent 5" w:semiHidden="0" w:uiPriority="64" w:unhideWhenUsed="0"/>
-    <w:lsdException w:name="Medium List 1 Accent 5" w:semiHidden="0" w:uiPriority="65" w:unhideWhenUsed="0"/>
-    <w:lsdException w:name="Medium List 2 Accent 5" w:semiHidden="0" w:uiPriority="66" w:unhideWhenUsed="0"/>
-    <w:lsdException w:name="Medium Grid 1 Accent 5" w:semiHidden="0" w:uiPriority="67" w:unhideWhenUsed="0"/>
-    <w:lsdException w:name="Medium Grid 2 Accent 5" w:semiHidden="0" w:uiPriority="68" w:unhideWhenUsed="0"/>
-    <w:lsdException w:name="Medium Grid 3 Accent 5" w:semiHidden="0" w:uiPriority="69" w:unhideWhenUsed="0"/>
-    <w:lsdException w:name="Dark List Accent 5" w:semiHidden="0" w:uiPriority="70" w:unhideWhenUsed="0"/>
-    <w:lsdException w:name="Colorful Shading Accent 5" w:semiHidden="0" w:uiPriority="71" w:unhideWhenUsed="0"/>
-    <w:lsdException w:name="Colorful List Accent 5" w:semiHidden="0" w:uiPriority="72" w:unhideWhenUsed="0"/>
-    <w:lsdException w:name="Colorful Grid Accent 5" w:semiHidden="0" w:uiPriority="73" w:unhideWhenUsed="0"/>
-    <w:lsdException w:name="Light Shading Accent 6" w:semiHidden="0" w:uiPriority="60" w:unhideWhenUsed="0"/>
-    <w:lsdException w:name="Light List Accent 6" w:semiHidden="0" w:uiPriority="61" w:unhideWhenUsed="0"/>
-    <w:lsdException w:name="Light Grid Accent 6" w:semiHidden="0" w:uiPriority="62" w:unhideWhenUsed="0"/>
-    <w:lsdException w:name="Medium Shading 1 Accent 6" w:semiHidden="0" w:uiPriority="63" w:unhideWhenUsed="0"/>
-    <w:lsdException w:name="Medium Shading 2 Accent 6" w:semiHidden="0" w:uiPriority="64" w:unhideWhenUsed="0"/>
-    <w:lsdException w:name="Medium List 1 Accent 6" w:semiHidden="0" w:uiPriority="65" w:unhideWhenUsed="0"/>
-    <w:lsdException w:name="Medium List 2 Accent 6" w:semiHidden="0" w:uiPriority="66" w:unhideWhenUsed="0"/>
-    <w:lsdException w:name="Medium Grid 1 Accent 6" w:semiHidden="0" w:uiPriority="67" w:unhideWhenUsed="0"/>
-    <w:lsdException w:name="Medium Grid 2 Accent 6" w:semiHidden="0" w:uiPriority="68" w:unhideWhenUsed="0"/>
-    <w:lsdException w:name="Medium Grid 3 Accent 6" w:semiHidden="0" w:uiPriority="69" w:unhideWhenUsed="0"/>
-    <w:lsdException w:name="Dark List Accent 6" w:semiHidden="0" w:uiPriority="70" w:unhideWhenUsed="0"/>
-    <w:lsdException w:name="Colorful Shading Accent 6" w:semiHidden="0" w:uiPriority="71" w:unhideWhenUsed="0"/>
-    <w:lsdException w:name="Colorful List Accent 6" w:semiHidden="0" w:uiPriority="72" w:unhideWhenUsed="0"/>
-    <w:lsdException w:name="Colorful Grid Accent 6" w:semiHidden="0" w:uiPriority="73" w:unhideWhenUsed="0"/>
-    <w:lsdException w:name="Subtle Emphasis" w:semiHidden="0" w:uiPriority="19" w:unhideWhenUsed="0" w:qFormat="1"/>
-    <w:lsdException w:name="Intense Emphasis" w:semiHidden="0" w:uiPriority="21" w:unhideWhenUsed="0" w:qFormat="1"/>
-    <w:lsdException w:name="Subtle Reference" w:semiHidden="0" w:uiPriority="31" w:unhideWhenUsed="0" w:qFormat="1"/>
-    <w:lsdException w:name="Intense Reference" w:semiHidden="0" w:uiPriority="32" w:unhideWhenUsed="0" w:qFormat="1"/>
-    <w:lsdException w:name="Book Title" w:semiHidden="0" w:uiPriority="33" w:unhideWhenUsed="0" w:qFormat="1"/>
-    <w:lsdException w:name="Bibliography" w:uiPriority="37"/>
-    <w:lsdException w:name="TOC Heading" w:uiPriority="39" w:qFormat="1"/>
+  <w:latentStyles w:defLockedState="0" w:defUIPriority="99" w:defSemiHidden="0" w:defUnhideWhenUsed="0" w:defQFormat="0" w:count="372">
+    <w:lsdException w:name="Normal" w:uiPriority="0" w:qFormat="1"/>
+    <w:lsdException w:name="heading 1" w:uiPriority="9" w:qFormat="1"/>
+    <w:lsdException w:name="heading 2" w:semiHidden="1" w:uiPriority="9" w:unhideWhenUsed="1" w:qFormat="1"/>
+    <w:lsdException w:name="heading 3" w:semiHidden="1" w:uiPriority="9" w:unhideWhenUsed="1" w:qFormat="1"/>
+    <w:lsdException w:name="heading 4" w:semiHidden="1" w:uiPriority="9" w:unhideWhenUsed="1" w:qFormat="1"/>
+    <w:lsdException w:name="heading 5" w:semiHidden="1" w:uiPriority="9" w:unhideWhenUsed="1" w:qFormat="1"/>
+    <w:lsdException w:name="heading 6" w:semiHidden="1" w:uiPriority="9" w:unhideWhenUsed="1" w:qFormat="1"/>
+    <w:lsdException w:name="heading 7" w:semiHidden="1" w:uiPriority="9" w:unhideWhenUsed="1" w:qFormat="1"/>
+    <w:lsdException w:name="heading 8" w:semiHidden="1" w:uiPriority="9" w:unhideWhenUsed="1" w:qFormat="1"/>
+    <w:lsdException w:name="heading 9" w:semiHidden="1" w:uiPriority="9" w:unhideWhenUsed="1" w:qFormat="1"/>
+    <w:lsdException w:name="index 1" w:semiHidden="1" w:unhideWhenUsed="1"/>
+    <w:lsdException w:name="index 2" w:semiHidden="1" w:unhideWhenUsed="1"/>
+    <w:lsdException w:name="index 3" w:semiHidden="1" w:unhideWhenUsed="1"/>
+    <w:lsdException w:name="index 4" w:semiHidden="1" w:unhideWhenUsed="1"/>
+    <w:lsdException w:name="index 5" w:semiHidden="1" w:unhideWhenUsed="1"/>
+    <w:lsdException w:name="index 6" w:semiHidden="1" w:unhideWhenUsed="1"/>
+    <w:lsdException w:name="index 7" w:semiHidden="1" w:unhideWhenUsed="1"/>
+    <w:lsdException w:name="index 8" w:semiHidden="1" w:unhideWhenUsed="1"/>
+    <w:lsdException w:name="index 9" w:semiHidden="1" w:unhideWhenUsed="1"/>
+    <w:lsdException w:name="toc 1" w:semiHidden="1" w:uiPriority="39" w:unhideWhenUsed="1"/>
+    <w:lsdException w:name="toc 2" w:semiHidden="1" w:uiPriority="39" w:unhideWhenUsed="1"/>
+    <w:lsdException w:name="toc 3" w:semiHidden="1" w:uiPriority="39" w:unhideWhenUsed="1"/>
+    <w:lsdException w:name="toc 4" w:semiHidden="1" w:uiPriority="39" w:unhideWhenUsed="1"/>
+    <w:lsdException w:name="toc 5" w:semiHidden="1" w:uiPriority="39" w:unhideWhenUsed="1"/>
+    <w:lsdException w:name="toc 6" w:semiHidden="1" w:uiPriority="39" w:unhideWhenUsed="1"/>
+    <w:lsdException w:name="toc 7" w:semiHidden="1" w:uiPriority="39" w:unhideWhenUsed="1"/>
+    <w:lsdException w:name="toc 8" w:semiHidden="1" w:uiPriority="39" w:unhideWhenUsed="1"/>
+    <w:lsdException w:name="toc 9" w:semiHidden="1" w:uiPriority="39" w:unhideWhenUsed="1"/>
+    <w:lsdException w:name="Normal Indent" w:semiHidden="1" w:unhideWhenUsed="1"/>
+    <w:lsdException w:name="footnote text" w:semiHidden="1" w:unhideWhenUsed="1"/>
+    <w:lsdException w:name="annotation text" w:semiHidden="1" w:unhideWhenUsed="1"/>
+    <w:lsdException w:name="header" w:semiHidden="1" w:unhideWhenUsed="1"/>
+    <w:lsdException w:name="footer" w:semiHidden="1" w:unhideWhenUsed="1"/>
+    <w:lsdException w:name="index heading" w:semiHidden="1" w:unhideWhenUsed="1"/>
+    <w:lsdException w:name="caption" w:semiHidden="1" w:uiPriority="35" w:unhideWhenUsed="1" w:qFormat="1"/>
+    <w:lsdException w:name="table of figures" w:semiHidden="1" w:unhideWhenUsed="1"/>
+    <w:lsdException w:name="envelope address" w:semiHidden="1" w:unhideWhenUsed="1"/>
+    <w:lsdException w:name="envelope return" w:semiHidden="1" w:unhideWhenUsed="1"/>
+    <w:lsdException w:name="footnote reference" w:semiHidden="1" w:unhideWhenUsed="1"/>
+    <w:lsdException w:name="annotation reference" w:semiHidden="1" w:unhideWhenUsed="1"/>
+    <w:lsdException w:name="line number" w:semiHidden="1" w:unhideWhenUsed="1"/>
+    <w:lsdException w:name="page number" w:semiHidden="1" w:unhideWhenUsed="1"/>
+    <w:lsdException w:name="endnote reference" w:semiHidden="1" w:unhideWhenUsed="1"/>
+    <w:lsdException w:name="endnote text" w:semiHidden="1" w:unhideWhenUsed="1"/>
+    <w:lsdException w:name="table of authorities" w:semiHidden="1" w:unhideWhenUsed="1"/>
+    <w:lsdException w:name="macro" w:semiHidden="1" w:unhideWhenUsed="1"/>
+    <w:lsdException w:name="toa heading" w:semiHidden="1" w:unhideWhenUsed="1"/>
+    <w:lsdException w:name="List" w:semiHidden="1" w:unhideWhenUsed="1"/>
+    <w:lsdException w:name="List Bullet" w:semiHidden="1" w:unhideWhenUsed="1"/>
+    <w:lsdException w:name="List Number" w:semiHidden="1" w:unhideWhenUsed="1"/>
+    <w:lsdException w:name="List 2" w:semiHidden="1" w:unhideWhenUsed="1"/>
+    <w:lsdException w:name="List 3" w:semiHidden="1" w:unhideWhenUsed="1"/>
+    <w:lsdException w:name="List 4" w:semiHidden="1" w:unhideWhenUsed="1"/>
+    <w:lsdException w:name="List 5" w:semiHidden="1" w:unhideWhenUsed="1"/>
+    <w:lsdException w:name="List Bullet 2" w:semiHidden="1" w:unhideWhenUsed="1"/>
+    <w:lsdException w:name="List Bullet 3" w:semiHidden="1" w:unhideWhenUsed="1"/>
+    <w:lsdException w:name="List Bullet 4" w:semiHidden="1" w:unhideWhenUsed="1"/>
+    <w:lsdException w:name="List Bullet 5" w:semiHidden="1" w:unhideWhenUsed="1"/>
+    <w:lsdException w:name="List Number 2" w:semiHidden="1" w:unhideWhenUsed="1"/>
+    <w:lsdException w:name="List Number 3" w:semiHidden="1" w:unhideWhenUsed="1"/>
+    <w:lsdException w:name="List Number 4" w:semiHidden="1" w:unhideWhenUsed="1"/>
+    <w:lsdException w:name="List Number 5" w:semiHidden="1" w:unhideWhenUsed="1"/>
+    <w:lsdException w:name="Title" w:uiPriority="10" w:qFormat="1"/>
+    <w:lsdException w:name="Closing" w:semiHidden="1" w:unhideWhenUsed="1"/>
+    <w:lsdException w:name="Signature" w:semiHidden="1" w:unhideWhenUsed="1"/>
+    <w:lsdException w:name="Default Paragraph Font" w:semiHidden="1" w:uiPriority="1" w:unhideWhenUsed="1"/>
+    <w:lsdException w:name="Body Text" w:semiHidden="1" w:unhideWhenUsed="1"/>
+    <w:lsdException w:name="Body Text Indent" w:semiHidden="1" w:unhideWhenUsed="1"/>
+    <w:lsdException w:name="List Continue" w:semiHidden="1" w:unhideWhenUsed="1"/>
+    <w:lsdException w:name="List Continue 2" w:semiHidden="1" w:unhideWhenUsed="1"/>
+    <w:lsdException w:name="List Continue 3" w:semiHidden="1" w:unhideWhenUsed="1"/>
+    <w:lsdException w:name="List Continue 4" w:semiHidden="1" w:unhideWhenUsed="1"/>
+    <w:lsdException w:name="List Continue 5" w:semiHidden="1" w:unhideWhenUsed="1"/>
+    <w:lsdException w:name="Message Header" w:semiHidden="1" w:unhideWhenUsed="1"/>
+    <w:lsdException w:name="Subtitle" w:uiPriority="11" w:qFormat="1"/>
+    <w:lsdException w:name="Salutation" w:semiHidden="1" w:unhideWhenUsed="1"/>
+    <w:lsdException w:name="Date" w:semiHidden="1" w:unhideWhenUsed="1"/>
+    <w:lsdException w:name="Body Text First Indent" w:semiHidden="1" w:unhideWhenUsed="1"/>
+    <w:lsdException w:name="Body Text First Indent 2" w:semiHidden="1" w:unhideWhenUsed="1"/>
+    <w:lsdException w:name="Note Heading" w:semiHidden="1" w:unhideWhenUsed="1"/>
+    <w:lsdException w:name="Body Text 2" w:semiHidden="1" w:unhideWhenUsed="1"/>
+    <w:lsdException w:name="Body Text 3" w:semiHidden="1" w:unhideWhenUsed="1"/>
+    <w:lsdException w:name="Body Text Indent 2" w:semiHidden="1" w:unhideWhenUsed="1"/>
+    <w:lsdException w:name="Body Text Indent 3" w:semiHidden="1" w:unhideWhenUsed="1"/>
+    <w:lsdException w:name="Block Text" w:semiHidden="1" w:unhideWhenUsed="1"/>
+    <w:lsdException w:name="Hyperlink" w:semiHidden="1" w:unhideWhenUsed="1"/>
+    <w:lsdException w:name="FollowedHyperlink" w:semiHidden="1" w:unhideWhenUsed="1"/>
+    <w:lsdException w:name="Strong" w:uiPriority="22" w:qFormat="1"/>
+    <w:lsdException w:name="Emphasis" w:uiPriority="20" w:qFormat="1"/>
+    <w:lsdException w:name="Document Map" w:semiHidden="1" w:unhideWhenUsed="1"/>
+    <w:lsdException w:name="Plain Text" w:semiHidden="1" w:unhideWhenUsed="1"/>
+    <w:lsdException w:name="E-mail Signature" w:semiHidden="1" w:unhideWhenUsed="1"/>
+    <w:lsdException w:name="HTML Top of Form" w:semiHidden="1" w:unhideWhenUsed="1"/>
+    <w:lsdException w:name="HTML Bottom of Form" w:semiHidden="1" w:unhideWhenUsed="1"/>
+    <w:lsdException w:name="Normal (Web)" w:semiHidden="1" w:unhideWhenUsed="1"/>
+    <w:lsdException w:name="HTML Acronym" w:semiHidden="1" w:unhideWhenUsed="1"/>
+    <w:lsdException w:name="HTML Address" w:semiHidden="1" w:unhideWhenUsed="1"/>
+    <w:lsdException w:name="HTML Cite" w:semiHidden="1" w:unhideWhenUsed="1"/>
+    <w:lsdException w:name="HTML Code" w:semiHidden="1" w:unhideWhenUsed="1"/>
+    <w:lsdException w:name="HTML Definition" w:semiHidden="1" w:unhideWhenUsed="1"/>
+    <w:lsdException w:name="HTML Keyboard" w:semiHidden="1" w:unhideWhenUsed="1"/>
+    <w:lsdException w:name="HTML Preformatted" w:semiHidden="1" w:unhideWhenUsed="1"/>
+    <w:lsdException w:name="HTML Sample" w:semiHidden="1" w:unhideWhenUsed="1"/>
+    <w:lsdException w:name="HTML Typewriter" w:semiHidden="1" w:unhideWhenUsed="1"/>
+    <w:lsdException w:name="HTML Variable" w:semiHidden="1" w:unhideWhenUsed="1"/>
+    <w:lsdException w:name="Normal Table" w:semiHidden="1" w:unhideWhenUsed="1"/>
+    <w:lsdException w:name="annotation subject" w:semiHidden="1" w:unhideWhenUsed="1"/>
+    <w:lsdException w:name="No List" w:semiHidden="1" w:unhideWhenUsed="1"/>
+    <w:lsdException w:name="Outline List 1" w:semiHidden="1" w:unhideWhenUsed="1"/>
+    <w:lsdException w:name="Outline List 2" w:semiHidden="1" w:unhideWhenUsed="1"/>
+    <w:lsdException w:name="Outline List 3" w:semiHidden="1" w:unhideWhenUsed="1"/>
+    <w:lsdException w:name="Table Simple 1" w:semiHidden="1" w:unhideWhenUsed="1"/>
+    <w:lsdException w:name="Table Simple 2" w:semiHidden="1" w:unhideWhenUsed="1"/>
+    <w:lsdException w:name="Table Simple 3" w:semiHidden="1" w:unhideWhenUsed="1"/>
+    <w:lsdException w:name="Table Classic 1" w:semiHidden="1" w:unhideWhenUsed="1"/>
+    <w:lsdException w:name="Table Classic 2" w:semiHidden="1" w:unhideWhenUsed="1"/>
+    <w:lsdException w:name="Table Classic 3" w:semiHidden="1" w:unhideWhenUsed="1"/>
+    <w:lsdException w:name="Table Classic 4" w:semiHidden="1" w:unhideWhenUsed="1"/>
+    <w:lsdException w:name="Table Colorful 1" w:semiHidden="1" w:unhideWhenUsed="1"/>
+    <w:lsdException w:name="Table Colorful 2" w:semiHidden="1" w:unhideWhenUsed="1"/>
+    <w:lsdException w:name="Table Colorful 3" w:semiHidden="1" w:unhideWhenUsed="1"/>
+    <w:lsdException w:name="Table Columns 1" w:semiHidden="1" w:unhideWhenUsed="1"/>
+    <w:lsdException w:name="Table Columns 2" w:semiHidden="1" w:unhideWhenUsed="1"/>
+    <w:lsdException w:name="Table Columns 3" w:semiHidden="1" w:unhideWhenUsed="1"/>
+    <w:lsdException w:name="Table Columns 4" w:semiHidden="1" w:unhideWhenUsed="1"/>
+    <w:lsdException w:name="Table Columns 5" w:semiHidden="1" w:unhideWhenUsed="1"/>
+    <w:lsdException w:name="Table Grid 1" w:semiHidden="1" w:unhideWhenUsed="1"/>
+    <w:lsdException w:name="Table Grid 2" w:semiHidden="1" w:unhideWhenUsed="1"/>
+    <w:lsdException w:name="Table Grid 3" w:semiHidden="1" w:unhideWhenUsed="1"/>
+    <w:lsdException w:name="Table Grid 4" w:semiHidden="1" w:unhideWhenUsed="1"/>
+    <w:lsdException w:name="Table Grid 5" w:semiHidden="1" w:unhideWhenUsed="1"/>
+    <w:lsdException w:name="Table Grid 6" w:semiHidden="1" w:unhideWhenUsed="1"/>
+    <w:lsdException w:name="Table Grid 7" w:semiHidden="1" w:unhideWhenUsed="1"/>
+    <w:lsdException w:name="Table Grid 8" w:semiHidden="1" w:unhideWhenUsed="1"/>
+    <w:lsdException w:name="Table List 1" w:semiHidden="1" w:unhideWhenUsed="1"/>
+    <w:lsdException w:name="Table List 2" w:semiHidden="1" w:unhideWhenUsed="1"/>
+    <w:lsdException w:name="Table List 3" w:semiHidden="1" w:unhideWhenUsed="1"/>
+    <w:lsdException w:name="Table List 4" w:semiHidden="1" w:unhideWhenUsed="1"/>
+    <w:lsdException w:name="Table List 5" w:semiHidden="1" w:unhideWhenUsed="1"/>
+    <w:lsdException w:name="Table List 6" w:semiHidden="1" w:unhideWhenUsed="1"/>
+    <w:lsdException w:name="Table List 7" w:semiHidden="1" w:unhideWhenUsed="1"/>
+    <w:lsdException w:name="Table List 8" w:semiHidden="1" w:unhideWhenUsed="1"/>
+    <w:lsdException w:name="Table 3D effects 1" w:semiHidden="1" w:unhideWhenUsed="1"/>
+    <w:lsdException w:name="Table 3D effects 2" w:semiHidden="1" w:unhideWhenUsed="1"/>
+    <w:lsdException w:name="Table 3D effects 3" w:semiHidden="1" w:unhideWhenUsed="1"/>
+    <w:lsdException w:name="Table Contemporary" w:semiHidden="1" w:unhideWhenUsed="1"/>
+    <w:lsdException w:name="Table Elegant" w:semiHidden="1" w:unhideWhenUsed="1"/>
+    <w:lsdException w:name="Table Professional" w:semiHidden="1" w:unhideWhenUsed="1"/>
+    <w:lsdException w:name="Table Subtle 1" w:semiHidden="1" w:unhideWhenUsed="1"/>
+    <w:lsdException w:name="Table Subtle 2" w:semiHidden="1" w:unhideWhenUsed="1"/>
+    <w:lsdException w:name="Table Web 1" w:semiHidden="1" w:unhideWhenUsed="1"/>
+    <w:lsdException w:name="Table Web 2" w:semiHidden="1" w:unhideWhenUsed="1"/>
+    <w:lsdException w:name="Table Web 3" w:semiHidden="1" w:unhideWhenUsed="1"/>
+    <w:lsdException w:name="Balloon Text" w:semiHidden="1" w:unhideWhenUsed="1"/>
+    <w:lsdException w:name="Table Grid" w:uiPriority="59"/>
+    <w:lsdException w:name="Table Theme" w:semiHidden="1" w:unhideWhenUsed="1"/>
+    <w:lsdException w:name="Placeholder Text" w:semiHidden="1"/>
+    <w:lsdException w:name="No Spacing" w:uiPriority="1" w:qFormat="1"/>
+    <w:lsdException w:name="Light Shading" w:uiPriority="60"/>
+    <w:lsdException w:name="Light List" w:uiPriority="61"/>
+    <w:lsdException w:name="Light Grid" w:uiPriority="62"/>
+    <w:lsdException w:name="Medium Shading 1" w:uiPriority="63"/>
+    <w:lsdException w:name="Medium Shading 2" w:uiPriority="64"/>
+    <w:lsdException w:name="Medium List 1" w:uiPriority="65"/>
+    <w:lsdException w:name="Medium List 2" w:uiPriority="66"/>
+    <w:lsdException w:name="Medium Grid 1" w:uiPriority="67"/>
+    <w:lsdException w:name="Medium Grid 2" w:uiPriority="68"/>
+    <w:lsdException w:name="Medium Grid 3" w:uiPriority="69"/>
+    <w:lsdException w:name="Dark List" w:uiPriority="70"/>
+    <w:lsdException w:name="Colorful Shading" w:uiPriority="71"/>
+    <w:lsdException w:name="Colorful List" w:uiPriority="72"/>
+    <w:lsdException w:name="Colorful Grid" w:uiPriority="73"/>
+    <w:lsdException w:name="Light Shading Accent 1" w:uiPriority="60"/>
+    <w:lsdException w:name="Light List Accent 1" w:uiPriority="61"/>
+    <w:lsdException w:name="Light Grid Accent 1" w:uiPriority="62"/>
+    <w:lsdException w:name="Medium Shading 1 Accent 1" w:uiPriority="63"/>
+    <w:lsdException w:name="Medium Shading 2 Accent 1" w:uiPriority="64"/>
+    <w:lsdException w:name="Medium List 1 Accent 1" w:uiPriority="65"/>
+    <w:lsdException w:name="Revision" w:semiHidden="1"/>
+    <w:lsdException w:name="List Paragraph" w:uiPriority="34" w:qFormat="1"/>
+    <w:lsdException w:name="Quote" w:uiPriority="29" w:qFormat="1"/>
+    <w:lsdException w:name="Intense Quote" w:uiPriority="30" w:qFormat="1"/>
+    <w:lsdException w:name="Medium List 2 Accent 1" w:uiPriority="66"/>
+    <w:lsdException w:name="Medium Grid 1 Accent 1" w:uiPriority="67"/>
+    <w:lsdException w:name="Medium Grid 2 Accent 1" w:uiPriority="68"/>
+    <w:lsdException w:name="Medium Grid 3 Accent 1" w:uiPriority="69"/>
+    <w:lsdException w:name="Dark List Accent 1" w:uiPriority="70"/>
+    <w:lsdException w:name="Colorful Shading Accent 1" w:uiPriority="71"/>
+    <w:lsdException w:name="Colorful List Accent 1" w:uiPriority="72"/>
+    <w:lsdException w:name="Colorful Grid Accent 1" w:uiPriority="73"/>
+    <w:lsdException w:name="Light Shading Accent 2" w:uiPriority="60"/>
+    <w:lsdException w:name="Light List Accent 2" w:uiPriority="61"/>
+    <w:lsdException w:name="Light Grid Accent 2" w:uiPriority="62"/>
+    <w:lsdException w:name="Medium Shading 1 Accent 2" w:uiPriority="63"/>
+    <w:lsdException w:name="Medium Shading 2 Accent 2" w:uiPriority="64"/>
+    <w:lsdException w:name="Medium List 1 Accent 2" w:uiPriority="65"/>
+    <w:lsdException w:name="Medium List 2 Accent 2" w:uiPriority="66"/>
+    <w:lsdException w:name="Medium Grid 1 Accent 2" w:uiPriority="67"/>
+    <w:lsdException w:name="Medium Grid 2 Accent 2" w:uiPriority="68"/>
+    <w:lsdException w:name="Medium Grid 3 Accent 2" w:uiPriority="69"/>
+    <w:lsdException w:name="Dark List Accent 2" w:uiPriority="70"/>
+    <w:lsdException w:name="Colorful Shading Accent 2" w:uiPriority="71"/>
+    <w:lsdException w:name="Colorful List Accent 2" w:uiPriority="72"/>
+    <w:lsdException w:name="Colorful Grid Accent 2" w:uiPriority="73"/>
+    <w:lsdException w:name="Light Shading Accent 3" w:uiPriority="60"/>
+    <w:lsdException w:name="Light List Accent 3" w:uiPriority="61"/>
+    <w:lsdException w:name="Light Grid Accent 3" w:uiPriority="62"/>
+    <w:lsdException w:name="Medium Shading 1 Accent 3" w:uiPriority="63"/>
+    <w:lsdException w:name="Medium Shading 2 Accent 3" w:uiPriority="64"/>
+    <w:lsdException w:name="Medium List 1 Accent 3" w:uiPriority="65"/>
+    <w:lsdException w:name="Medium List 2 Accent 3" w:uiPriority="66"/>
+    <w:lsdException w:name="Medium Grid 1 Accent 3" w:uiPriority="67"/>
+    <w:lsdException w:name="Medium Grid 2 Accent 3" w:uiPriority="68"/>
+    <w:lsdException w:name="Medium Grid 3 Accent 3" w:uiPriority="69"/>
+    <w:lsdException w:name="Dark List Accent 3" w:uiPriority="70"/>
+    <w:lsdException w:name="Colorful Shading Accent 3" w:uiPriority="71"/>
+    <w:lsdException w:name="Colorful List Accent 3" w:uiPriority="72"/>
+    <w:lsdException w:name="Colorful Grid Accent 3" w:uiPriority="73"/>
+    <w:lsdException w:name="Light Shading Accent 4" w:uiPriority="60"/>
+    <w:lsdException w:name="Light List Accent 4" w:uiPriority="61"/>
+    <w:lsdException w:name="Light Grid Accent 4" w:uiPriority="62"/>
+    <w:lsdException w:name="Medium Shading 1 Accent 4" w:uiPriority="63"/>
+    <w:lsdException w:name="Medium Shading 2 Accent 4" w:uiPriority="64"/>
+    <w:lsdException w:name="Medium List 1 Accent 4" w:uiPriority="65"/>
+    <w:lsdException w:name="Medium List 2 Accent 4" w:uiPriority="66"/>
+    <w:lsdException w:name="Medium Grid 1 Accent 4" w:uiPriority="67"/>
+    <w:lsdException w:name="Medium Grid 2 Accent 4" w:uiPriority="68"/>
+    <w:lsdException w:name="Medium Grid 3 Accent 4" w:uiPriority="69"/>
+    <w:lsdException w:name="Dark List Accent 4" w:uiPriority="70"/>
+    <w:lsdException w:name="Colorful Shading Accent 4" w:uiPriority="71"/>
+    <w:lsdException w:name="Colorful List Accent 4" w:uiPriority="72"/>
+    <w:lsdException w:name="Colorful Grid Accent 4" w:uiPriority="73"/>
+    <w:lsdException w:name="Light Shading Accent 5" w:uiPriority="60"/>
+    <w:lsdException w:name="Light List Accent 5" w:uiPriority="61"/>
+    <w:lsdException w:name="Light Grid Accent 5" w:uiPriority="62"/>
+    <w:lsdException w:name="Medium Shading 1 Accent 5" w:uiPriority="63"/>
+    <w:lsdException w:name="Medium Shading 2 Accent 5" w:uiPriority="64"/>
+    <w:lsdException w:name="Medium List 1 Accent 5" w:uiPriority="65"/>
+    <w:lsdException w:name="Medium List 2 Accent 5" w:uiPriority="66"/>
+    <w:lsdException w:name="Medium Grid 1 Accent 5" w:uiPriority="67"/>
+    <w:lsdException w:name="Medium Grid 2 Accent 5" w:uiPriority="68"/>
+    <w:lsdException w:name="Medium Grid 3 Accent 5" w:uiPriority="69"/>
+    <w:lsdException w:name="Dark List Accent 5" w:uiPriority="70"/>
+    <w:lsdException w:name="Colorful Shading Accent 5" w:uiPriority="71"/>
+    <w:lsdException w:name="Colorful List Accent 5" w:uiPriority="72"/>
+    <w:lsdException w:name="Colorful Grid Accent 5" w:uiPriority="73"/>
+    <w:lsdException w:name="Light Shading Accent 6" w:uiPriority="60"/>
+    <w:lsdException w:name="Light List Accent 6" w:uiPriority="61"/>
+    <w:lsdException w:name="Light Grid Accent 6" w:uiPriority="62"/>
+    <w:lsdException w:name="Medium Shading 1 Accent 6" w:uiPriority="63"/>
+    <w:lsdException w:name="Medium Shading 2 Accent 6" w:uiPriority="64"/>
+    <w:lsdException w:name="Medium List 1 Accent 6" w:uiPriority="65"/>
+    <w:lsdException w:name="Medium List 2 Accent 6" w:uiPriority="66"/>
+    <w:lsdException w:name="Medium Grid 1 Accent 6" w:uiPriority="67"/>
+    <w:lsdException w:name="Medium Grid 2 Accent 6" w:uiPriority="68"/>
+    <w:lsdException w:name="Medium Grid 3 Accent 6" w:uiPriority="69"/>
+    <w:lsdException w:name="Dark List Accent 6" w:uiPriority="70"/>
+    <w:lsdException w:name="Colorful Shading Accent 6" w:uiPriority="71"/>
+    <w:lsdException w:name="Colorful List Accent 6" w:uiPriority="72"/>
+    <w:lsdException w:name="Colorful Grid Accent 6" w:uiPriority="73"/>
+    <w:lsdException w:name="Subtle Emphasis" w:uiPriority="19" w:qFormat="1"/>
+    <w:lsdException w:name="Intense Emphasis" w:uiPriority="21" w:qFormat="1"/>
+    <w:lsdException w:name="Subtle Reference" w:uiPriority="31" w:qFormat="1"/>
+    <w:lsdException w:name="Intense Reference" w:uiPriority="32" w:qFormat="1"/>
+    <w:lsdException w:name="Book Title" w:uiPriority="33" w:qFormat="1"/>
+    <w:lsdException w:name="Bibliography" w:semiHidden="1" w:uiPriority="37" w:unhideWhenUsed="1"/>
+    <w:lsdException w:name="TOC Heading" w:semiHidden="1" w:uiPriority="39" w:unhideWhenUsed="1" w:qFormat="1"/>
+    <w:lsdException w:name="Plain Table 1" w:uiPriority="41"/>
+    <w:lsdException w:name="Plain Table 2" w:uiPriority="42"/>
+    <w:lsdException w:name="Plain Table 3" w:uiPriority="43"/>
+    <w:lsdException w:name="Plain Table 4" w:uiPriority="44"/>
+    <w:lsdException w:name="Plain Table 5" w:uiPriority="45"/>
+    <w:lsdException w:name="Grid Table Light" w:uiPriority="40"/>
+    <w:lsdException w:name="Grid Table 1 Light" w:uiPriority="46"/>
+    <w:lsdException w:name="Grid Table 2" w:uiPriority="47"/>
+    <w:lsdException w:name="Grid Table 3" w:uiPriority="48"/>
+    <w:lsdException w:name="Grid Table 4" w:uiPriority="49"/>
+    <w:lsdException w:name="Grid Table 5 Dark" w:uiPriority="50"/>
+    <w:lsdException w:name="Grid Table 6 Colorful" w:uiPriority="51"/>
+    <w:lsdException w:name="Grid Table 7 Colorful" w:uiPriority="52"/>
+    <w:lsdException w:name="Grid Table 1 Light Accent 1" w:uiPriority="46"/>
+    <w:lsdException w:name="Grid Table 2 Accent 1" w:uiPriority="47"/>
+    <w:lsdException w:name="Grid Table 3 Accent 1" w:uiPriority="48"/>
+    <w:lsdException w:name="Grid Table 4 Accent 1" w:uiPriority="49"/>
+    <w:lsdException w:name="Grid Table 5 Dark Accent 1" w:uiPriority="50"/>
+    <w:lsdException w:name="Grid Table 6 Colorful Accent 1" w:uiPriority="51"/>
+    <w:lsdException w:name="Grid Table 7 Colorful Accent 1" w:uiPriority="52"/>
+    <w:lsdException w:name="Grid Table 1 Light Accent 2" w:uiPriority="46"/>
+    <w:lsdException w:name="Grid Table 2 Accent 2" w:uiPriority="47"/>
+    <w:lsdException w:name="Grid Table 3 Accent 2" w:uiPriority="48"/>
+    <w:lsdException w:name="Grid Table 4 Accent 2" w:uiPriority="49"/>
+    <w:lsdException w:name="Grid Table 5 Dark Accent 2" w:uiPriority="50"/>
+    <w:lsdException w:name="Grid Table 6 Colorful Accent 2" w:uiPriority="51"/>
+    <w:lsdException w:name="Grid Table 7 Colorful Accent 2" w:uiPriority="52"/>
+    <w:lsdException w:name="Grid Table 1 Light Accent 3" w:uiPriority="46"/>
+    <w:lsdException w:name="Grid Table 2 Accent 3" w:uiPriority="47"/>
+    <w:lsdException w:name="Grid Table 3 Accent 3" w:uiPriority="48"/>
+    <w:lsdException w:name="Grid Table 4 Accent 3" w:uiPriority="49"/>
+    <w:lsdException w:name="Grid Table 5 Dark Accent 3" w:uiPriority="50"/>
+    <w:lsdException w:name="Grid Table 6 Colorful Accent 3" w:uiPriority="51"/>
+    <w:lsdException w:name="Grid Table 7 Colorful Accent 3" w:uiPriority="52"/>
+    <w:lsdException w:name="Grid Table 1 Light Accent 4" w:uiPriority="46"/>
+    <w:lsdException w:name="Grid Table 2 Accent 4" w:uiPriority="47"/>
+    <w:lsdException w:name="Grid Table 3 Accent 4" w:uiPriority="48"/>
+    <w:lsdException w:name="Grid Table 4 Accent 4" w:uiPriority="49"/>
+    <w:lsdException w:name="Grid Table 5 Dark Accent 4" w:uiPriority="50"/>
+    <w:lsdException w:name="Grid Table 6 Colorful Accent 4" w:uiPriority="51"/>
+    <w:lsdException w:name="Grid Table 7 Colorful Accent 4" w:uiPriority="52"/>
+    <w:lsdException w:name="Grid Table 1 Light Accent 5" w:uiPriority="46"/>
+    <w:lsdException w:name="Grid Table 2 Accent 5" w:uiPriority="47"/>
+    <w:lsdException w:name="Grid Table 3 Accent 5" w:uiPriority="48"/>
+    <w:lsdException w:name="Grid Table 4 Accent 5" w:uiPriority="49"/>
+    <w:lsdException w:name="Grid Table 5 Dark Accent 5" w:uiPriority="50"/>
+    <w:lsdException w:name="Grid Table 6 Colorful Accent 5" w:uiPriority="51"/>
+    <w:lsdException w:name="Grid Table 7 Colorful Accent 5" w:uiPriority="52"/>
+    <w:lsdException w:name="Grid Table 1 Light Accent 6" w:uiPriority="46"/>
+    <w:lsdException w:name="Grid Table 2 Accent 6" w:uiPriority="47"/>
+    <w:lsdException w:name="Grid Table 3 Accent 6" w:uiPriority="48"/>
+    <w:lsdException w:name="Grid Table 4 Accent 6" w:uiPriority="49"/>
+    <w:lsdException w:name="Grid Table 5 Dark Accent 6" w:uiPriority="50"/>
+    <w:lsdException w:name="Grid Table 6 Colorful Accent 6" w:uiPriority="51"/>
+    <w:lsdException w:name="Grid Table 7 Colorful Accent 6" w:uiPriority="52"/>
+    <w:lsdException w:name="List Table 1 Light" w:uiPriority="46"/>
+    <w:lsdException w:name="List Table 2" w:uiPriority="47"/>
+    <w:lsdException w:name="List Table 3" w:uiPriority="48"/>
+    <w:lsdException w:name="List Table 4" w:uiPriority="49"/>
+    <w:lsdException w:name="List Table 5 Dark" w:uiPriority="50"/>
+    <w:lsdException w:name="List Table 6 Colorful" w:uiPriority="51"/>
+    <w:lsdException w:name="List Table 7 Colorful" w:uiPriority="52"/>
+    <w:lsdException w:name="List Table 1 Light Accent 1" w:uiPriority="46"/>
+    <w:lsdException w:name="List Table 2 Accent 1" w:uiPriority="47"/>
+    <w:lsdException w:name="List Table 3 Accent 1" w:uiPriority="48"/>
+    <w:lsdException w:name="List Table 4 Accent 1" w:uiPriority="49"/>
+    <w:lsdException w:name="List Table 5 Dark Accent 1" w:uiPriority="50"/>
+    <w:lsdException w:name="List Table 6 Colorful Accent 1" w:uiPriority="51"/>
+    <w:lsdException w:name="List Table 7 Colorful Accent 1" w:uiPriority="52"/>
+    <w:lsdException w:name="List Table 1 Light Accent 2" w:uiPriority="46"/>
+    <w:lsdException w:name="List Table 2 Accent 2" w:uiPriority="47"/>
+    <w:lsdException w:name="List Table 3 Accent 2" w:uiPriority="48"/>
+    <w:lsdException w:name="List Table 4 Accent 2" w:uiPriority="49"/>
+    <w:lsdException w:name="List Table 5 Dark Accent 2" w:uiPriority="50"/>
+    <w:lsdException w:name="List Table 6 Colorful Accent 2" w:uiPriority="51"/>
+    <w:lsdException w:name="List Table 7 Colorful Accent 2" w:uiPriority="52"/>
+    <w:lsdException w:name="List Table 1 Light Accent 3" w:uiPriority="46"/>
+    <w:lsdException w:name="List Table 2 Accent 3" w:uiPriority="47"/>
+    <w:lsdException w:name="List Table 3 Accent 3" w:uiPriority="48"/>
+    <w:lsdException w:name="List Table 4 Accent 3" w:uiPriority="49"/>
+    <w:lsdException w:name="List Table 5 Dark Accent 3" w:uiPriority="50"/>
+    <w:lsdException w:name="List Table 6 Colorful Accent 3" w:uiPriority="51"/>
+    <w:lsdException w:name="List Table 7 Colorful Accent 3" w:uiPriority="52"/>
+    <w:lsdException w:name="List Table 1 Light Accent 4" w:uiPriority="46"/>
+    <w:lsdException w:name="List Table 2 Accent 4" w:uiPriority="47"/>
+    <w:lsdException w:name="List Table 3 Accent 4" w:uiPriority="48"/>
+    <w:lsdException w:name="List Table 4 Accent 4" w:uiPriority="49"/>
+    <w:lsdException w:name="List Table 5 Dark Accent 4" w:uiPriority="50"/>
+    <w:lsdException w:name="List Table 6 Colorful Accent 4" w:uiPriority="51"/>
+    <w:lsdException w:name="List Table 7 Colorful Accent 4" w:uiPriority="52"/>
+    <w:lsdException w:name="List Table 1 Light Accent 5" w:uiPriority="46"/>
+    <w:lsdException w:name="List Table 2 Accent 5" w:uiPriority="47"/>
+    <w:lsdException w:name="List Table 3 Accent 5" w:uiPriority="48"/>
+    <w:lsdException w:name="List Table 4 Accent 5" w:uiPriority="49"/>
+    <w:lsdException w:name="List Table 5 Dark Accent 5" w:uiPriority="50"/>
+    <w:lsdException w:name="List Table 6 Colorful Accent 5" w:uiPriority="51"/>
+    <w:lsdException w:name="List Table 7 Colorful Accent 5" w:uiPriority="52"/>
+    <w:lsdException w:name="List Table 1 Light Accent 6" w:uiPriority="46"/>
+    <w:lsdException w:name="List Table 2 Accent 6" w:uiPriority="47"/>
+    <w:lsdException w:name="List Table 3 Accent 6" w:uiPriority="48"/>
+    <w:lsdException w:name="List Table 4 Accent 6" w:uiPriority="49"/>
+    <w:lsdException w:name="List Table 5 Dark Accent 6" w:uiPriority="50"/>
+    <w:lsdException w:name="List Table 6 Colorful Accent 6" w:uiPriority="51"/>
+    <w:lsdException w:name="List Table 7 Colorful Accent 6" w:uiPriority="52"/>
+    <w:lsdException w:name="Mention" w:semiHidden="1" w:unhideWhenUsed="1"/>
   </w:latentStyles>
   <w:style w:type="paragraph" w:default="1" w:styleId="Standard">
     <w:name w:val="Normal"/>
@@ -2127,7 +2825,6 @@
     <w:uiPriority w:val="99"/>
     <w:semiHidden/>
     <w:unhideWhenUsed/>
-    <w:qFormat/>
     <w:tblPr>
       <w:tblInd w:w="0" w:type="dxa"/>
       <w:tblCellMar>
@@ -2300,10 +2997,10 @@
       <w:spacing w:val="5"/>
     </w:rPr>
   </w:style>
-  <w:style w:type="character" w:customStyle="1" w:styleId="AnfhrungszeichenZchn">
-    <w:name w:val="Anführungszeichen Zchn"/>
+  <w:style w:type="character" w:customStyle="1" w:styleId="ZitatZchn">
+    <w:name w:val="Zitat Zchn"/>
     <w:basedOn w:val="Absatz-Standardschriftart"/>
-    <w:link w:val="Anfhrungszeichen"/>
+    <w:link w:val="Zitat"/>
     <w:uiPriority w:val="29"/>
     <w:rsid w:val="002A0178"/>
     <w:rPr>
@@ -2313,10 +3010,10 @@
       <w:szCs w:val="20"/>
     </w:rPr>
   </w:style>
-  <w:style w:type="character" w:customStyle="1" w:styleId="IntensivesAnfhrungszeichenZchn">
-    <w:name w:val="Intensives Anführungszeichen Zchn"/>
+  <w:style w:type="character" w:customStyle="1" w:styleId="IntensivesZitatZchn">
+    <w:name w:val="Intensives Zitat Zchn"/>
     <w:basedOn w:val="Absatz-Standardschriftart"/>
-    <w:link w:val="IntensivesAnfhrungszeichen"/>
+    <w:link w:val="IntensivesZitat"/>
     <w:uiPriority w:val="30"/>
     <w:rsid w:val="002A0178"/>
     <w:rPr>
@@ -2575,11 +3272,11 @@
       <w:contextualSpacing/>
     </w:pPr>
   </w:style>
-  <w:style w:type="paragraph" w:styleId="Anfhrungszeichen">
+  <w:style w:type="paragraph" w:styleId="Zitat">
     <w:name w:val="Quote"/>
     <w:basedOn w:val="Standard"/>
     <w:next w:val="Standard"/>
-    <w:link w:val="AnfhrungszeichenZchn"/>
+    <w:link w:val="ZitatZchn"/>
     <w:uiPriority w:val="29"/>
     <w:qFormat/>
     <w:rsid w:val="002A0178"/>
@@ -2588,11 +3285,11 @@
       <w:iCs/>
     </w:rPr>
   </w:style>
-  <w:style w:type="paragraph" w:styleId="IntensivesAnfhrungszeichen">
+  <w:style w:type="paragraph" w:styleId="IntensivesZitat">
     <w:name w:val="Intense Quote"/>
     <w:basedOn w:val="Standard"/>
     <w:next w:val="Standard"/>
-    <w:link w:val="IntensivesAnfhrungszeichenZchn"/>
+    <w:link w:val="IntensivesZitatZchn"/>
     <w:uiPriority w:val="30"/>
     <w:qFormat/>
     <w:rsid w:val="002A0178"/>
@@ -3091,7 +3788,7 @@
 </file>
 
 <file path=customXml/itemProps1.xml><?xml version="1.0" encoding="utf-8"?>
-<ds:datastoreItem xmlns:ds="http://schemas.openxmlformats.org/officeDocument/2006/customXml" ds:itemID="{63531355-764E-4442-844A-15190CA77491}">
+<ds:datastoreItem xmlns:ds="http://schemas.openxmlformats.org/officeDocument/2006/customXml" ds:itemID="{9A2215B3-2544-4BC5-9D09-A991D36C9321}">
   <ds:schemaRefs>
     <ds:schemaRef ds:uri="http://schemas.openxmlformats.org/officeDocument/2006/bibliography"/>
   </ds:schemaRefs>

</xml_diff>

<commit_message>
added text and graphics to the program and simulated hw sections
</commit_message>
<xml_diff>
--- a/docs/Supermario Says.docx
+++ b/docs/Supermario Says.docx
@@ -1,6 +1,6 @@
 
 <file path=word/document.xml><?xml version="1.0" encoding="utf-8"?>
-<w:document xmlns:wpc="http://schemas.microsoft.com/office/word/2010/wordprocessingCanvas" xmlns:cx="http://schemas.microsoft.com/office/drawing/2014/chartex" xmlns:cx1="http://schemas.microsoft.com/office/drawing/2015/9/8/chartex" xmlns:cx2="http://schemas.microsoft.com/office/drawing/2015/10/21/chartex" xmlns:mc="http://schemas.openxmlformats.org/markup-compatibility/2006" xmlns:o="urn:schemas-microsoft-com:office:office" xmlns:r="http://schemas.openxmlformats.org/officeDocument/2006/relationships" xmlns:m="http://schemas.openxmlformats.org/officeDocument/2006/math" xmlns:v="urn:schemas-microsoft-com:vml" xmlns:wp14="http://schemas.microsoft.com/office/word/2010/wordprocessingDrawing" xmlns:wp="http://schemas.openxmlformats.org/drawingml/2006/wordprocessingDrawing" xmlns:w10="urn:schemas-microsoft-com:office:word" xmlns:w="http://schemas.openxmlformats.org/wordprocessingml/2006/main" xmlns:w14="http://schemas.microsoft.com/office/word/2010/wordml" xmlns:w15="http://schemas.microsoft.com/office/word/2012/wordml" xmlns:w16se="http://schemas.microsoft.com/office/word/2015/wordml/symex" xmlns:wpg="http://schemas.microsoft.com/office/word/2010/wordprocessingGroup" xmlns:wpi="http://schemas.microsoft.com/office/word/2010/wordprocessingInk" xmlns:wne="http://schemas.microsoft.com/office/word/2006/wordml" xmlns:wps="http://schemas.microsoft.com/office/word/2010/wordprocessingShape" mc:Ignorable="w14 w15 w16se wp14">
+<w:document xmlns:ve="http://schemas.openxmlformats.org/markup-compatibility/2006" xmlns:o="urn:schemas-microsoft-com:office:office" xmlns:r="http://schemas.openxmlformats.org/officeDocument/2006/relationships" xmlns:m="http://schemas.openxmlformats.org/officeDocument/2006/math" xmlns:v="urn:schemas-microsoft-com:vml" xmlns:wp="http://schemas.openxmlformats.org/drawingml/2006/wordprocessingDrawing" xmlns:w10="urn:schemas-microsoft-com:office:word" xmlns:w="http://schemas.openxmlformats.org/wordprocessingml/2006/main" xmlns:wne="http://schemas.microsoft.com/office/word/2006/wordml">
   <w:body>
     <w:sdt>
       <w:sdtPr>
@@ -29,7 +29,7 @@
               <w:lang w:val="de-DE" w:eastAsia="de-DE" w:bidi="ar-SA"/>
             </w:rPr>
             <w:drawing>
-              <wp:anchor distT="0" distB="0" distL="114300" distR="114300" simplePos="0" relativeHeight="251661824" behindDoc="0" locked="0" layoutInCell="1" allowOverlap="1" wp14:anchorId="05D04404" wp14:editId="21CDF458">
+              <wp:anchor distT="0" distB="0" distL="114300" distR="114300" simplePos="0" relativeHeight="251661824" behindDoc="0" locked="0" layoutInCell="1" allowOverlap="1">
                 <wp:simplePos x="0" y="0"/>
                 <wp:positionH relativeFrom="column">
                   <wp:posOffset>22860</wp:posOffset>
@@ -54,11 +54,11 @@
                         </pic:cNvPicPr>
                       </pic:nvPicPr>
                       <pic:blipFill>
-                        <a:blip r:embed="rId7" cstate="print">
+                        <a:blip r:embed="rId8" cstate="print">
                           <a:extLst>
                             <a:ext uri="{BEBA8EAE-BF5A-486C-A8C5-ECC9F3942E4B}">
-                              <a14:imgProps xmlns:a14="http://schemas.microsoft.com/office/drawing/2010/main">
-                                <a14:imgLayer r:embed="rId8">
+                              <a14:imgProps xmlns:a14="http://schemas.microsoft.com/office/drawing/2010/main" xmlns:wps="http://schemas.microsoft.com/office/word/2010/wordprocessingShape" xmlns:wpi="http://schemas.microsoft.com/office/word/2010/wordprocessingInk" xmlns:wpg="http://schemas.microsoft.com/office/word/2010/wordprocessingGroup" xmlns:w16se="http://schemas.microsoft.com/office/word/2015/wordml/symex" xmlns:w15="http://schemas.microsoft.com/office/word/2012/wordml" xmlns:w14="http://schemas.microsoft.com/office/word/2010/wordml" xmlns:w="http://schemas.openxmlformats.org/wordprocessingml/2006/main" xmlns:w10="urn:schemas-microsoft-com:office:word" xmlns:wp14="http://schemas.microsoft.com/office/word/2010/wordprocessingDrawing" xmlns:v="urn:schemas-microsoft-com:vml" xmlns:o="urn:schemas-microsoft-com:office:office" xmlns:mc="http://schemas.openxmlformats.org/markup-compatibility/2006" xmlns:cx2="http://schemas.microsoft.com/office/drawing/2015/10/21/chartex" xmlns:cx1="http://schemas.microsoft.com/office/drawing/2015/9/8/chartex" xmlns:cx="http://schemas.microsoft.com/office/drawing/2014/chartex" xmlns:wpc="http://schemas.microsoft.com/office/word/2010/wordprocessingCanvas" xmlns="">
+                                <a14:imgLayer r:embed="rId9">
                                   <a14:imgEffect>
                                     <a14:brightnessContrast bright="20000" contrast="40000"/>
                                   </a14:imgEffect>
@@ -66,7 +66,7 @@
                               </a14:imgProps>
                             </a:ext>
                             <a:ext uri="{28A0092B-C50C-407E-A947-70E740481C1C}">
-                              <a14:useLocalDpi xmlns:a14="http://schemas.microsoft.com/office/drawing/2010/main" val="0"/>
+                              <a14:useLocalDpi xmlns:a14="http://schemas.microsoft.com/office/drawing/2010/main" xmlns:wps="http://schemas.microsoft.com/office/word/2010/wordprocessingShape" xmlns:wpi="http://schemas.microsoft.com/office/word/2010/wordprocessingInk" xmlns:wpg="http://schemas.microsoft.com/office/word/2010/wordprocessingGroup" xmlns:w16se="http://schemas.microsoft.com/office/word/2015/wordml/symex" xmlns:w15="http://schemas.microsoft.com/office/word/2012/wordml" xmlns:w14="http://schemas.microsoft.com/office/word/2010/wordml" xmlns:w="http://schemas.openxmlformats.org/wordprocessingml/2006/main" xmlns:w10="urn:schemas-microsoft-com:office:word" xmlns:wp14="http://schemas.microsoft.com/office/word/2010/wordprocessingDrawing" xmlns:v="urn:schemas-microsoft-com:vml" xmlns:o="urn:schemas-microsoft-com:office:office" xmlns:mc="http://schemas.openxmlformats.org/markup-compatibility/2006" xmlns:cx2="http://schemas.microsoft.com/office/drawing/2015/10/21/chartex" xmlns:cx1="http://schemas.microsoft.com/office/drawing/2015/9/8/chartex" xmlns:cx="http://schemas.microsoft.com/office/drawing/2014/chartex" xmlns:wpc="http://schemas.microsoft.com/office/word/2010/wordprocessingCanvas" xmlns="" val="0"/>
                             </a:ext>
                           </a:extLst>
                         </a:blip>
@@ -95,12 +95,6 @@
                     </pic:pic>
                   </a:graphicData>
                 </a:graphic>
-                <wp14:sizeRelH relativeFrom="page">
-                  <wp14:pctWidth>0</wp14:pctWidth>
-                </wp14:sizeRelH>
-                <wp14:sizeRelV relativeFrom="page">
-                  <wp14:pctHeight>0</wp14:pctHeight>
-                </wp14:sizeRelV>
               </wp:anchor>
             </w:drawing>
           </w:r>
@@ -113,8 +107,8 @@
                 <v:shape id="Rechteck 51" o:spid="_x0000_s1030" style="position:absolute;width:73152;height:11303;visibility:visible;mso-wrap-style:square;v-text-anchor:middle" coordsize="7312660,1129665" o:gfxdata="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" path="m,l7312660,r,1129665l3619500,733425,,1091565,,xe" fillcolor="#7fd13b [3204]" stroked="f" strokeweight="2pt">
                   <v:path arrowok="t" o:connecttype="custom" o:connectlocs="0,0;7315200,0;7315200,1130373;3620757,733885;0,1092249;0,0" o:connectangles="0,0,0,0,0,0"/>
                 </v:shape>
-                <v:rect id="Rechteck 151" o:spid="_x0000_s1031" style="position:absolute;width:73152;height:12161;visibility:visible;mso-wrap-style:square;v-text-anchor:middle" o:gfxdata="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" stroked="f" strokeweight="2pt">
-                  <v:fill r:id="rId9" o:title="" recolor="t" rotate="t" type="frame"/>
+                <v:rect id="Rechteck 151" o:spid="_x0000_s1031" style="position:absolute;width:73152;height:12161;visibility:visible;v-text-anchor:middle" o:gfxdata="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" stroked="f" strokeweight="2pt">
+                  <v:fill r:id="rId10" o:title="" recolor="t" rotate="t" type="frame"/>
                 </v:rect>
                 <w10:wrap anchorx="page" anchory="page"/>
               </v:group>
@@ -129,7 +123,7 @@
                 <v:stroke joinstyle="miter"/>
                 <v:path gradientshapeok="t" o:connecttype="rect"/>
               </v:shapetype>
-              <v:shape id="Textfeld 152" o:spid="_x0000_s1028" type="#_x0000_t202" style="position:absolute;margin-left:0;margin-top:0;width:8in;height:1in;z-index:251661312;visibility:visible;mso-wrap-style:square;mso-width-percent:941;mso-height-percent:92;mso-top-percent:818;mso-wrap-distance-left:9pt;mso-wrap-distance-top:0;mso-wrap-distance-right:9pt;mso-wrap-distance-bottom:0;mso-position-horizontal:center;mso-position-horizontal-relative:page;mso-position-vertical-relative:page;mso-width-percent:941;mso-height-percent:92;mso-top-percent:818;mso-width-relative:page;mso-height-relative:page;v-text-anchor:bottom" o:gfxdata="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" filled="f" stroked="f" strokeweight=".5pt">
+              <v:shape id="Textfeld 152" o:spid="_x0000_s1028" type="#_x0000_t202" style="position:absolute;margin-left:0;margin-top:0;width:8in;height:1in;z-index:251661312;visibility:visible;mso-width-percent:941;mso-height-percent:92;mso-top-percent:818;mso-position-horizontal:center;mso-position-horizontal-relative:page;mso-position-vertical-relative:page;mso-width-percent:941;mso-height-percent:92;mso-top-percent:818;v-text-anchor:bottom" o:gfxdata="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" filled="f" stroked="f" strokeweight=".5pt">
                 <v:textbox inset="126pt,0,54pt,0">
                   <w:txbxContent>
                     <w:sdt>
@@ -146,7 +140,6 @@
                         <w:dataBinding w:prefixMappings="xmlns:ns0='http://purl.org/dc/elements/1.1/' xmlns:ns1='http://schemas.openxmlformats.org/package/2006/metadata/core-properties' " w:xpath="/ns1:coreProperties[1]/ns0:creator[1]" w:storeItemID="{6C3C8BC8-F283-45AE-878A-BAB7291924A1}"/>
                         <w:text/>
                       </w:sdtPr>
-                      <w:sdtEndPr/>
                       <w:sdtContent>
                         <w:p>
                           <w:pPr>
@@ -193,7 +186,6 @@
                           <w:dataBinding w:prefixMappings="xmlns:ns0='http://schemas.microsoft.com/office/2006/coverPageProps' " w:xpath="/ns0:CoverPageProperties[1]/ns0:CompanyEmail[1]" w:storeItemID="{55AF091B-3C7A-41E3-B477-F2FDAA23CFDA}"/>
                           <w:text/>
                         </w:sdtPr>
-                        <w:sdtEndPr/>
                         <w:sdtContent>
                           <w:r>
                             <w:rPr>
@@ -217,7 +209,7 @@
               <w:noProof/>
             </w:rPr>
             <w:pict>
-              <v:shape id="Textfeld 153" o:spid="_x0000_s1027" type="#_x0000_t202" style="position:absolute;margin-left:0;margin-top:0;width:8in;height:79.5pt;z-index:251662336;visibility:visible;mso-wrap-style:square;mso-width-percent:941;mso-height-percent:100;mso-top-percent:700;mso-wrap-distance-left:9pt;mso-wrap-distance-top:0;mso-wrap-distance-right:9pt;mso-wrap-distance-bottom:0;mso-position-horizontal:center;mso-position-horizontal-relative:page;mso-position-vertical-relative:page;mso-width-percent:941;mso-height-percent:100;mso-top-percent:700;mso-width-relative:page;mso-height-relative:page;v-text-anchor:top" o:gfxdata="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" filled="f" stroked="f" strokeweight=".5pt">
+              <v:shape id="Textfeld 153" o:spid="_x0000_s1027" type="#_x0000_t202" style="position:absolute;margin-left:0;margin-top:0;width:8in;height:79.5pt;z-index:251662336;visibility:visible;mso-width-percent:941;mso-height-percent:100;mso-top-percent:700;mso-position-horizontal:center;mso-position-horizontal-relative:page;mso-position-vertical-relative:page;mso-width-percent:941;mso-height-percent:100;mso-top-percent:700" o:gfxdata="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" filled="f" stroked="f" strokeweight=".5pt">
                 <v:textbox style="mso-fit-shape-to-text:t" inset="126pt,0,54pt,0">
                   <w:txbxContent>
                     <w:p>
@@ -226,6 +218,7 @@
                         <w:jc w:val="right"/>
                         <w:rPr>
                           <w:color w:val="595959" w:themeColor="text1" w:themeTint="A6"/>
+                          <w:lang w:val="de-DE"/>
                         </w:rPr>
                       </w:pPr>
                       <w:r>
@@ -235,19 +228,8 @@
                           <w:szCs w:val="28"/>
                           <w:lang w:val="de-DE"/>
                         </w:rPr>
-                        <w:t xml:space="preserve">Dominik Schaufelberger, Mario Kaiser, Jasper </w:t>
+                        <w:t>Dominik Schaufelberger, Mario Kaiser, Jasper Bröker</w:t>
                       </w:r>
-                      <w:proofErr w:type="spellStart"/>
-                      <w:r>
-                        <w:rPr>
-                          <w:color w:val="7FD13B" w:themeColor="accent1"/>
-                          <w:sz w:val="28"/>
-                          <w:szCs w:val="28"/>
-                          <w:lang w:val="de-DE"/>
-                        </w:rPr>
-                        <w:t>Bröker</w:t>
-                      </w:r>
-                      <w:proofErr w:type="spellEnd"/>
                       <w:sdt>
                         <w:sdtPr>
                           <w:rPr>
@@ -260,11 +242,11 @@
                           <w:dataBinding w:prefixMappings="xmlns:ns0='http://schemas.microsoft.com/office/2006/coverPageProps' " w:xpath="/ns0:CoverPageProperties[1]/ns0:Abstract[1]" w:storeItemID="{55AF091B-3C7A-41E3-B477-F2FDAA23CFDA}"/>
                           <w:text w:multiLine="1"/>
                         </w:sdtPr>
-                        <w:sdtEndPr/>
                         <w:sdtContent>
                           <w:r>
                             <w:rPr>
                               <w:color w:val="595959" w:themeColor="text1" w:themeTint="A6"/>
+                              <w:lang w:val="de-DE"/>
                             </w:rPr>
                             <w:t xml:space="preserve">     </w:t>
                           </w:r>
@@ -282,7 +264,7 @@
               <w:noProof/>
             </w:rPr>
             <w:pict>
-              <v:shape id="Textfeld 154" o:spid="_x0000_s1026" type="#_x0000_t202" style="position:absolute;margin-left:0;margin-top:0;width:8in;height:286.5pt;z-index:251660288;visibility:visible;mso-wrap-style:square;mso-width-percent:941;mso-height-percent:363;mso-top-percent:300;mso-wrap-distance-left:9pt;mso-wrap-distance-top:0;mso-wrap-distance-right:9pt;mso-wrap-distance-bottom:0;mso-position-horizontal:center;mso-position-horizontal-relative:page;mso-position-vertical-relative:page;mso-width-percent:941;mso-height-percent:363;mso-top-percent:300;mso-width-relative:page;mso-height-relative:page;v-text-anchor:bottom" o:gfxdata="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" filled="f" stroked="f" strokeweight=".5pt">
+              <v:shape id="Textfeld 154" o:spid="_x0000_s1026" type="#_x0000_t202" style="position:absolute;margin-left:0;margin-top:0;width:8in;height:286.5pt;z-index:251660288;visibility:visible;mso-width-percent:941;mso-height-percent:363;mso-top-percent:300;mso-position-horizontal:center;mso-position-horizontal-relative:page;mso-position-vertical-relative:page;mso-width-percent:941;mso-height-percent:363;mso-top-percent:300;v-text-anchor:bottom" o:gfxdata="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" filled="f" stroked="f" strokeweight=".5pt">
                 <v:textbox inset="126pt,0,54pt,0">
                   <w:txbxContent>
                     <w:p>
@@ -348,43 +330,14 @@
                           <w:dataBinding w:prefixMappings="xmlns:ns0='http://purl.org/dc/elements/1.1/' xmlns:ns1='http://schemas.openxmlformats.org/package/2006/metadata/core-properties' " w:xpath="/ns1:coreProperties[1]/ns0:subject[1]" w:storeItemID="{6C3C8BC8-F283-45AE-878A-BAB7291924A1}"/>
                           <w:text/>
                         </w:sdtPr>
-                        <w:sdtEndPr/>
                         <w:sdtContent>
-                          <w:proofErr w:type="spellStart"/>
                           <w:r>
                             <w:rPr>
                               <w:color w:val="404040" w:themeColor="text1" w:themeTint="BF"/>
                               <w:sz w:val="28"/>
                               <w:szCs w:val="36"/>
                             </w:rPr>
-                            <w:t>Systemnahe</w:t>
-                          </w:r>
-                          <w:proofErr w:type="spellEnd"/>
-                          <w:r>
-                            <w:rPr>
-                              <w:color w:val="404040" w:themeColor="text1" w:themeTint="BF"/>
-                              <w:sz w:val="28"/>
-                              <w:szCs w:val="36"/>
-                            </w:rPr>
-                            <w:t xml:space="preserve"> </w:t>
-                          </w:r>
-                          <w:proofErr w:type="spellStart"/>
-                          <w:r>
-                            <w:rPr>
-                              <w:color w:val="404040" w:themeColor="text1" w:themeTint="BF"/>
-                              <w:sz w:val="28"/>
-                              <w:szCs w:val="36"/>
-                            </w:rPr>
-                            <w:t>Programmierung</w:t>
-                          </w:r>
-                          <w:proofErr w:type="spellEnd"/>
-                          <w:r>
-                            <w:rPr>
-                              <w:color w:val="404040" w:themeColor="text1" w:themeTint="BF"/>
-                              <w:sz w:val="28"/>
-                              <w:szCs w:val="36"/>
-                            </w:rPr>
-                            <w:t>, 2016</w:t>
+                            <w:t>Systemnahe Programmierung, 2016</w:t>
                           </w:r>
                         </w:sdtContent>
                       </w:sdt>
@@ -415,18 +368,8 @@
                           <w:sz w:val="28"/>
                           <w:szCs w:val="36"/>
                         </w:rPr>
-                        <w:t xml:space="preserve">Prof. Dr. </w:t>
+                        <w:t>Prof. Dr. Lausen</w:t>
                       </w:r>
-                      <w:proofErr w:type="spellStart"/>
-                      <w:r>
-                        <w:rPr>
-                          <w:color w:val="404040" w:themeColor="text1" w:themeTint="BF"/>
-                          <w:sz w:val="28"/>
-                          <w:szCs w:val="36"/>
-                        </w:rPr>
-                        <w:t>Lausen</w:t>
-                      </w:r>
-                      <w:proofErr w:type="spellEnd"/>
                     </w:p>
                   </w:txbxContent>
                 </v:textbox>
@@ -1067,84 +1010,20 @@
         <w:rPr>
           <w:lang w:val="de-DE"/>
         </w:rPr>
-        <w:t>Dieses Dokument beschreibt das Projekt "</w:t>
-      </w:r>
-      <w:proofErr w:type="spellStart"/>
-      <w:r>
-        <w:rPr>
-          <w:lang w:val="de-DE"/>
-        </w:rPr>
-        <w:t>SuperMario</w:t>
-      </w:r>
-      <w:proofErr w:type="spellEnd"/>
-      <w:r>
-        <w:rPr>
-          <w:lang w:val="de-DE"/>
-        </w:rPr>
-        <w:t xml:space="preserve"> </w:t>
-      </w:r>
-      <w:proofErr w:type="spellStart"/>
-      <w:r>
-        <w:rPr>
-          <w:lang w:val="de-DE"/>
-        </w:rPr>
-        <w:t>says</w:t>
-      </w:r>
-      <w:proofErr w:type="spellEnd"/>
-      <w:r>
-        <w:rPr>
-          <w:lang w:val="de-DE"/>
-        </w:rPr>
-        <w:t xml:space="preserve"> ..." im Fach Systemnahe Programmierung an der DHBW Karlsruhe im </w:t>
-      </w:r>
-      <w:proofErr w:type="gramStart"/>
-      <w:r>
-        <w:rPr>
-          <w:lang w:val="de-DE"/>
-        </w:rPr>
-        <w:t>Sommersemester  '</w:t>
-      </w:r>
-      <w:proofErr w:type="gramEnd"/>
-      <w:r>
-        <w:rPr>
-          <w:lang w:val="de-DE"/>
-        </w:rPr>
-        <w:t xml:space="preserve">16 bei Professor Lausen. Ziel des Projektes soll es sein, das Spiel </w:t>
-      </w:r>
-      <w:proofErr w:type="spellStart"/>
-      <w:r>
-        <w:rPr>
-          <w:lang w:val="de-DE"/>
-        </w:rPr>
-        <w:t>Senso</w:t>
-      </w:r>
-      <w:proofErr w:type="spellEnd"/>
+        <w:t>Dieses Dokument beschreibt das Projekt "SuperMariosays ..." im Fach Systemnahe Programmierung an der DHBW Karlsruhe im Sommersemester  '16 bei Professor Lausen. Ziel des Projektes soll es sein, das Spiel Senso</w:t>
+      </w:r>
       <w:r>
         <w:rPr>
           <w:rStyle w:val="FootnoteAnchor"/>
           <w:lang w:val="de-DE"/>
         </w:rPr>
-        <w:footnoteReference w:id="1"/>
-      </w:r>
-      <w:r>
-        <w:rPr>
-          <w:lang w:val="de-DE"/>
-        </w:rPr>
-        <w:t xml:space="preserve"> in Assembler </w:t>
-      </w:r>
-      <w:proofErr w:type="spellStart"/>
-      <w:r>
-        <w:rPr>
-          <w:lang w:val="de-DE"/>
-        </w:rPr>
-        <w:t>nachzuprogrammieren</w:t>
-      </w:r>
-      <w:proofErr w:type="spellEnd"/>
-      <w:r>
-        <w:rPr>
-          <w:lang w:val="de-DE"/>
-        </w:rPr>
-        <w:t xml:space="preserve">. Der Code soll auf einem Simulator des </w:t>
+        <w:footnoteReference w:id="2"/>
+      </w:r>
+      <w:r>
+        <w:rPr>
+          <w:lang w:val="de-DE"/>
+        </w:rPr>
+        <w:t xml:space="preserve"> in Assembler nachzuprogrammieren. Der Code soll auf einem Simulator des </w:t>
       </w:r>
       <w:r>
         <w:rPr>
@@ -1158,7 +1037,7 @@
           <w:rStyle w:val="FootnoteAnchor"/>
           <w:lang w:val="de-DE"/>
         </w:rPr>
-        <w:footnoteReference w:id="2"/>
+        <w:footnoteReference w:id="3"/>
       </w:r>
       <w:r>
         <w:rPr>
@@ -1178,7 +1057,7 @@
           <w:rStyle w:val="FootnoteAnchor"/>
           <w:lang w:val="de-DE"/>
         </w:rPr>
-        <w:footnoteReference w:id="3"/>
+        <w:footnoteReference w:id="4"/>
       </w:r>
       <w:r>
         <w:rPr>
@@ -1198,21 +1077,7 @@
         <w:rPr>
           <w:lang w:val="de-DE"/>
         </w:rPr>
-        <w:t xml:space="preserve">Entwickelt wird das Projekt von den Studenten Jasper </w:t>
-      </w:r>
-      <w:proofErr w:type="spellStart"/>
-      <w:r>
-        <w:rPr>
-          <w:lang w:val="de-DE"/>
-        </w:rPr>
-        <w:t>Bröker</w:t>
-      </w:r>
-      <w:proofErr w:type="spellEnd"/>
-      <w:r>
-        <w:rPr>
-          <w:lang w:val="de-DE"/>
-        </w:rPr>
-        <w:t>, Mario Kaiser und Dominik Schaufelberger.</w:t>
+        <w:t>Entwickelt wird das Projekt von den Studenten Jasper Bröker, Mario Kaiser und Dominik Schaufelberger.</w:t>
       </w:r>
     </w:p>
     <w:p>
@@ -1238,21 +1103,13 @@
           <w:lang w:val="de-DE"/>
         </w:rPr>
       </w:pPr>
-      <w:proofErr w:type="spellStart"/>
-      <w:r>
-        <w:rPr>
-          <w:lang w:val="de-DE"/>
-        </w:rPr>
-        <w:t>Senso</w:t>
-      </w:r>
-      <w:proofErr w:type="spellEnd"/>
-      <w:r>
-        <w:rPr>
-          <w:lang w:val="de-DE"/>
-        </w:rPr>
-        <w:t xml:space="preserve"> kann allein oder mit mehreren Personen gespielt werden. Das Spiel besteht aus vier großen Feldern in den Farben </w:t>
-      </w:r>
-      <w:hyperlink r:id="rId10">
+      <w:r>
+        <w:rPr>
+          <w:lang w:val="de-DE"/>
+        </w:rPr>
+        <w:t>Senso kann allein oder mit mehreren Personen gespielt werden. Das Spiel besteht aus vier großen Feldern in den Farben </w:t>
+      </w:r>
+      <w:hyperlink r:id="rId11">
         <w:r>
           <w:rPr>
             <w:rStyle w:val="InternetLink"/>
@@ -1267,7 +1124,7 @@
         </w:rPr>
         <w:t>, </w:t>
       </w:r>
-      <w:hyperlink r:id="rId11">
+      <w:hyperlink r:id="rId12">
         <w:r>
           <w:rPr>
             <w:rStyle w:val="InternetLink"/>
@@ -1282,7 +1139,7 @@
         </w:rPr>
         <w:t>, </w:t>
       </w:r>
-      <w:hyperlink r:id="rId12">
+      <w:hyperlink r:id="rId13">
         <w:r>
           <w:rPr>
             <w:rStyle w:val="InternetLink"/>
@@ -1297,7 +1154,7 @@
         </w:rPr>
         <w:t> und </w:t>
       </w:r>
-      <w:hyperlink r:id="rId13">
+      <w:hyperlink r:id="rId14">
         <w:r>
           <w:rPr>
             <w:rStyle w:val="InternetLink"/>
@@ -1385,21 +1242,7 @@
         <w:rPr>
           <w:lang w:val="de-DE"/>
         </w:rPr>
-        <w:t xml:space="preserve">die von Martin </w:t>
-      </w:r>
-      <w:proofErr w:type="spellStart"/>
-      <w:r>
-        <w:rPr>
-          <w:lang w:val="de-DE"/>
-        </w:rPr>
-        <w:t>Osmera</w:t>
-      </w:r>
-      <w:proofErr w:type="spellEnd"/>
-      <w:r>
-        <w:rPr>
-          <w:lang w:val="de-DE"/>
-        </w:rPr>
-        <w:t xml:space="preserve"> erstmals im Jahre 2007 in der Version 0.8 erschienen ist.</w:t>
+        <w:t>die von Martin Osmera erstmals im Jahre 2007 in der Version 0.8 erschienen ist.</w:t>
       </w:r>
       <w:r>
         <w:rPr>
@@ -1420,35 +1263,7 @@
         <w:rPr>
           <w:lang w:val="de-DE"/>
         </w:rPr>
-        <w:t xml:space="preserve">Zu den Kernfunktionen der IDE zählt der Simulator an sich, der viele Debugging Funktionen, einen Interrupt Viewer, einen </w:t>
-      </w:r>
-      <w:proofErr w:type="spellStart"/>
-      <w:r>
-        <w:rPr>
-          <w:lang w:val="de-DE"/>
-        </w:rPr>
-        <w:t>External</w:t>
-      </w:r>
-      <w:proofErr w:type="spellEnd"/>
-      <w:r>
-        <w:rPr>
-          <w:lang w:val="de-DE"/>
-        </w:rPr>
-        <w:t xml:space="preserve"> Memory Viewer und einen Code Memory Viewer bietet. Außerdem besitzt der integrierte Text Editor Syntax </w:t>
-      </w:r>
-      <w:proofErr w:type="spellStart"/>
-      <w:r>
-        <w:rPr>
-          <w:lang w:val="de-DE"/>
-        </w:rPr>
-        <w:t>Highlighting</w:t>
-      </w:r>
-      <w:proofErr w:type="spellEnd"/>
-      <w:r>
-        <w:rPr>
-          <w:lang w:val="de-DE"/>
-        </w:rPr>
-        <w:t xml:space="preserve"> und Code Validierung.</w:t>
+        <w:t>Zu den Kernfunktionen der IDE zählt der Simulator an sich, der viele Debugging Funktionen, einen Interrupt Viewer, einen External Memory Viewer und einen Code Memory Viewer bietet. Außerdem besitzt der integrierte Text Editor Syntax Highlighting und Code Validierung.</w:t>
       </w:r>
     </w:p>
     <w:p>
@@ -1462,21 +1277,7 @@
         <w:rPr>
           <w:lang w:val="de-DE"/>
         </w:rPr>
-        <w:t xml:space="preserve">Das Bild unterhalb zeigt eine Bildschirmaufnahme von MCU 8051 IDE.  Darauf sieht man, dass die IDE auch integrierte Emulatoren für LCD-Displays, 7-Segmentanzeigen und </w:t>
-      </w:r>
-      <w:proofErr w:type="spellStart"/>
-      <w:r>
-        <w:rPr>
-          <w:lang w:val="de-DE"/>
-        </w:rPr>
-        <w:t>LED’s</w:t>
-      </w:r>
-      <w:proofErr w:type="spellEnd"/>
-      <w:r>
-        <w:rPr>
-          <w:lang w:val="de-DE"/>
-        </w:rPr>
-        <w:t xml:space="preserve"> hat. </w:t>
+        <w:t xml:space="preserve">Das Bild unterhalb zeigt eine Bildschirmaufnahme von MCU 8051 IDE.  Darauf sieht man, dass die IDE auch integrierte Emulatoren für LCD-Displays, 7-Segmentanzeigen und LED’s hat. </w:t>
       </w:r>
     </w:p>
     <w:p>
@@ -1504,7 +1305,7 @@
                     </pic:cNvPicPr>
                   </pic:nvPicPr>
                   <pic:blipFill>
-                    <a:blip r:embed="rId14"/>
+                    <a:blip r:embed="rId15"/>
                     <a:stretch>
                       <a:fillRect/>
                     </a:stretch>
@@ -1558,7 +1359,378 @@
         <w:rPr>
           <w:lang w:val="de-DE"/>
         </w:rPr>
-        <w:t>Dominik</w:t>
+        <w:t xml:space="preserve">Damit ein Benutzer auch mit dem Programm interagieren und somit auch das Spiel effektiv spielen kann, werden zwei Komponenten der IDE benutzt. Hierbei handelt es sich um simulierte Hardware. Zum einen ein Matrix-Tastenfeld mit dem der Benutzer Eingaben tätigen kann und zum anderen eine LED Matrix, die als "Spielfeld" benutzt wird. </w:t>
+      </w:r>
+      <w:r>
+        <w:rPr>
+          <w:lang w:val="de-DE"/>
+        </w:rPr>
+        <w:fldChar w:fldCharType="begin"/>
+      </w:r>
+      <w:r>
+        <w:rPr>
+          <w:lang w:val="de-DE"/>
+        </w:rPr>
+        <w:instrText xml:space="preserve"> REF _Ref453186424 \h </w:instrText>
+      </w:r>
+      <w:r>
+        <w:rPr>
+          <w:lang w:val="de-DE"/>
+        </w:rPr>
+      </w:r>
+      <w:r>
+        <w:rPr>
+          <w:lang w:val="de-DE"/>
+        </w:rPr>
+        <w:fldChar w:fldCharType="separate"/>
+      </w:r>
+      <w:r>
+        <w:rPr>
+          <w:lang w:val="de-DE"/>
+        </w:rPr>
+        <w:t xml:space="preserve">Abbildung </w:t>
+      </w:r>
+      <w:r>
+        <w:rPr>
+          <w:noProof/>
+          <w:lang w:val="de-DE"/>
+        </w:rPr>
+        <w:t>1</w:t>
+      </w:r>
+      <w:r>
+        <w:rPr>
+          <w:lang w:val="de-DE"/>
+        </w:rPr>
+        <w:fldChar w:fldCharType="end"/>
+      </w:r>
+      <w:r>
+        <w:rPr>
+          <w:lang w:val="de-DE"/>
+        </w:rPr>
+        <w:t xml:space="preserve"> zeigt die LED Matrix. Mit ihr wird in den nummerierten Bereichen die zufällige Reihenfolge, welche der Benutzer sich merken muss, angezeigt, indem die LEDs in diesen Bereichen zum Leuchten gebracht werden.</w:t>
+      </w:r>
+    </w:p>
+    <w:p>
+      <w:pPr>
+        <w:keepNext/>
+      </w:pPr>
+      <w:r>
+        <w:rPr>
+          <w:noProof/>
+          <w:lang w:val="de-DE" w:eastAsia="de-DE" w:bidi="ar-SA"/>
+        </w:rPr>
+        <w:drawing>
+          <wp:inline distT="0" distB="0" distL="0" distR="0">
+            <wp:extent cx="1734834" cy="1816547"/>
+            <wp:effectExtent l="19050" t="0" r="0" b="0"/>
+            <wp:docPr id="7" name="Grafik 6" descr="LED_Matrix_processed.png"/>
+            <wp:cNvGraphicFramePr>
+              <a:graphicFrameLocks xmlns:a="http://schemas.openxmlformats.org/drawingml/2006/main" noChangeAspect="1"/>
+            </wp:cNvGraphicFramePr>
+            <a:graphic xmlns:a="http://schemas.openxmlformats.org/drawingml/2006/main">
+              <a:graphicData uri="http://schemas.openxmlformats.org/drawingml/2006/picture">
+                <pic:pic xmlns:pic="http://schemas.openxmlformats.org/drawingml/2006/picture">
+                  <pic:nvPicPr>
+                    <pic:cNvPr id="0" name="LED_Matrix_processed.png"/>
+                    <pic:cNvPicPr/>
+                  </pic:nvPicPr>
+                  <pic:blipFill>
+                    <a:blip r:embed="rId16"/>
+                    <a:stretch>
+                      <a:fillRect/>
+                    </a:stretch>
+                  </pic:blipFill>
+                  <pic:spPr>
+                    <a:xfrm>
+                      <a:off x="0" y="0"/>
+                      <a:ext cx="1734834" cy="1816547"/>
+                    </a:xfrm>
+                    <a:prstGeom prst="rect">
+                      <a:avLst/>
+                    </a:prstGeom>
+                  </pic:spPr>
+                </pic:pic>
+              </a:graphicData>
+            </a:graphic>
+          </wp:inline>
+        </w:drawing>
+      </w:r>
+    </w:p>
+    <w:p>
+      <w:pPr>
+        <w:pStyle w:val="Beschriftung"/>
+        <w:rPr>
+          <w:lang w:val="de-DE"/>
+        </w:rPr>
+      </w:pPr>
+      <w:bookmarkStart w:id="7" w:name="_Ref453186424"/>
+      <w:r>
+        <w:rPr>
+          <w:lang w:val="de-DE"/>
+        </w:rPr>
+        <w:t xml:space="preserve">Abbildung </w:t>
+      </w:r>
+      <w:r>
+        <w:fldChar w:fldCharType="begin"/>
+      </w:r>
+      <w:r>
+        <w:rPr>
+          <w:lang w:val="de-DE"/>
+        </w:rPr>
+        <w:instrText xml:space="preserve"> SEQ Abbildung \* ARABIC </w:instrText>
+      </w:r>
+      <w:r>
+        <w:fldChar w:fldCharType="separate"/>
+      </w:r>
+      <w:r>
+        <w:rPr>
+          <w:noProof/>
+          <w:lang w:val="de-DE"/>
+        </w:rPr>
+        <w:t>1</w:t>
+      </w:r>
+      <w:r>
+        <w:fldChar w:fldCharType="end"/>
+      </w:r>
+      <w:bookmarkEnd w:id="7"/>
+      <w:r>
+        <w:rPr>
+          <w:lang w:val="de-DE"/>
+        </w:rPr>
+        <w:t xml:space="preserve"> LED Matrix</w:t>
+      </w:r>
+    </w:p>
+    <w:p>
+      <w:pPr>
+        <w:rPr>
+          <w:lang w:val="de-DE"/>
+        </w:rPr>
+      </w:pPr>
+      <w:r>
+        <w:rPr>
+          <w:lang w:val="de-DE"/>
+        </w:rPr>
+        <w:t xml:space="preserve">Das Tastenfeld ist in </w:t>
+      </w:r>
+      <w:r>
+        <w:rPr>
+          <w:lang w:val="de-DE"/>
+        </w:rPr>
+        <w:fldChar w:fldCharType="begin"/>
+      </w:r>
+      <w:r>
+        <w:rPr>
+          <w:lang w:val="de-DE"/>
+        </w:rPr>
+        <w:instrText xml:space="preserve"> REF _Ref453186584 \h </w:instrText>
+      </w:r>
+      <w:r>
+        <w:rPr>
+          <w:lang w:val="de-DE"/>
+        </w:rPr>
+      </w:r>
+      <w:r>
+        <w:rPr>
+          <w:lang w:val="de-DE"/>
+        </w:rPr>
+        <w:fldChar w:fldCharType="separate"/>
+      </w:r>
+      <w:r>
+        <w:rPr>
+          <w:lang w:val="de-DE"/>
+        </w:rPr>
+        <w:t xml:space="preserve">Abbildung </w:t>
+      </w:r>
+      <w:r>
+        <w:rPr>
+          <w:noProof/>
+          <w:lang w:val="de-DE"/>
+        </w:rPr>
+        <w:t>2</w:t>
+      </w:r>
+      <w:r>
+        <w:rPr>
+          <w:lang w:val="de-DE"/>
+        </w:rPr>
+        <w:fldChar w:fldCharType="end"/>
+      </w:r>
+      <w:r>
+        <w:rPr>
+          <w:lang w:val="de-DE"/>
+        </w:rPr>
+        <w:t xml:space="preserve"> zu sehen.</w:t>
+      </w:r>
+      <w:r>
+        <w:rPr>
+          <w:lang w:val="de-DE"/>
+        </w:rPr>
+        <w:t xml:space="preserve"> Mit ihm kann der Benutzer die angezeigte Sequenz nachstellen um das Spiel zu gewinnen. Hierbei werden die Felder 1, 2, 4 und 5 genutzt um die Sequenz nachzustellen und A, B, C um das Spiel zu steuern. Die Felder werden wie folgt den Tasten zugeordnet:</w:t>
+      </w:r>
+    </w:p>
+    <w:p>
+      <w:pPr>
+        <w:pStyle w:val="Listenabsatz"/>
+        <w:numPr>
+          <w:ilvl w:val="0"/>
+          <w:numId w:val="1"/>
+        </w:numPr>
+        <w:rPr>
+          <w:lang w:val="de-DE"/>
+        </w:rPr>
+      </w:pPr>
+      <w:r>
+        <w:rPr>
+          <w:lang w:val="de-DE"/>
+        </w:rPr>
+        <w:t>Feld 1 = Taste 1</w:t>
+      </w:r>
+    </w:p>
+    <w:p>
+      <w:pPr>
+        <w:pStyle w:val="Listenabsatz"/>
+        <w:numPr>
+          <w:ilvl w:val="0"/>
+          <w:numId w:val="1"/>
+        </w:numPr>
+        <w:rPr>
+          <w:lang w:val="de-DE"/>
+        </w:rPr>
+      </w:pPr>
+      <w:r>
+        <w:rPr>
+          <w:lang w:val="de-DE"/>
+        </w:rPr>
+        <w:t>Feld 2 = Taste 2</w:t>
+      </w:r>
+    </w:p>
+    <w:p>
+      <w:pPr>
+        <w:pStyle w:val="Listenabsatz"/>
+        <w:numPr>
+          <w:ilvl w:val="0"/>
+          <w:numId w:val="1"/>
+        </w:numPr>
+        <w:rPr>
+          <w:lang w:val="de-DE"/>
+        </w:rPr>
+      </w:pPr>
+      <w:r>
+        <w:rPr>
+          <w:lang w:val="de-DE"/>
+        </w:rPr>
+        <w:t>Feld 3 = Taste 4</w:t>
+      </w:r>
+    </w:p>
+    <w:p>
+      <w:pPr>
+        <w:pStyle w:val="Listenabsatz"/>
+        <w:numPr>
+          <w:ilvl w:val="0"/>
+          <w:numId w:val="1"/>
+        </w:numPr>
+        <w:rPr>
+          <w:lang w:val="de-DE"/>
+        </w:rPr>
+      </w:pPr>
+      <w:r>
+        <w:rPr>
+          <w:lang w:val="de-DE"/>
+        </w:rPr>
+        <w:t>Feld 4 = Taste 5</w:t>
+      </w:r>
+    </w:p>
+    <w:p>
+      <w:pPr>
+        <w:keepNext/>
+        <w:rPr>
+          <w:lang w:val="de-DE"/>
+        </w:rPr>
+      </w:pPr>
+      <w:r>
+        <w:rPr>
+          <w:noProof/>
+          <w:lang w:val="de-DE" w:eastAsia="de-DE" w:bidi="ar-SA"/>
+        </w:rPr>
+        <w:lastRenderedPageBreak/>
+        <w:drawing>
+          <wp:inline distT="0" distB="0" distL="0" distR="0">
+            <wp:extent cx="1763641" cy="1818000"/>
+            <wp:effectExtent l="19050" t="0" r="8009" b="0"/>
+            <wp:docPr id="10" name="Grafik 9" descr="Matrix_Keypad_processed.png"/>
+            <wp:cNvGraphicFramePr>
+              <a:graphicFrameLocks xmlns:a="http://schemas.openxmlformats.org/drawingml/2006/main" noChangeAspect="1"/>
+            </wp:cNvGraphicFramePr>
+            <a:graphic xmlns:a="http://schemas.openxmlformats.org/drawingml/2006/main">
+              <a:graphicData uri="http://schemas.openxmlformats.org/drawingml/2006/picture">
+                <pic:pic xmlns:pic="http://schemas.openxmlformats.org/drawingml/2006/picture">
+                  <pic:nvPicPr>
+                    <pic:cNvPr id="0" name="Matrix_Keypad_processed.png"/>
+                    <pic:cNvPicPr/>
+                  </pic:nvPicPr>
+                  <pic:blipFill>
+                    <a:blip r:embed="rId17"/>
+                    <a:stretch>
+                      <a:fillRect/>
+                    </a:stretch>
+                  </pic:blipFill>
+                  <pic:spPr>
+                    <a:xfrm>
+                      <a:off x="0" y="0"/>
+                      <a:ext cx="1763641" cy="1818000"/>
+                    </a:xfrm>
+                    <a:prstGeom prst="rect">
+                      <a:avLst/>
+                    </a:prstGeom>
+                  </pic:spPr>
+                </pic:pic>
+              </a:graphicData>
+            </a:graphic>
+          </wp:inline>
+        </w:drawing>
+      </w:r>
+    </w:p>
+    <w:p>
+      <w:pPr>
+        <w:pStyle w:val="Beschriftung"/>
+        <w:rPr>
+          <w:lang w:val="de-DE"/>
+        </w:rPr>
+      </w:pPr>
+      <w:bookmarkStart w:id="8" w:name="_Ref453186584"/>
+      <w:r>
+        <w:rPr>
+          <w:lang w:val="de-DE"/>
+        </w:rPr>
+        <w:t xml:space="preserve">Abbildung </w:t>
+      </w:r>
+      <w:r>
+        <w:fldChar w:fldCharType="begin"/>
+      </w:r>
+      <w:r>
+        <w:rPr>
+          <w:lang w:val="de-DE"/>
+        </w:rPr>
+        <w:instrText xml:space="preserve"> SEQ Abbildung \* ARABIC </w:instrText>
+      </w:r>
+      <w:r>
+        <w:fldChar w:fldCharType="separate"/>
+      </w:r>
+      <w:r>
+        <w:rPr>
+          <w:noProof/>
+          <w:lang w:val="de-DE"/>
+        </w:rPr>
+        <w:t>2</w:t>
+      </w:r>
+      <w:r>
+        <w:fldChar w:fldCharType="end"/>
+      </w:r>
+      <w:bookmarkEnd w:id="8"/>
+      <w:r>
+        <w:rPr>
+          <w:lang w:val="de-DE"/>
+        </w:rPr>
+        <w:t xml:space="preserve"> Matrix-Tastenfeld</w:t>
       </w:r>
     </w:p>
     <w:p>
@@ -1568,8 +1740,8 @@
           <w:lang w:val="de-DE"/>
         </w:rPr>
       </w:pPr>
-      <w:bookmarkStart w:id="7" w:name="__RefHeading__209_443978008"/>
-      <w:bookmarkEnd w:id="7"/>
+      <w:bookmarkStart w:id="9" w:name="__RefHeading__209_443978008"/>
+      <w:bookmarkEnd w:id="9"/>
       <w:r>
         <w:rPr>
           <w:lang w:val="de-DE"/>
@@ -1588,51 +1760,9 @@
         <w:rPr>
           <w:lang w:val="de-DE"/>
         </w:rPr>
-        <w:t xml:space="preserve">Um die </w:t>
-      </w:r>
-      <w:proofErr w:type="spellStart"/>
-      <w:r>
-        <w:rPr>
-          <w:lang w:val="de-DE"/>
-        </w:rPr>
-        <w:t>Versionierung</w:t>
-      </w:r>
-      <w:proofErr w:type="spellEnd"/>
-      <w:r>
-        <w:rPr>
-          <w:lang w:val="de-DE"/>
-        </w:rPr>
-        <w:t xml:space="preserve"> unseres Codes und der Dokumente zu gewährleisten, benutzen wir die Versionsverwaltung von </w:t>
-      </w:r>
-      <w:proofErr w:type="spellStart"/>
-      <w:r>
-        <w:rPr>
-          <w:lang w:val="de-DE"/>
-        </w:rPr>
-        <w:t>Git</w:t>
-      </w:r>
-      <w:proofErr w:type="spellEnd"/>
-      <w:r>
-        <w:rPr>
-          <w:lang w:val="de-DE"/>
-        </w:rPr>
-        <w:t xml:space="preserve">. Das </w:t>
-      </w:r>
-      <w:proofErr w:type="spellStart"/>
-      <w:r>
-        <w:rPr>
-          <w:lang w:val="de-DE"/>
-        </w:rPr>
-        <w:t>Git</w:t>
-      </w:r>
-      <w:proofErr w:type="spellEnd"/>
-      <w:r>
-        <w:rPr>
-          <w:lang w:val="de-DE"/>
-        </w:rPr>
-        <w:t xml:space="preserve"> Repository ist öffentlich zugänglich und kann unter folgender Adresse erreicht werden: </w:t>
-      </w:r>
-      <w:hyperlink r:id="rId15">
+        <w:t xml:space="preserve">Um die Versionierung unseres Codes und der Dokumente zu gewährleisten, benutzen wir die Versionsverwaltung von Git. Das Git Repository ist öffentlich zugänglich und kann unter folgender Adresse erreicht werden: </w:t>
+      </w:r>
+      <w:hyperlink r:id="rId18">
         <w:r>
           <w:rPr>
             <w:rStyle w:val="InternetLink"/>
@@ -1663,8 +1793,8 @@
           <w:lang w:val="de-DE"/>
         </w:rPr>
       </w:pPr>
-      <w:bookmarkStart w:id="8" w:name="__RefHeading__211_443978008"/>
-      <w:bookmarkEnd w:id="8"/>
+      <w:bookmarkStart w:id="10" w:name="__RefHeading__211_443978008"/>
+      <w:bookmarkEnd w:id="10"/>
       <w:r>
         <w:rPr>
           <w:lang w:val="de-DE"/>
@@ -1679,221 +1809,1137 @@
           <w:lang w:val="de-DE"/>
         </w:rPr>
       </w:pPr>
-      <w:proofErr w:type="spellStart"/>
       <w:r>
         <w:rPr>
           <w:i/>
           <w:iCs/>
           <w:lang w:val="de-DE"/>
         </w:rPr>
-        <w:t>SuperMario</w:t>
-      </w:r>
-      <w:proofErr w:type="spellEnd"/>
-      <w:r>
-        <w:rPr>
-          <w:i/>
-          <w:iCs/>
-          <w:lang w:val="de-DE"/>
-        </w:rPr>
-        <w:t xml:space="preserve"> </w:t>
-      </w:r>
-      <w:proofErr w:type="spellStart"/>
-      <w:r>
-        <w:rPr>
-          <w:i/>
-          <w:iCs/>
-          <w:lang w:val="de-DE"/>
-        </w:rPr>
-        <w:t>says</w:t>
-      </w:r>
-      <w:proofErr w:type="spellEnd"/>
-      <w:r>
-        <w:rPr>
-          <w:i/>
-          <w:iCs/>
-          <w:lang w:val="de-DE"/>
-        </w:rPr>
-        <w:t xml:space="preserve"> ...</w:t>
-      </w:r>
-      <w:r>
-        <w:rPr>
-          <w:lang w:val="de-DE"/>
-        </w:rPr>
-        <w:t xml:space="preserve"> nutzt die bereits genannte simulierte Hardware zur Benutzerinteraktion. Über das </w:t>
-      </w:r>
-      <w:proofErr w:type="spellStart"/>
+        <w:t>SuperMariosays ...</w:t>
+      </w:r>
+      <w:r>
+        <w:rPr>
+          <w:lang w:val="de-DE"/>
+        </w:rPr>
+        <w:t xml:space="preserve"> nutzt die bereits genannte simulierte Hardware zu</w:t>
+      </w:r>
+      <w:r>
+        <w:rPr>
+          <w:lang w:val="de-DE"/>
+        </w:rPr>
+        <w:t xml:space="preserve">r Benutzerinteraktion. Über das Tastenfeld </w:t>
+      </w:r>
+      <w:r>
+        <w:rPr>
+          <w:shd w:val="clear" w:color="auto" w:fill="FFFFFF"/>
+          <w:lang w:val="de-DE"/>
+        </w:rPr>
+        <w:t>kann der Spieler das Programm starten, stoppen und neustarten. Sobald das Spiel gestartet wird wird dem Benutzer eine zufällige Folge von Feldern auf der LED Matrix angezeigt. Die Matrix ist hierbei, wie in (ABBILDUNG EINFÜGEN) zu sehen, in 4 Felder unterteilt.  In einem aktiven Feld werden alle LEDs zum Leuchten gebracht. Sobald die Sequenz beendet wurde, muss der Spieler über das Keypad die zu den entsprechenden Feldern zugewiesenen Schalter drücken und die zuvor angezeigte Sequenz nachstellen.</w:t>
+      </w:r>
+    </w:p>
+    <w:p>
+      <w:pPr>
+        <w:rPr>
+          <w:lang w:val="de-DE"/>
+        </w:rPr>
+      </w:pPr>
+      <w:r>
+        <w:rPr>
+          <w:lang w:val="de-DE"/>
+        </w:rPr>
+        <w:t>Das Programm ist in eine Menge von Unterprogrammen unterteilt. Diese Unterpgrogramme führen bestimmte Routinen aus wie zum Beispiel das Generieren von Pseudozufallszahlen. Die Aufgaben der jeweiligen Unterprogramme werden im Folgenden erklärt.</w:t>
+      </w:r>
+    </w:p>
+    <w:p>
+      <w:pPr>
+        <w:rPr>
+          <w:lang w:val="de-DE"/>
+        </w:rPr>
+      </w:pPr>
+      <w:r>
+        <w:rPr>
+          <w:lang w:val="de-DE"/>
+        </w:rPr>
+        <w:t>Der interne Spielzustand wird in unterschiedlichen Bereichen des Speichers gehalten. Diese werden im folgenden tabellarisch gelistet.</w:t>
+      </w:r>
+    </w:p>
+    <w:tbl>
+      <w:tblPr>
+        <w:tblStyle w:val="HelleSchattierung-Akzent1"/>
+        <w:tblW w:w="0" w:type="auto"/>
+        <w:jc w:val="center"/>
+        <w:tblLook w:val="04A0"/>
+      </w:tblPr>
+      <w:tblGrid>
+        <w:gridCol w:w="1547"/>
+        <w:gridCol w:w="6456"/>
+        <w:gridCol w:w="1380"/>
+      </w:tblGrid>
+      <w:tr>
+        <w:trPr>
+          <w:cnfStyle w:val="100000000000"/>
+          <w:jc w:val="center"/>
+        </w:trPr>
+        <w:tc>
+          <w:tcPr>
+            <w:cnfStyle w:val="001000000000"/>
+            <w:tcW w:w="0" w:type="auto"/>
+          </w:tcPr>
+          <w:p>
+            <w:pPr>
+              <w:jc w:val="center"/>
+              <w:rPr>
+                <w:lang w:val="de-DE"/>
+              </w:rPr>
+            </w:pPr>
+            <w:r>
+              <w:rPr>
+                <w:lang w:val="de-DE"/>
+              </w:rPr>
+              <w:t>Label</w:t>
+            </w:r>
+          </w:p>
+        </w:tc>
+        <w:tc>
+          <w:tcPr>
+            <w:tcW w:w="0" w:type="auto"/>
+          </w:tcPr>
+          <w:p>
+            <w:pPr>
+              <w:jc w:val="center"/>
+              <w:cnfStyle w:val="100000000000"/>
+              <w:rPr>
+                <w:lang w:val="de-DE"/>
+              </w:rPr>
+            </w:pPr>
+            <w:r>
+              <w:rPr>
+                <w:lang w:val="de-DE"/>
+              </w:rPr>
+              <w:t>Beschreibung</w:t>
+            </w:r>
+          </w:p>
+        </w:tc>
+        <w:tc>
+          <w:tcPr>
+            <w:tcW w:w="0" w:type="auto"/>
+          </w:tcPr>
+          <w:p>
+            <w:pPr>
+              <w:jc w:val="center"/>
+              <w:cnfStyle w:val="100000000000"/>
+              <w:rPr>
+                <w:lang w:val="de-DE"/>
+              </w:rPr>
+            </w:pPr>
+            <w:r>
+              <w:rPr>
+                <w:lang w:val="de-DE"/>
+              </w:rPr>
+              <w:t xml:space="preserve">Speicherstelle </w:t>
+            </w:r>
+            <w:r>
+              <w:rPr>
+                <w:lang w:val="de-DE"/>
+              </w:rPr>
+              <w:br/>
+              <w:t>(in Hex)</w:t>
+            </w:r>
+          </w:p>
+        </w:tc>
+      </w:tr>
+      <w:tr>
+        <w:trPr>
+          <w:cnfStyle w:val="000000100000"/>
+          <w:jc w:val="center"/>
+        </w:trPr>
+        <w:tc>
+          <w:tcPr>
+            <w:cnfStyle w:val="001000000000"/>
+            <w:tcW w:w="0" w:type="auto"/>
+          </w:tcPr>
+          <w:p>
+            <w:pPr>
+              <w:rPr>
+                <w:lang w:val="de-DE"/>
+              </w:rPr>
+            </w:pPr>
+            <w:r>
+              <w:rPr>
+                <w:lang w:val="de-DE"/>
+              </w:rPr>
+              <w:t>rand8reg</w:t>
+            </w:r>
+          </w:p>
+        </w:tc>
+        <w:tc>
+          <w:tcPr>
+            <w:tcW w:w="0" w:type="auto"/>
+          </w:tcPr>
+          <w:p>
+            <w:pPr>
+              <w:cnfStyle w:val="000000100000"/>
+              <w:rPr>
+                <w:lang w:val="de-DE"/>
+              </w:rPr>
+            </w:pPr>
+            <w:r>
+              <w:rPr>
+                <w:lang w:val="de-DE"/>
+              </w:rPr>
+              <w:t>Speichert eine generierte 8-Bit Zufallszahl.</w:t>
+            </w:r>
+          </w:p>
+        </w:tc>
+        <w:tc>
+          <w:tcPr>
+            <w:tcW w:w="0" w:type="auto"/>
+          </w:tcPr>
+          <w:p>
+            <w:pPr>
+              <w:jc w:val="center"/>
+              <w:cnfStyle w:val="000000100000"/>
+              <w:rPr>
+                <w:lang w:val="de-DE"/>
+              </w:rPr>
+            </w:pPr>
+            <w:r>
+              <w:rPr>
+                <w:lang w:val="de-DE"/>
+              </w:rPr>
+              <w:t>0x20</w:t>
+            </w:r>
+          </w:p>
+        </w:tc>
+      </w:tr>
+      <w:tr>
+        <w:trPr>
+          <w:jc w:val="center"/>
+        </w:trPr>
+        <w:tc>
+          <w:tcPr>
+            <w:cnfStyle w:val="001000000000"/>
+            <w:tcW w:w="0" w:type="auto"/>
+          </w:tcPr>
+          <w:p>
+            <w:pPr>
+              <w:rPr>
+                <w:lang w:val="de-DE"/>
+              </w:rPr>
+            </w:pPr>
+            <w:r>
+              <w:rPr>
+                <w:lang w:val="de-DE"/>
+              </w:rPr>
+              <w:t>randomAmount</w:t>
+            </w:r>
+          </w:p>
+        </w:tc>
+        <w:tc>
+          <w:tcPr>
+            <w:tcW w:w="0" w:type="auto"/>
+          </w:tcPr>
+          <w:p>
+            <w:pPr>
+              <w:cnfStyle w:val="000000000000"/>
+              <w:rPr>
+                <w:lang w:val="de-DE"/>
+              </w:rPr>
+            </w:pPr>
+            <w:r>
+              <w:rPr>
+                <w:lang w:val="de-DE"/>
+              </w:rPr>
+              <w:t>Speichert die Anzahl an zu generierenden</w:t>
+            </w:r>
+            <w:r>
+              <w:rPr>
+                <w:lang w:val="de-DE"/>
+              </w:rPr>
+              <w:t xml:space="preserve"> </w:t>
+            </w:r>
+            <w:r>
+              <w:rPr>
+                <w:lang w:val="de-DE"/>
+              </w:rPr>
+              <w:t>8-Bit Zufallszahlen.</w:t>
+            </w:r>
+            <w:r>
+              <w:rPr>
+                <w:lang w:val="de-DE"/>
+              </w:rPr>
+              <w:br/>
+              <w:t xml:space="preserve">Maximal können 16 Zufallszahlen </w:t>
+            </w:r>
+            <w:r>
+              <w:rPr>
+                <w:lang w:val="de-DE"/>
+              </w:rPr>
+              <w:t>generiert werden.</w:t>
+            </w:r>
+          </w:p>
+        </w:tc>
+        <w:tc>
+          <w:tcPr>
+            <w:tcW w:w="0" w:type="auto"/>
+          </w:tcPr>
+          <w:p>
+            <w:pPr>
+              <w:jc w:val="center"/>
+              <w:cnfStyle w:val="000000000000"/>
+              <w:rPr>
+                <w:lang w:val="de-DE"/>
+              </w:rPr>
+            </w:pPr>
+            <w:r>
+              <w:rPr>
+                <w:lang w:val="de-DE"/>
+              </w:rPr>
+              <w:t>0x21</w:t>
+            </w:r>
+          </w:p>
+        </w:tc>
+      </w:tr>
+      <w:tr>
+        <w:trPr>
+          <w:cnfStyle w:val="000000100000"/>
+          <w:jc w:val="center"/>
+        </w:trPr>
+        <w:tc>
+          <w:tcPr>
+            <w:cnfStyle w:val="001000000000"/>
+            <w:tcW w:w="0" w:type="auto"/>
+          </w:tcPr>
+          <w:p>
+            <w:pPr>
+              <w:rPr>
+                <w:lang w:val="de-DE"/>
+              </w:rPr>
+            </w:pPr>
+            <w:r>
+              <w:rPr>
+                <w:lang w:val="de-DE"/>
+              </w:rPr>
+              <w:t>randomMem</w:t>
+            </w:r>
+          </w:p>
+        </w:tc>
+        <w:tc>
+          <w:tcPr>
+            <w:tcW w:w="0" w:type="auto"/>
+          </w:tcPr>
+          <w:p>
+            <w:pPr>
+              <w:cnfStyle w:val="000000100000"/>
+              <w:rPr>
+                <w:lang w:val="de-DE"/>
+              </w:rPr>
+            </w:pPr>
+            <w:r>
+              <w:rPr>
+                <w:lang w:val="de-DE"/>
+              </w:rPr>
+              <w:t>Speichert die Adresse des ersten Bytes, ab welchem</w:t>
+            </w:r>
+            <w:r>
+              <w:rPr>
+                <w:lang w:val="de-DE"/>
+              </w:rPr>
+              <w:t xml:space="preserve"> die zu generierenden</w:t>
+            </w:r>
+            <w:r>
+              <w:rPr>
+                <w:lang w:val="de-DE"/>
+              </w:rPr>
+              <w:br/>
+            </w:r>
+            <w:r>
+              <w:rPr>
+                <w:lang w:val="de-DE"/>
+              </w:rPr>
+              <w:t>Zufallszahlen gespeichert werden.</w:t>
+            </w:r>
+          </w:p>
+        </w:tc>
+        <w:tc>
+          <w:tcPr>
+            <w:tcW w:w="0" w:type="auto"/>
+          </w:tcPr>
+          <w:p>
+            <w:pPr>
+              <w:jc w:val="center"/>
+              <w:cnfStyle w:val="000000100000"/>
+              <w:rPr>
+                <w:lang w:val="de-DE"/>
+              </w:rPr>
+            </w:pPr>
+            <w:r>
+              <w:rPr>
+                <w:lang w:val="de-DE"/>
+              </w:rPr>
+              <w:t>0x22</w:t>
+            </w:r>
+          </w:p>
+        </w:tc>
+      </w:tr>
+      <w:tr>
+        <w:trPr>
+          <w:jc w:val="center"/>
+        </w:trPr>
+        <w:tc>
+          <w:tcPr>
+            <w:cnfStyle w:val="001000000000"/>
+            <w:tcW w:w="0" w:type="auto"/>
+          </w:tcPr>
+          <w:p>
+            <w:pPr>
+              <w:rPr>
+                <w:lang w:val="de-DE"/>
+              </w:rPr>
+            </w:pPr>
+            <w:r>
+              <w:rPr>
+                <w:lang w:val="de-DE"/>
+              </w:rPr>
+              <w:t>topLeft</w:t>
+            </w:r>
+          </w:p>
+        </w:tc>
+        <w:tc>
+          <w:tcPr>
+            <w:tcW w:w="0" w:type="auto"/>
+          </w:tcPr>
+          <w:p>
+            <w:pPr>
+              <w:cnfStyle w:val="000000000000"/>
+              <w:rPr>
+                <w:lang w:val="de-DE"/>
+              </w:rPr>
+            </w:pPr>
+            <w:r>
+              <w:rPr>
+                <w:lang w:val="de-DE"/>
+              </w:rPr>
+              <w:t>Speichert die Portbelegung um das Feld 1 der LED Matrix</w:t>
+            </w:r>
+            <w:r>
+              <w:rPr>
+                <w:lang w:val="de-DE"/>
+              </w:rPr>
+              <w:t xml:space="preserve"> </w:t>
+            </w:r>
+            <w:r>
+              <w:rPr>
+                <w:lang w:val="de-DE"/>
+              </w:rPr>
+              <w:t>anzusprechen.</w:t>
+            </w:r>
+          </w:p>
+        </w:tc>
+        <w:tc>
+          <w:tcPr>
+            <w:tcW w:w="0" w:type="auto"/>
+          </w:tcPr>
+          <w:p>
+            <w:pPr>
+              <w:jc w:val="center"/>
+              <w:cnfStyle w:val="000000000000"/>
+              <w:rPr>
+                <w:lang w:val="de-DE"/>
+              </w:rPr>
+            </w:pPr>
+            <w:r>
+              <w:rPr>
+                <w:lang w:val="de-DE"/>
+              </w:rPr>
+              <w:t>0x50</w:t>
+            </w:r>
+          </w:p>
+        </w:tc>
+      </w:tr>
+      <w:tr>
+        <w:trPr>
+          <w:cnfStyle w:val="000000100000"/>
+          <w:jc w:val="center"/>
+        </w:trPr>
+        <w:tc>
+          <w:tcPr>
+            <w:cnfStyle w:val="001000000000"/>
+            <w:tcW w:w="0" w:type="auto"/>
+          </w:tcPr>
+          <w:p>
+            <w:pPr>
+              <w:rPr>
+                <w:lang w:val="de-DE"/>
+              </w:rPr>
+            </w:pPr>
+            <w:r>
+              <w:rPr>
+                <w:lang w:val="de-DE"/>
+              </w:rPr>
+              <w:lastRenderedPageBreak/>
+              <w:t>topRight</w:t>
+            </w:r>
+          </w:p>
+        </w:tc>
+        <w:tc>
+          <w:tcPr>
+            <w:tcW w:w="0" w:type="auto"/>
+          </w:tcPr>
+          <w:p>
+            <w:pPr>
+              <w:cnfStyle w:val="000000100000"/>
+              <w:rPr>
+                <w:lang w:val="de-DE"/>
+              </w:rPr>
+            </w:pPr>
+            <w:r>
+              <w:rPr>
+                <w:lang w:val="de-DE"/>
+              </w:rPr>
+              <w:t>Speichert die Portbelegung um das Feld 2 der LED Matrix</w:t>
+            </w:r>
+            <w:r>
+              <w:rPr>
+                <w:lang w:val="de-DE"/>
+              </w:rPr>
+              <w:t xml:space="preserve"> </w:t>
+            </w:r>
+            <w:r>
+              <w:rPr>
+                <w:lang w:val="de-DE"/>
+              </w:rPr>
+              <w:t>anzusprechen.</w:t>
+            </w:r>
+          </w:p>
+        </w:tc>
+        <w:tc>
+          <w:tcPr>
+            <w:tcW w:w="0" w:type="auto"/>
+          </w:tcPr>
+          <w:p>
+            <w:pPr>
+              <w:jc w:val="center"/>
+              <w:cnfStyle w:val="000000100000"/>
+              <w:rPr>
+                <w:lang w:val="de-DE"/>
+              </w:rPr>
+            </w:pPr>
+            <w:r>
+              <w:rPr>
+                <w:lang w:val="de-DE"/>
+              </w:rPr>
+              <w:t>0x51</w:t>
+            </w:r>
+          </w:p>
+        </w:tc>
+      </w:tr>
+      <w:tr>
+        <w:trPr>
+          <w:jc w:val="center"/>
+        </w:trPr>
+        <w:tc>
+          <w:tcPr>
+            <w:cnfStyle w:val="001000000000"/>
+            <w:tcW w:w="0" w:type="auto"/>
+          </w:tcPr>
+          <w:p>
+            <w:pPr>
+              <w:rPr>
+                <w:lang w:val="de-DE"/>
+              </w:rPr>
+            </w:pPr>
+            <w:r>
+              <w:rPr>
+                <w:lang w:val="de-DE"/>
+              </w:rPr>
+              <w:t>bottomLeft</w:t>
+            </w:r>
+          </w:p>
+        </w:tc>
+        <w:tc>
+          <w:tcPr>
+            <w:tcW w:w="0" w:type="auto"/>
+          </w:tcPr>
+          <w:p>
+            <w:pPr>
+              <w:cnfStyle w:val="000000000000"/>
+              <w:rPr>
+                <w:lang w:val="de-DE"/>
+              </w:rPr>
+            </w:pPr>
+            <w:r>
+              <w:rPr>
+                <w:lang w:val="de-DE"/>
+              </w:rPr>
+              <w:t>Speichert die Portbelegung um das Feld 3 der LED Matrix</w:t>
+            </w:r>
+            <w:r>
+              <w:rPr>
+                <w:lang w:val="de-DE"/>
+              </w:rPr>
+              <w:t xml:space="preserve"> </w:t>
+            </w:r>
+            <w:r>
+              <w:rPr>
+                <w:lang w:val="de-DE"/>
+              </w:rPr>
+              <w:t>anzusprechen.</w:t>
+            </w:r>
+          </w:p>
+        </w:tc>
+        <w:tc>
+          <w:tcPr>
+            <w:tcW w:w="0" w:type="auto"/>
+          </w:tcPr>
+          <w:p>
+            <w:pPr>
+              <w:jc w:val="center"/>
+              <w:cnfStyle w:val="000000000000"/>
+              <w:rPr>
+                <w:lang w:val="de-DE"/>
+              </w:rPr>
+            </w:pPr>
+            <w:r>
+              <w:rPr>
+                <w:lang w:val="de-DE"/>
+              </w:rPr>
+              <w:t>0x52</w:t>
+            </w:r>
+          </w:p>
+        </w:tc>
+      </w:tr>
+      <w:tr>
+        <w:trPr>
+          <w:cnfStyle w:val="000000100000"/>
+          <w:jc w:val="center"/>
+        </w:trPr>
+        <w:tc>
+          <w:tcPr>
+            <w:cnfStyle w:val="001000000000"/>
+            <w:tcW w:w="0" w:type="auto"/>
+          </w:tcPr>
+          <w:p>
+            <w:pPr>
+              <w:rPr>
+                <w:lang w:val="de-DE"/>
+              </w:rPr>
+            </w:pPr>
+            <w:r>
+              <w:rPr>
+                <w:lang w:val="de-DE"/>
+              </w:rPr>
+              <w:t>bottomRight</w:t>
+            </w:r>
+          </w:p>
+        </w:tc>
+        <w:tc>
+          <w:tcPr>
+            <w:tcW w:w="0" w:type="auto"/>
+          </w:tcPr>
+          <w:p>
+            <w:pPr>
+              <w:cnfStyle w:val="000000100000"/>
+              <w:rPr>
+                <w:lang w:val="de-DE"/>
+              </w:rPr>
+            </w:pPr>
+            <w:r>
+              <w:rPr>
+                <w:lang w:val="de-DE"/>
+              </w:rPr>
+              <w:t>Speichert die Portbelegung um das Feld 4 der LED Matrix</w:t>
+            </w:r>
+            <w:r>
+              <w:rPr>
+                <w:lang w:val="de-DE"/>
+              </w:rPr>
+              <w:t xml:space="preserve"> </w:t>
+            </w:r>
+            <w:r>
+              <w:rPr>
+                <w:lang w:val="de-DE"/>
+              </w:rPr>
+              <w:t>anzusprechen.</w:t>
+            </w:r>
+          </w:p>
+        </w:tc>
+        <w:tc>
+          <w:tcPr>
+            <w:tcW w:w="0" w:type="auto"/>
+          </w:tcPr>
+          <w:p>
+            <w:pPr>
+              <w:jc w:val="center"/>
+              <w:cnfStyle w:val="000000100000"/>
+              <w:rPr>
+                <w:lang w:val="de-DE"/>
+              </w:rPr>
+            </w:pPr>
+            <w:r>
+              <w:rPr>
+                <w:lang w:val="de-DE"/>
+              </w:rPr>
+              <w:t>0x53</w:t>
+            </w:r>
+          </w:p>
+        </w:tc>
+      </w:tr>
+      <w:tr>
+        <w:trPr>
+          <w:jc w:val="center"/>
+        </w:trPr>
+        <w:tc>
+          <w:tcPr>
+            <w:cnfStyle w:val="001000000000"/>
+            <w:tcW w:w="0" w:type="auto"/>
+          </w:tcPr>
+          <w:p>
+            <w:pPr>
+              <w:rPr>
+                <w:lang w:val="de-DE"/>
+              </w:rPr>
+            </w:pPr>
+            <w:r>
+              <w:rPr>
+                <w:lang w:val="de-DE"/>
+              </w:rPr>
+              <w:t>fieldMem</w:t>
+            </w:r>
+          </w:p>
+        </w:tc>
+        <w:tc>
+          <w:tcPr>
+            <w:tcW w:w="0" w:type="auto"/>
+          </w:tcPr>
+          <w:p>
+            <w:pPr>
+              <w:cnfStyle w:val="000000000000"/>
+              <w:rPr>
+                <w:lang w:val="de-DE"/>
+              </w:rPr>
+            </w:pPr>
+            <w:r>
+              <w:rPr>
+                <w:lang w:val="de-DE"/>
+              </w:rPr>
+              <w:t>Speichert die Adresse des ersten Bytes, ab welchem</w:t>
+            </w:r>
+            <w:r>
+              <w:rPr>
+                <w:lang w:val="de-DE"/>
+              </w:rPr>
+              <w:t xml:space="preserve"> </w:t>
+            </w:r>
+            <w:r>
+              <w:rPr>
+                <w:lang w:val="de-DE"/>
+              </w:rPr>
+              <w:t xml:space="preserve">die </w:t>
+            </w:r>
+            <w:r>
+              <w:rPr>
+                <w:lang w:val="de-DE"/>
+              </w:rPr>
+              <w:t>zu den Zufallszahlen</w:t>
+            </w:r>
+            <w:r>
+              <w:rPr>
+                <w:lang w:val="de-DE"/>
+              </w:rPr>
+              <w:br/>
+            </w:r>
+            <w:r>
+              <w:rPr>
+                <w:lang w:val="de-DE"/>
+              </w:rPr>
+              <w:t>gehörigen Felder gespeichert</w:t>
+            </w:r>
+            <w:r>
+              <w:rPr>
+                <w:lang w:val="de-DE"/>
+              </w:rPr>
+              <w:t xml:space="preserve"> </w:t>
+            </w:r>
+            <w:r>
+              <w:rPr>
+                <w:lang w:val="de-DE"/>
+              </w:rPr>
+              <w:t>werden. Jede</w:t>
+            </w:r>
+            <w:r>
+              <w:rPr>
+                <w:lang w:val="de-DE"/>
+              </w:rPr>
+              <w:t>r</w:t>
+            </w:r>
+            <w:r>
+              <w:rPr>
+                <w:lang w:val="de-DE"/>
+              </w:rPr>
+              <w:t xml:space="preserve"> Zu</w:t>
+            </w:r>
+            <w:r>
+              <w:rPr>
+                <w:lang w:val="de-DE"/>
+              </w:rPr>
+              <w:t>fallszahl wird dabei ein fester</w:t>
+            </w:r>
+            <w:r>
+              <w:rPr>
+                <w:lang w:val="de-DE"/>
+              </w:rPr>
+              <w:br/>
+              <w:t xml:space="preserve">Wert </w:t>
+            </w:r>
+            <w:r>
+              <w:rPr>
+                <w:lang w:val="de-DE"/>
+              </w:rPr>
+              <w:t>zugeordnet.</w:t>
+            </w:r>
+            <w:r>
+              <w:rPr>
+                <w:lang w:val="de-DE"/>
+              </w:rPr>
+              <w:t xml:space="preserve"> Dieser wird benutzt um die Benutzereingabe zu validieren.</w:t>
+            </w:r>
+            <w:r>
+              <w:rPr>
+                <w:lang w:val="de-DE"/>
+              </w:rPr>
+              <w:br/>
+              <w:t xml:space="preserve">Diese Speicherstelle wird mit dem Wert </w:t>
+            </w:r>
+            <m:oMath>
+              <m:r>
+                <w:rPr>
+                  <w:rFonts w:ascii="Cambria Math" w:hAnsi="Cambria Math"/>
+                  <w:lang w:val="de-DE"/>
+                </w:rPr>
+                <m:t>#60H</m:t>
+              </m:r>
+            </m:oMath>
+            <w:r>
+              <w:rPr>
+                <w:lang w:val="de-DE"/>
+              </w:rPr>
+              <w:t xml:space="preserve"> initialisiert.</w:t>
+            </w:r>
+            <w:r>
+              <w:rPr>
+                <w:lang w:val="de-DE"/>
+              </w:rPr>
+              <w:br/>
+              <w:t>Der letzte mögliche Wert der Sequenz kann demnach an der Stelle</w:t>
+            </w:r>
+            <w:r>
+              <w:rPr>
+                <w:lang w:val="de-DE"/>
+              </w:rPr>
+              <w:br/>
+            </w:r>
+            <m:oMath>
+              <m:r>
+                <w:rPr>
+                  <w:rFonts w:ascii="Cambria Math" w:hAnsi="Cambria Math"/>
+                  <w:lang w:val="de-DE"/>
+                </w:rPr>
+                <m:t>60H + randomAmount = #6F</m:t>
+              </m:r>
+            </m:oMath>
+            <w:r>
+              <w:rPr>
+                <w:lang w:val="de-DE"/>
+              </w:rPr>
+              <w:t xml:space="preserve"> stehen.</w:t>
+            </w:r>
+          </w:p>
+        </w:tc>
+        <w:tc>
+          <w:tcPr>
+            <w:tcW w:w="0" w:type="auto"/>
+          </w:tcPr>
+          <w:p>
+            <w:pPr>
+              <w:jc w:val="center"/>
+              <w:cnfStyle w:val="000000000000"/>
+              <w:rPr>
+                <w:lang w:val="de-DE"/>
+              </w:rPr>
+            </w:pPr>
+            <w:r>
+              <w:rPr>
+                <w:lang w:val="de-DE"/>
+              </w:rPr>
+              <w:t>0x54</w:t>
+            </w:r>
+          </w:p>
+        </w:tc>
+      </w:tr>
+      <w:tr>
+        <w:trPr>
+          <w:cnfStyle w:val="000000100000"/>
+          <w:jc w:val="center"/>
+        </w:trPr>
+        <w:tc>
+          <w:tcPr>
+            <w:cnfStyle w:val="001000000000"/>
+            <w:tcW w:w="0" w:type="auto"/>
+          </w:tcPr>
+          <w:p>
+            <w:pPr>
+              <w:rPr>
+                <w:lang w:val="de-DE"/>
+              </w:rPr>
+            </w:pPr>
+            <w:r>
+              <w:rPr>
+                <w:lang w:val="de-DE"/>
+              </w:rPr>
+              <w:t>sequenceMem</w:t>
+            </w:r>
+          </w:p>
+        </w:tc>
+        <w:tc>
+          <w:tcPr>
+            <w:tcW w:w="0" w:type="auto"/>
+          </w:tcPr>
+          <w:p>
+            <w:pPr>
+              <w:cnfStyle w:val="000000100000"/>
+              <w:rPr>
+                <w:lang w:val="de-DE"/>
+              </w:rPr>
+            </w:pPr>
+            <w:r>
+              <w:rPr>
+                <w:lang w:val="de-DE"/>
+              </w:rPr>
+              <w:t>Speichert die Adresse des ersten Bytes, ab welchem</w:t>
+            </w:r>
+            <w:r>
+              <w:rPr>
+                <w:lang w:val="de-DE"/>
+              </w:rPr>
+              <w:t xml:space="preserve"> </w:t>
+            </w:r>
+            <w:r>
+              <w:rPr>
+                <w:lang w:val="de-DE"/>
+              </w:rPr>
+              <w:t xml:space="preserve">die zu den Zufallszahlen </w:t>
+            </w:r>
+            <w:r>
+              <w:rPr>
+                <w:lang w:val="de-DE"/>
+              </w:rPr>
+              <w:br/>
+              <w:t>P</w:t>
+            </w:r>
+            <w:r>
+              <w:rPr>
+                <w:lang w:val="de-DE"/>
+              </w:rPr>
+              <w:t>ortbelegungen</w:t>
+            </w:r>
+            <w:r>
+              <w:rPr>
+                <w:lang w:val="de-DE"/>
+              </w:rPr>
+              <w:t xml:space="preserve"> gespeichert </w:t>
+            </w:r>
+            <w:r>
+              <w:rPr>
+                <w:lang w:val="de-DE"/>
+              </w:rPr>
+              <w:t>werden. Jeder Zufallszahl</w:t>
+            </w:r>
+            <w:r>
+              <w:rPr>
+                <w:lang w:val="de-DE"/>
+              </w:rPr>
+              <w:t xml:space="preserve"> wird dabei eine</w:t>
+            </w:r>
+            <w:r>
+              <w:rPr>
+                <w:lang w:val="de-DE"/>
+              </w:rPr>
+              <w:br/>
+              <w:t xml:space="preserve">bestimmte </w:t>
+            </w:r>
+            <w:r>
+              <w:rPr>
+                <w:lang w:val="de-DE"/>
+              </w:rPr>
+              <w:t>Portbelegung (aus topLeft, topRight, bottomLeft, bottomRight)</w:t>
+            </w:r>
+            <w:r>
+              <w:rPr>
+                <w:lang w:val="de-DE"/>
+              </w:rPr>
+              <w:br/>
+            </w:r>
+            <w:r>
+              <w:rPr>
+                <w:lang w:val="de-DE"/>
+              </w:rPr>
+              <w:t xml:space="preserve">zugewiesen. Diese Speicherstelle wird mit dem Wert </w:t>
+            </w:r>
+            <m:oMath>
+              <m:r>
+                <w:rPr>
+                  <w:rFonts w:ascii="Cambria Math" w:hAnsi="Cambria Math"/>
+                  <w:lang w:val="de-DE"/>
+                </w:rPr>
+                <m:t>#7</m:t>
+              </m:r>
+              <m:r>
+                <w:rPr>
+                  <w:rFonts w:ascii="Cambria Math" w:hAnsi="Cambria Math"/>
+                  <w:lang w:val="de-DE"/>
+                </w:rPr>
+                <m:t>0H</m:t>
+              </m:r>
+            </m:oMath>
+            <w:r>
+              <w:rPr>
+                <w:lang w:val="de-DE"/>
+              </w:rPr>
+              <w:t xml:space="preserve"> initialisiert.</w:t>
+            </w:r>
+            <w:r>
+              <w:rPr>
+                <w:lang w:val="de-DE"/>
+              </w:rPr>
+              <w:br/>
+              <w:t>Die letzte mögliche Portbelegung der Sequenz</w:t>
+            </w:r>
+            <w:r>
+              <w:rPr>
+                <w:lang w:val="de-DE"/>
+              </w:rPr>
+              <w:br/>
+              <w:t xml:space="preserve">kann demnach bei </w:t>
+            </w:r>
+            <m:oMath>
+              <m:r>
+                <w:rPr>
+                  <w:rFonts w:ascii="Cambria Math" w:hAnsi="Cambria Math"/>
+                  <w:lang w:val="de-DE"/>
+                </w:rPr>
+                <m:t>#7</m:t>
+              </m:r>
+              <m:r>
+                <w:rPr>
+                  <w:rFonts w:ascii="Cambria Math" w:hAnsi="Cambria Math"/>
+                  <w:lang w:val="de-DE"/>
+                </w:rPr>
+                <m:t>0H + randomAmount</m:t>
+              </m:r>
+              <m:r>
+                <w:rPr>
+                  <w:rFonts w:ascii="Cambria Math" w:hAnsi="Cambria Math"/>
+                  <w:lang w:val="de-DE"/>
+                </w:rPr>
+                <m:t xml:space="preserve"> = #7</m:t>
+              </m:r>
+              <m:r>
+                <w:rPr>
+                  <w:rFonts w:ascii="Cambria Math" w:hAnsi="Cambria Math"/>
+                  <w:lang w:val="de-DE"/>
+                </w:rPr>
+                <m:t>F</m:t>
+              </m:r>
+            </m:oMath>
+            <w:r>
+              <w:rPr>
+                <w:lang w:val="de-DE"/>
+              </w:rPr>
+              <w:t xml:space="preserve"> stehen.</w:t>
+            </w:r>
+          </w:p>
+        </w:tc>
+        <w:tc>
+          <w:tcPr>
+            <w:tcW w:w="0" w:type="auto"/>
+          </w:tcPr>
+          <w:p>
+            <w:pPr>
+              <w:jc w:val="center"/>
+              <w:cnfStyle w:val="000000100000"/>
+              <w:rPr>
+                <w:lang w:val="de-DE"/>
+              </w:rPr>
+            </w:pPr>
+            <w:r>
+              <w:rPr>
+                <w:lang w:val="de-DE"/>
+              </w:rPr>
+              <w:t>0x55</w:t>
+            </w:r>
+          </w:p>
+        </w:tc>
+      </w:tr>
+    </w:tbl>
+    <w:p>
+      <w:pPr>
+        <w:rPr>
+          <w:lang w:val="de-DE"/>
+        </w:rPr>
+      </w:pPr>
+    </w:p>
+    <w:p>
+      <w:pPr>
+        <w:pStyle w:val="berschrift2"/>
+        <w:rPr>
+          <w:lang w:val="de-DE"/>
+        </w:rPr>
+      </w:pPr>
+      <w:bookmarkStart w:id="11" w:name="__RefHeading__213_443978008"/>
+      <w:bookmarkEnd w:id="11"/>
+      <w:r>
+        <w:rPr>
+          <w:lang w:val="de-DE"/>
+        </w:rPr>
+        <w:t>Unterprogramme</w:t>
+      </w:r>
+    </w:p>
+    <w:p>
+      <w:pPr>
+        <w:pStyle w:val="berschrift7"/>
+        <w:rPr>
+          <w:lang w:val="de-DE"/>
+        </w:rPr>
+      </w:pPr>
+      <w:bookmarkStart w:id="12" w:name="__RefHeading__215_443978008"/>
+      <w:bookmarkEnd w:id="12"/>
+      <w:r>
+        <w:rPr>
+          <w:lang w:val="de-DE"/>
+        </w:rPr>
+        <w:t>Hauptspielschleife</w:t>
+      </w:r>
+    </w:p>
+    <w:p>
+      <w:pPr>
+        <w:rPr>
+          <w:shd w:val="clear" w:color="auto" w:fill="FFFFFF"/>
+          <w:lang w:val="de-DE"/>
+        </w:rPr>
+      </w:pPr>
+      <w:r>
+        <w:rPr>
+          <w:lang w:val="de-DE"/>
+        </w:rPr>
+        <w:t xml:space="preserve">Die Hauptspielschleife steuert den kompletten Ablauf des Programms und ruft die jeweiligen anderen Unterprogramme auf. Wenn das Programm gestartet wird, wird gleichzeitig ein Timer des Mikrocontrollers gestartet. </w:t>
+      </w:r>
       <w:r>
         <w:rPr>
           <w:shd w:val="clear" w:color="auto" w:fill="FFFF00"/>
           <w:lang w:val="de-DE"/>
         </w:rPr>
-        <w:t>Keypad</w:t>
-      </w:r>
-      <w:proofErr w:type="spellEnd"/>
-      <w:r>
-        <w:rPr>
-          <w:shd w:val="clear" w:color="auto" w:fill="FFFFFF"/>
-          <w:lang w:val="de-DE"/>
-        </w:rPr>
-        <w:t xml:space="preserve"> kann der Spieler das Programm starten, stoppen und neustarten. Sobald das Spiel gestartet wird </w:t>
-      </w:r>
-      <w:proofErr w:type="spellStart"/>
-      <w:r>
-        <w:rPr>
-          <w:shd w:val="clear" w:color="auto" w:fill="FFFFFF"/>
-          <w:lang w:val="de-DE"/>
-        </w:rPr>
-        <w:t>wird</w:t>
-      </w:r>
-      <w:proofErr w:type="spellEnd"/>
-      <w:r>
-        <w:rPr>
-          <w:shd w:val="clear" w:color="auto" w:fill="FFFFFF"/>
-          <w:lang w:val="de-DE"/>
-        </w:rPr>
-        <w:t xml:space="preserve"> dem Benutzer eine zufällige Folge von Feldern auf der LED Matrix angezeigt. Die Matrix ist hierbei, wie in (ABBILDUNG EINFÜGEN) zu sehen, in 4 Felder unterteilt.  In einem aktiven Feld werden alle LEDs zum Leuchten gebracht. Sobald die Sequenz beendet wurde, muss der Spieler über das </w:t>
-      </w:r>
-      <w:proofErr w:type="spellStart"/>
-      <w:r>
-        <w:rPr>
-          <w:shd w:val="clear" w:color="auto" w:fill="FFFFFF"/>
-          <w:lang w:val="de-DE"/>
-        </w:rPr>
-        <w:t>Keypad</w:t>
-      </w:r>
-      <w:proofErr w:type="spellEnd"/>
-      <w:r>
-        <w:rPr>
-          <w:shd w:val="clear" w:color="auto" w:fill="FFFFFF"/>
-          <w:lang w:val="de-DE"/>
-        </w:rPr>
-        <w:t xml:space="preserve"> die zu den entsprechenden Feldern zugewiesenen Schalter drücken und die zuvor angezeigte Sequenz nachstellen.</w:t>
-      </w:r>
-    </w:p>
-    <w:p>
-      <w:pPr>
-        <w:rPr>
-          <w:lang w:val="de-DE"/>
-        </w:rPr>
-      </w:pPr>
-      <w:r>
-        <w:rPr>
-          <w:lang w:val="de-DE"/>
-        </w:rPr>
-        <w:t xml:space="preserve">Das Programm ist in eine Menge von Unterprogrammen unterteilt. Diese </w:t>
-      </w:r>
-      <w:proofErr w:type="spellStart"/>
-      <w:r>
-        <w:rPr>
-          <w:lang w:val="de-DE"/>
-        </w:rPr>
-        <w:t>Unterpgrogramme</w:t>
-      </w:r>
-      <w:proofErr w:type="spellEnd"/>
-      <w:r>
-        <w:rPr>
-          <w:lang w:val="de-DE"/>
-        </w:rPr>
-        <w:t xml:space="preserve"> führen bestimmte Routinen aus wie zum Beispiel das Generieren von Pseudozufallszahlen. Die Aufgaben der jeweiligen Unterprogramme werden im Folgenden erklärt.</w:t>
-      </w:r>
-    </w:p>
-    <w:p>
-      <w:pPr>
-        <w:rPr>
-          <w:shd w:val="clear" w:color="auto" w:fill="FFFF66"/>
-          <w:lang w:val="de-DE"/>
-        </w:rPr>
-      </w:pPr>
-      <w:r>
-        <w:rPr>
-          <w:shd w:val="clear" w:color="auto" w:fill="FFFF66"/>
-          <w:lang w:val="de-DE"/>
-        </w:rPr>
-        <w:t>Angabe der Benutzung von Speicher und Ports</w:t>
-      </w:r>
-    </w:p>
-    <w:p>
-      <w:pPr>
-        <w:rPr>
-          <w:shd w:val="clear" w:color="auto" w:fill="FFFF66"/>
-          <w:lang w:val="de-DE"/>
-        </w:rPr>
-      </w:pPr>
-    </w:p>
-    <w:p>
-      <w:pPr>
-        <w:pStyle w:val="berschrift2"/>
-        <w:rPr>
-          <w:lang w:val="de-DE"/>
-        </w:rPr>
-      </w:pPr>
-      <w:bookmarkStart w:id="9" w:name="__RefHeading__213_443978008"/>
-      <w:bookmarkEnd w:id="9"/>
-      <w:r>
-        <w:rPr>
-          <w:lang w:val="de-DE"/>
-        </w:rPr>
-        <w:lastRenderedPageBreak/>
-        <w:t>Unterprogramme</w:t>
-      </w:r>
-    </w:p>
-    <w:p>
-      <w:pPr>
-        <w:pStyle w:val="berschrift7"/>
-        <w:rPr>
-          <w:lang w:val="de-DE"/>
-        </w:rPr>
-      </w:pPr>
-      <w:bookmarkStart w:id="10" w:name="__RefHeading__215_443978008"/>
-      <w:bookmarkEnd w:id="10"/>
-      <w:r>
-        <w:rPr>
-          <w:lang w:val="de-DE"/>
-        </w:rPr>
-        <w:t>Hauptspielschleife</w:t>
-      </w:r>
-    </w:p>
-    <w:p>
-      <w:pPr>
-        <w:rPr>
-          <w:shd w:val="clear" w:color="auto" w:fill="FFFFFF"/>
-          <w:lang w:val="de-DE"/>
-        </w:rPr>
-      </w:pPr>
-      <w:r>
-        <w:rPr>
-          <w:lang w:val="de-DE"/>
-        </w:rPr>
-        <w:t xml:space="preserve">Die Hauptspielschleife steuert den kompletten Ablauf des Programms und ruft die jeweiligen anderen Unterprogramme auf. Wenn das Programm gestartet wird, wird gleichzeitig ein </w:t>
-      </w:r>
-      <w:proofErr w:type="spellStart"/>
-      <w:r>
-        <w:rPr>
-          <w:lang w:val="de-DE"/>
-        </w:rPr>
-        <w:t>Timer</w:t>
-      </w:r>
-      <w:proofErr w:type="spellEnd"/>
-      <w:r>
-        <w:rPr>
-          <w:lang w:val="de-DE"/>
-        </w:rPr>
-        <w:t xml:space="preserve"> des Mikrocontrollers gestartet. </w:t>
-      </w:r>
-      <w:r>
-        <w:rPr>
-          <w:shd w:val="clear" w:color="auto" w:fill="FFFF00"/>
-          <w:lang w:val="de-DE"/>
-        </w:rPr>
-        <w:t xml:space="preserve">Über </w:t>
-      </w:r>
-      <w:proofErr w:type="gramStart"/>
-      <w:r>
-        <w:rPr>
-          <w:shd w:val="clear" w:color="auto" w:fill="FFFF00"/>
-          <w:lang w:val="de-DE"/>
-        </w:rPr>
-        <w:t xml:space="preserve">die </w:t>
+        <w:t xml:space="preserve">Über die </w:t>
       </w:r>
       <w:r>
         <w:rPr>
@@ -1902,37 +2948,7 @@
           <w:shd w:val="clear" w:color="auto" w:fill="FFFF00"/>
           <w:lang w:val="de-DE"/>
         </w:rPr>
-        <w:t>Start</w:t>
-      </w:r>
-      <w:proofErr w:type="gramEnd"/>
-      <w:r>
-        <w:rPr>
-          <w:i/>
-          <w:iCs/>
-          <w:shd w:val="clear" w:color="auto" w:fill="FFFF00"/>
-          <w:lang w:val="de-DE"/>
-        </w:rPr>
-        <w:t xml:space="preserve"> / </w:t>
-      </w:r>
-      <w:proofErr w:type="spellStart"/>
-      <w:r>
-        <w:rPr>
-          <w:i/>
-          <w:iCs/>
-          <w:shd w:val="clear" w:color="auto" w:fill="FFFF00"/>
-          <w:lang w:val="de-DE"/>
-        </w:rPr>
-        <w:t>Stop</w:t>
-      </w:r>
-      <w:proofErr w:type="spellEnd"/>
-      <w:r>
-        <w:rPr>
-          <w:i/>
-          <w:iCs/>
-          <w:shd w:val="clear" w:color="auto" w:fill="FFFF00"/>
-          <w:lang w:val="de-DE"/>
-        </w:rPr>
-        <w:t xml:space="preserve"> / Neustart</w:t>
+        <w:t>Start / Stop / Neustart</w:t>
       </w:r>
       <w:r>
         <w:rPr>
@@ -1962,23 +2978,7 @@
           <w:shd w:val="clear" w:color="auto" w:fill="FFFFFF"/>
           <w:lang w:val="de-DE"/>
         </w:rPr>
-        <w:t xml:space="preserve"> aufgerufen. Dieser erzeugt eine zufällige Reihenfolge für das </w:t>
-      </w:r>
-      <w:proofErr w:type="spellStart"/>
-      <w:r>
-        <w:rPr>
-          <w:shd w:val="clear" w:color="auto" w:fill="FFFFFF"/>
-          <w:lang w:val="de-DE"/>
-        </w:rPr>
-        <w:t>ansprechen</w:t>
-      </w:r>
-      <w:proofErr w:type="spellEnd"/>
-      <w:r>
-        <w:rPr>
-          <w:shd w:val="clear" w:color="auto" w:fill="FFFFFF"/>
-          <w:lang w:val="de-DE"/>
-        </w:rPr>
-        <w:t xml:space="preserve"> der Felder. Nachdem die Sequenz vollständig generiert wurde, wird das Unterprogramm </w:t>
+        <w:t xml:space="preserve"> aufgerufen. Dieser erzeugt eine zufällige Reihenfolge für das ansprechen der Felder. Nachdem die Sequenz vollständig generiert wurde, wird das Unterprogramm </w:t>
       </w:r>
       <w:r>
         <w:rPr>
@@ -2005,8 +3005,8 @@
           <w:lang w:val="de-DE"/>
         </w:rPr>
       </w:pPr>
-      <w:bookmarkStart w:id="11" w:name="__RefHeading__217_443978008"/>
-      <w:bookmarkEnd w:id="11"/>
+      <w:bookmarkStart w:id="13" w:name="__RefHeading__217_443978008"/>
+      <w:bookmarkEnd w:id="13"/>
       <w:r>
         <w:rPr>
           <w:shd w:val="clear" w:color="auto" w:fill="FFFF00"/>
@@ -2021,33 +3021,11 @@
           <w:lang w:val="de-DE"/>
         </w:rPr>
       </w:pPr>
-      <w:proofErr w:type="gramStart"/>
-      <w:r>
-        <w:rPr>
-          <w:lang w:val="de-DE"/>
-        </w:rPr>
-        <w:t>Die Start</w:t>
-      </w:r>
-      <w:proofErr w:type="gramEnd"/>
-      <w:r>
-        <w:rPr>
-          <w:lang w:val="de-DE"/>
-        </w:rPr>
-        <w:t xml:space="preserve"> / </w:t>
-      </w:r>
-      <w:proofErr w:type="spellStart"/>
-      <w:r>
-        <w:rPr>
-          <w:lang w:val="de-DE"/>
-        </w:rPr>
-        <w:t>Stop</w:t>
-      </w:r>
-      <w:proofErr w:type="spellEnd"/>
-      <w:r>
-        <w:rPr>
-          <w:lang w:val="de-DE"/>
-        </w:rPr>
-        <w:t xml:space="preserve"> / Neustart Routine ist für den Spielablauf zuständig. Mit dieser wird ein neues Spiel gestartet, ein Spiel beendet oder ein Spiel neugestartet. </w:t>
+      <w:r>
+        <w:rPr>
+          <w:lang w:val="de-DE"/>
+        </w:rPr>
+        <w:t xml:space="preserve">Die Start / Stop / Neustart Routine ist für den Spielablauf zuständig. Mit dieser wird ein neues Spiel gestartet, ein Spiel beendet oder ein Spiel neugestartet. </w:t>
       </w:r>
     </w:p>
     <w:p>
@@ -2076,40 +3054,18 @@
           <w:lang w:val="de-DE"/>
         </w:rPr>
       </w:pPr>
-      <w:proofErr w:type="spellStart"/>
-      <w:r>
-        <w:rPr>
-          <w:lang w:val="de-DE"/>
-        </w:rPr>
-        <w:t>Stop</w:t>
-      </w:r>
-      <w:proofErr w:type="spellEnd"/>
-      <w:r>
-        <w:rPr>
-          <w:lang w:val="de-DE"/>
-        </w:rPr>
-        <w:t>:</w:t>
+      <w:r>
+        <w:rPr>
+          <w:lang w:val="de-DE"/>
+        </w:rPr>
+        <w:t>Stop:</w:t>
       </w:r>
       <w:r>
         <w:rPr>
           <w:lang w:val="de-DE"/>
         </w:rPr>
         <w:br/>
-        <w:t xml:space="preserve">Wenn die </w:t>
-      </w:r>
-      <w:proofErr w:type="spellStart"/>
-      <w:r>
-        <w:rPr>
-          <w:lang w:val="de-DE"/>
-        </w:rPr>
-        <w:t>Stop</w:t>
-      </w:r>
-      <w:proofErr w:type="spellEnd"/>
-      <w:r>
-        <w:rPr>
-          <w:lang w:val="de-DE"/>
-        </w:rPr>
-        <w:t xml:space="preserve">-Routine aufgerufen wird, muss die Hauptschleife beendet werden. </w:t>
+        <w:t xml:space="preserve">Wenn die Stop-Routine aufgerufen wird, muss die Hauptschleife beendet werden. </w:t>
       </w:r>
     </w:p>
     <w:p>
@@ -2129,21 +3085,7 @@
           <w:lang w:val="de-DE"/>
         </w:rPr>
         <w:br/>
-        <w:t xml:space="preserve">Wenn die Neustart-Routine aufgerufen wird, muss zunächst die </w:t>
-      </w:r>
-      <w:proofErr w:type="spellStart"/>
-      <w:r>
-        <w:rPr>
-          <w:lang w:val="de-DE"/>
-        </w:rPr>
-        <w:t>Stop</w:t>
-      </w:r>
-      <w:proofErr w:type="spellEnd"/>
-      <w:r>
-        <w:rPr>
-          <w:lang w:val="de-DE"/>
-        </w:rPr>
-        <w:t>-Routine aufgerufen werden und im Anschluss die Start-Routine. So kann mit schon vorhandenen Mitteln ein neues Spiel gestartet werden.</w:t>
+        <w:t>Wenn die Neustart-Routine aufgerufen wird, muss zunächst die Stop-Routine aufgerufen werden und im Anschluss die Start-Routine. So kann mit schon vorhandenen Mitteln ein neues Spiel gestartet werden.</w:t>
       </w:r>
     </w:p>
     <w:p>
@@ -2153,8 +3095,8 @@
           <w:lang w:val="de-DE"/>
         </w:rPr>
       </w:pPr>
-      <w:bookmarkStart w:id="12" w:name="__RefHeading__219_443978008"/>
-      <w:bookmarkEnd w:id="12"/>
+      <w:bookmarkStart w:id="14" w:name="__RefHeading__219_443978008"/>
+      <w:bookmarkEnd w:id="14"/>
       <w:r>
         <w:rPr>
           <w:lang w:val="de-DE"/>
@@ -2165,41 +3107,52 @@
     <w:p>
       <w:pPr>
         <w:rPr>
-          <w:lang w:val="de-DE"/>
-        </w:rPr>
-      </w:pPr>
-      <w:r>
-        <w:rPr>
-          <w:lang w:val="de-DE"/>
-        </w:rPr>
-        <w:t xml:space="preserve">Wenn der Pseudozufallszahlen Generator aufgerufen wird, dann wird zuerst der aktuelle Wert des </w:t>
-      </w:r>
-      <w:proofErr w:type="spellStart"/>
-      <w:r>
-        <w:rPr>
-          <w:lang w:val="de-DE"/>
-        </w:rPr>
-        <w:t>Timers</w:t>
-      </w:r>
-      <w:proofErr w:type="spellEnd"/>
-      <w:r>
-        <w:rPr>
-          <w:lang w:val="de-DE"/>
-        </w:rPr>
-        <w:t xml:space="preserve"> abgerufen. Anhand dessen wird dann nach der </w:t>
-      </w:r>
-      <w:r>
-        <w:rPr>
-          <w:shd w:val="clear" w:color="auto" w:fill="FFFF66"/>
-          <w:lang w:val="de-DE"/>
-        </w:rPr>
-        <w:t>Formel (FORMEL EINFÜGEN)</w:t>
-      </w:r>
-      <w:r>
-        <w:rPr>
-          <w:lang w:val="de-DE"/>
-        </w:rPr>
-        <w:t xml:space="preserve"> die Pseudozufallszahlen erzeugt. Diese werden im Speicher abgelegt um sie später für den </w:t>
+          <w:shd w:val="clear" w:color="auto" w:fill="FFFF00"/>
+          <w:lang w:val="de-DE"/>
+        </w:rPr>
+      </w:pPr>
+      <w:r>
+        <w:rPr>
+          <w:lang w:val="de-DE"/>
+        </w:rPr>
+        <w:lastRenderedPageBreak/>
+        <w:t xml:space="preserve">Wenn der Pseudozufallszahlen Generator aufgerufen wird, dann wird zuerst der aktuelle Wert des Timers abgerufen. </w:t>
+      </w:r>
+      <w:r>
+        <w:rPr>
+          <w:lang w:val="de-DE"/>
+        </w:rPr>
+        <w:t>Dieser dient als Startwert für die Berechnung der Pseudozufallszahlen anhand verschiedener Operationen.</w:t>
+      </w:r>
+      <w:r>
+        <w:rPr>
+          <w:lang w:val="de-DE"/>
+        </w:rPr>
+        <w:t xml:space="preserve"> Die</w:t>
+      </w:r>
+      <w:r>
+        <w:rPr>
+          <w:lang w:val="de-DE"/>
+        </w:rPr>
+        <w:t xml:space="preserve"> erzeugten Zufallszahlen</w:t>
+      </w:r>
+      <w:r>
+        <w:rPr>
+          <w:lang w:val="de-DE"/>
+        </w:rPr>
+        <w:t xml:space="preserve"> werden</w:t>
+      </w:r>
+      <w:r>
+        <w:rPr>
+          <w:lang w:val="de-DE"/>
+        </w:rPr>
+        <w:t xml:space="preserve"> dann</w:t>
+      </w:r>
+      <w:r>
+        <w:rPr>
+          <w:lang w:val="de-DE"/>
+        </w:rPr>
+        <w:t xml:space="preserve"> im Speicher abgelegt um sie später für den </w:t>
       </w:r>
       <w:r>
         <w:rPr>
@@ -2218,28 +3171,13 @@
     </w:p>
     <w:p>
       <w:pPr>
-        <w:rPr>
-          <w:shd w:val="clear" w:color="auto" w:fill="FFFF00"/>
-          <w:lang w:val="de-DE"/>
-        </w:rPr>
-      </w:pPr>
-      <w:r>
-        <w:rPr>
-          <w:shd w:val="clear" w:color="auto" w:fill="FFFF00"/>
-          <w:lang w:val="de-DE"/>
-        </w:rPr>
-        <w:t>Dominik</w:t>
-      </w:r>
-    </w:p>
-    <w:p>
-      <w:pPr>
         <w:pStyle w:val="berschrift7"/>
         <w:rPr>
           <w:lang w:val="de-DE"/>
         </w:rPr>
       </w:pPr>
-      <w:bookmarkStart w:id="13" w:name="__RefHeading__221_443978008"/>
-      <w:bookmarkEnd w:id="13"/>
+      <w:bookmarkStart w:id="15" w:name="__RefHeading__221_443978008"/>
+      <w:bookmarkEnd w:id="15"/>
       <w:r>
         <w:rPr>
           <w:lang w:val="de-DE"/>
@@ -2276,26 +3214,13 @@
     </w:p>
     <w:p>
       <w:pPr>
-        <w:rPr>
-          <w:lang w:val="de-DE"/>
-        </w:rPr>
-      </w:pPr>
-      <w:r>
-        <w:rPr>
-          <w:lang w:val="de-DE"/>
-        </w:rPr>
-        <w:t>Dominik</w:t>
-      </w:r>
-    </w:p>
-    <w:p>
-      <w:pPr>
         <w:pStyle w:val="berschrift7"/>
         <w:rPr>
           <w:lang w:val="de-DE"/>
         </w:rPr>
       </w:pPr>
-      <w:bookmarkStart w:id="14" w:name="__RefHeading__223_443978008"/>
-      <w:bookmarkEnd w:id="14"/>
+      <w:bookmarkStart w:id="16" w:name="__RefHeading__223_443978008"/>
+      <w:bookmarkEnd w:id="16"/>
       <w:r>
         <w:rPr>
           <w:lang w:val="de-DE"/>
@@ -2336,8 +3261,8 @@
           <w:lang w:val="de-DE"/>
         </w:rPr>
       </w:pPr>
-      <w:bookmarkStart w:id="15" w:name="__RefHeading__225_443978008"/>
-      <w:bookmarkEnd w:id="15"/>
+      <w:bookmarkStart w:id="17" w:name="__RefHeading__225_443978008"/>
+      <w:bookmarkEnd w:id="17"/>
       <w:r>
         <w:rPr>
           <w:lang w:val="de-DE"/>
@@ -2355,7 +3280,6 @@
         <w:rPr>
           <w:lang w:val="de-DE"/>
         </w:rPr>
-        <w:lastRenderedPageBreak/>
         <w:t>Mario</w:t>
       </w:r>
     </w:p>
@@ -2366,8 +3290,8 @@
           <w:lang w:val="de-DE"/>
         </w:rPr>
       </w:pPr>
-      <w:bookmarkStart w:id="16" w:name="__RefHeading__227_443978008"/>
-      <w:bookmarkEnd w:id="16"/>
+      <w:bookmarkStart w:id="18" w:name="__RefHeading__227_443978008"/>
+      <w:bookmarkEnd w:id="18"/>
       <w:r>
         <w:rPr>
           <w:lang w:val="de-DE"/>
@@ -2395,8 +3319,8 @@
           <w:lang w:val="de-DE"/>
         </w:rPr>
       </w:pPr>
-      <w:bookmarkStart w:id="17" w:name="__RefHeading__229_443978008"/>
-      <w:bookmarkEnd w:id="17"/>
+      <w:bookmarkStart w:id="19" w:name="__RefHeading__229_443978008"/>
+      <w:bookmarkEnd w:id="19"/>
       <w:r>
         <w:rPr>
           <w:lang w:val="de-DE"/>
@@ -2418,6 +3342,11 @@
       </w:r>
     </w:p>
     <w:p>
+      <w:pPr>
+        <w:rPr>
+          <w:lang w:val="de-DE"/>
+        </w:rPr>
+      </w:pPr>
       <w:r>
         <w:rPr>
           <w:noProof/>
@@ -2449,7 +3378,7 @@
                     </pic:cNvPicPr>
                   </pic:nvPicPr>
                   <pic:blipFill>
-                    <a:blip r:embed="rId16"/>
+                    <a:blip r:embed="rId19"/>
                     <a:stretch>
                       <a:fillRect/>
                     </a:stretch>
@@ -2507,7 +3436,7 @@
                     </pic:cNvPicPr>
                   </pic:nvPicPr>
                   <pic:blipFill>
-                    <a:blip r:embed="rId17"/>
+                    <a:blip r:embed="rId20"/>
                     <a:stretch>
                       <a:fillRect/>
                     </a:stretch>
@@ -2535,11 +3464,41 @@
         </w:drawing>
       </w:r>
     </w:p>
-    <w:p/>
-    <w:p/>
-    <w:p/>
-    <w:p/>
-    <w:p/>
+    <w:p>
+      <w:pPr>
+        <w:rPr>
+          <w:lang w:val="de-DE"/>
+        </w:rPr>
+      </w:pPr>
+    </w:p>
+    <w:p>
+      <w:pPr>
+        <w:rPr>
+          <w:lang w:val="de-DE"/>
+        </w:rPr>
+      </w:pPr>
+    </w:p>
+    <w:p>
+      <w:pPr>
+        <w:rPr>
+          <w:lang w:val="de-DE"/>
+        </w:rPr>
+      </w:pPr>
+    </w:p>
+    <w:p>
+      <w:pPr>
+        <w:rPr>
+          <w:lang w:val="de-DE"/>
+        </w:rPr>
+      </w:pPr>
+    </w:p>
+    <w:p>
+      <w:pPr>
+        <w:rPr>
+          <w:lang w:val="de-DE"/>
+        </w:rPr>
+      </w:pPr>
+    </w:p>
     <w:p>
       <w:pPr>
         <w:rPr>
@@ -2554,8 +3513,8 @@
           <w:lang w:val="de-DE"/>
         </w:rPr>
       </w:pPr>
-      <w:bookmarkStart w:id="18" w:name="__RefHeading__231_443978008"/>
-      <w:bookmarkEnd w:id="18"/>
+      <w:bookmarkStart w:id="20" w:name="__RefHeading__231_443978008"/>
+      <w:bookmarkEnd w:id="20"/>
       <w:r>
         <w:rPr>
           <w:lang w:val="de-DE"/>
@@ -2578,8 +3537,8 @@
           <w:lang w:val="de-DE"/>
         </w:rPr>
       </w:pPr>
-      <w:bookmarkStart w:id="19" w:name="__RefHeading__233_443978008"/>
-      <w:bookmarkEnd w:id="19"/>
+      <w:bookmarkStart w:id="21" w:name="__RefHeading__233_443978008"/>
+      <w:bookmarkEnd w:id="21"/>
       <w:r>
         <w:rPr>
           <w:lang w:val="de-DE"/>
@@ -2601,12 +3560,13 @@
           <w:lang w:val="de-DE"/>
         </w:rPr>
       </w:pPr>
-      <w:bookmarkStart w:id="20" w:name="__RefHeading__235_443978008"/>
-      <w:bookmarkEnd w:id="20"/>
-      <w:r>
-        <w:rPr>
-          <w:lang w:val="de-DE"/>
-        </w:rPr>
+      <w:bookmarkStart w:id="22" w:name="__RefHeading__235_443978008"/>
+      <w:bookmarkEnd w:id="22"/>
+      <w:r>
+        <w:rPr>
+          <w:lang w:val="de-DE"/>
+        </w:rPr>
+        <w:lastRenderedPageBreak/>
         <w:t>Fazit</w:t>
       </w:r>
     </w:p>
@@ -2624,8 +3584,8 @@
 </file>
 
 <file path=word/endnotes.xml><?xml version="1.0" encoding="utf-8"?>
-<w:endnotes xmlns:wpc="http://schemas.microsoft.com/office/word/2010/wordprocessingCanvas" xmlns:cx="http://schemas.microsoft.com/office/drawing/2014/chartex" xmlns:cx1="http://schemas.microsoft.com/office/drawing/2015/9/8/chartex" xmlns:cx2="http://schemas.microsoft.com/office/drawing/2015/10/21/chartex" xmlns:mc="http://schemas.openxmlformats.org/markup-compatibility/2006" xmlns:o="urn:schemas-microsoft-com:office:office" xmlns:r="http://schemas.openxmlformats.org/officeDocument/2006/relationships" xmlns:m="http://schemas.openxmlformats.org/officeDocument/2006/math" xmlns:v="urn:schemas-microsoft-com:vml" xmlns:wp14="http://schemas.microsoft.com/office/word/2010/wordprocessingDrawing" xmlns:wp="http://schemas.openxmlformats.org/drawingml/2006/wordprocessingDrawing" xmlns:w10="urn:schemas-microsoft-com:office:word" xmlns:w="http://schemas.openxmlformats.org/wordprocessingml/2006/main" xmlns:w14="http://schemas.microsoft.com/office/word/2010/wordml" xmlns:w15="http://schemas.microsoft.com/office/word/2012/wordml" xmlns:w16se="http://schemas.microsoft.com/office/word/2015/wordml/symex" xmlns:wpg="http://schemas.microsoft.com/office/word/2010/wordprocessingGroup" xmlns:wpi="http://schemas.microsoft.com/office/word/2010/wordprocessingInk" xmlns:wne="http://schemas.microsoft.com/office/word/2006/wordml" xmlns:wps="http://schemas.microsoft.com/office/word/2010/wordprocessingShape" mc:Ignorable="w14 w15 w16se wp14">
-  <w:endnote w:type="separator" w:id="-1">
+<w:endnotes xmlns:ve="http://schemas.openxmlformats.org/markup-compatibility/2006" xmlns:o="urn:schemas-microsoft-com:office:office" xmlns:r="http://schemas.openxmlformats.org/officeDocument/2006/relationships" xmlns:m="http://schemas.openxmlformats.org/officeDocument/2006/math" xmlns:v="urn:schemas-microsoft-com:vml" xmlns:wp="http://schemas.openxmlformats.org/drawingml/2006/wordprocessingDrawing" xmlns:w10="urn:schemas-microsoft-com:office:word" xmlns:w="http://schemas.openxmlformats.org/wordprocessingml/2006/main" xmlns:wne="http://schemas.microsoft.com/office/word/2006/wordml">
+  <w:endnote w:type="separator" w:id="0">
     <w:p>
       <w:pPr>
         <w:spacing w:before="0" w:after="0" w:line="240" w:lineRule="auto"/>
@@ -2635,7 +3595,7 @@
       </w:r>
     </w:p>
   </w:endnote>
-  <w:endnote w:type="continuationSeparator" w:id="0">
+  <w:endnote w:type="continuationSeparator" w:id="1">
     <w:p>
       <w:pPr>
         <w:spacing w:before="0" w:after="0" w:line="240" w:lineRule="auto"/>
@@ -2649,46 +3609,18 @@
 </file>
 
 <file path=word/footnotes.xml><?xml version="1.0" encoding="utf-8"?>
-<w:footnotes xmlns:wpc="http://schemas.microsoft.com/office/word/2010/wordprocessingCanvas" xmlns:cx="http://schemas.microsoft.com/office/drawing/2014/chartex" xmlns:cx1="http://schemas.microsoft.com/office/drawing/2015/9/8/chartex" xmlns:cx2="http://schemas.microsoft.com/office/drawing/2015/10/21/chartex" xmlns:mc="http://schemas.openxmlformats.org/markup-compatibility/2006" xmlns:o="urn:schemas-microsoft-com:office:office" xmlns:r="http://schemas.openxmlformats.org/officeDocument/2006/relationships" xmlns:m="http://schemas.openxmlformats.org/officeDocument/2006/math" xmlns:v="urn:schemas-microsoft-com:vml" xmlns:wp14="http://schemas.microsoft.com/office/word/2010/wordprocessingDrawing" xmlns:wp="http://schemas.openxmlformats.org/drawingml/2006/wordprocessingDrawing" xmlns:w10="urn:schemas-microsoft-com:office:word" xmlns:w="http://schemas.openxmlformats.org/wordprocessingml/2006/main" xmlns:w14="http://schemas.microsoft.com/office/word/2010/wordml" xmlns:w15="http://schemas.microsoft.com/office/word/2012/wordml" xmlns:w16se="http://schemas.microsoft.com/office/word/2015/wordml/symex" xmlns:wpg="http://schemas.microsoft.com/office/word/2010/wordprocessingGroup" xmlns:wpi="http://schemas.microsoft.com/office/word/2010/wordprocessingInk" xmlns:wne="http://schemas.microsoft.com/office/word/2006/wordml" xmlns:wps="http://schemas.microsoft.com/office/word/2010/wordprocessingShape" mc:Ignorable="w14 w15 w16se wp14">
-  <w:footnote w:type="separator" w:id="-1">
+<w:footnotes xmlns:ve="http://schemas.openxmlformats.org/markup-compatibility/2006" xmlns:o="urn:schemas-microsoft-com:office:office" xmlns:r="http://schemas.openxmlformats.org/officeDocument/2006/relationships" xmlns:m="http://schemas.openxmlformats.org/officeDocument/2006/math" xmlns:v="urn:schemas-microsoft-com:vml" xmlns:wp="http://schemas.openxmlformats.org/drawingml/2006/wordprocessingDrawing" xmlns:w10="urn:schemas-microsoft-com:office:word" xmlns:w="http://schemas.openxmlformats.org/wordprocessingml/2006/main" xmlns:wne="http://schemas.microsoft.com/office/word/2006/wordml">
+  <w:footnote w:type="separator" w:id="0">
     <w:p>
       <w:r>
         <w:separator/>
       </w:r>
     </w:p>
   </w:footnote>
-  <w:footnote w:type="continuationSeparator" w:id="0">
+  <w:footnote w:type="continuationSeparator" w:id="1">
     <w:p>
       <w:r>
         <w:continuationSeparator/>
-      </w:r>
-    </w:p>
-  </w:footnote>
-  <w:footnote w:id="1">
-    <w:p>
-      <w:pPr>
-        <w:pStyle w:val="Footnote"/>
-        <w:rPr>
-          <w:lang w:val="de-DE"/>
-        </w:rPr>
-      </w:pPr>
-      <w:r>
-        <w:rPr>
-          <w:rStyle w:val="Funotenzeichen"/>
-        </w:rPr>
-        <w:footnoteRef/>
-      </w:r>
-      <w:r>
-        <w:rPr>
-          <w:rStyle w:val="Funotenzeichen"/>
-        </w:rPr>
-        <w:tab/>
-      </w:r>
-      <w:r>
-        <w:rPr>
-          <w:lang w:val="de-DE"/>
-        </w:rPr>
-        <w:t>https://de.wikipedia.org/wiki/Senso_(Spiel)</w:t>
       </w:r>
     </w:p>
   </w:footnote>
@@ -2716,7 +3648,7 @@
         <w:rPr>
           <w:lang w:val="de-DE"/>
         </w:rPr>
-        <w:t xml:space="preserve"> https://en.wikipedia.org/wiki/Intel_MCS-51</w:t>
+        <w:t>https://de.wikipedia.org/wiki/Senso_(Spiel)</w:t>
       </w:r>
     </w:p>
   </w:footnote>
@@ -2737,6 +3669,36 @@
       <w:r>
         <w:rPr>
           <w:rStyle w:val="Funotenzeichen"/>
+          <w:lang w:val="de-DE"/>
+        </w:rPr>
+        <w:tab/>
+      </w:r>
+      <w:r>
+        <w:rPr>
+          <w:lang w:val="de-DE"/>
+        </w:rPr>
+        <w:t xml:space="preserve"> https://en.wikipedia.org/wiki/Intel_MCS-51</w:t>
+      </w:r>
+    </w:p>
+  </w:footnote>
+  <w:footnote w:id="4">
+    <w:p>
+      <w:pPr>
+        <w:pStyle w:val="Footnote"/>
+        <w:rPr>
+          <w:lang w:val="de-DE"/>
+        </w:rPr>
+      </w:pPr>
+      <w:r>
+        <w:rPr>
+          <w:rStyle w:val="Funotenzeichen"/>
+        </w:rPr>
+        <w:footnoteRef/>
+      </w:r>
+      <w:r>
+        <w:rPr>
+          <w:rStyle w:val="Funotenzeichen"/>
+          <w:lang w:val="de-DE"/>
         </w:rPr>
         <w:tab/>
       </w:r>
@@ -2751,8 +3713,129 @@
 </w:footnotes>
 </file>
 
+<file path=word/numbering.xml><?xml version="1.0" encoding="utf-8"?>
+<w:numbering xmlns:ve="http://schemas.openxmlformats.org/markup-compatibility/2006" xmlns:o="urn:schemas-microsoft-com:office:office" xmlns:r="http://schemas.openxmlformats.org/officeDocument/2006/relationships" xmlns:m="http://schemas.openxmlformats.org/officeDocument/2006/math" xmlns:v="urn:schemas-microsoft-com:vml" xmlns:wp="http://schemas.openxmlformats.org/drawingml/2006/wordprocessingDrawing" xmlns:w10="urn:schemas-microsoft-com:office:word" xmlns:w="http://schemas.openxmlformats.org/wordprocessingml/2006/main" xmlns:wne="http://schemas.microsoft.com/office/word/2006/wordml">
+  <w:abstractNum w:abstractNumId="0">
+    <w:nsid w:val="5864320C"/>
+    <w:multiLevelType w:val="hybridMultilevel"/>
+    <w:tmpl w:val="7FB6CA8A"/>
+    <w:lvl w:ilvl="0" w:tplc="04070001">
+      <w:start w:val="1"/>
+      <w:numFmt w:val="bullet"/>
+      <w:lvlText w:val=""/>
+      <w:lvlJc w:val="left"/>
+      <w:pPr>
+        <w:ind w:left="720" w:hanging="360"/>
+      </w:pPr>
+      <w:rPr>
+        <w:rFonts w:ascii="Symbol" w:hAnsi="Symbol" w:hint="default"/>
+      </w:rPr>
+    </w:lvl>
+    <w:lvl w:ilvl="1" w:tplc="04070003" w:tentative="1">
+      <w:start w:val="1"/>
+      <w:numFmt w:val="bullet"/>
+      <w:lvlText w:val="o"/>
+      <w:lvlJc w:val="left"/>
+      <w:pPr>
+        <w:ind w:left="1440" w:hanging="360"/>
+      </w:pPr>
+      <w:rPr>
+        <w:rFonts w:ascii="Courier New" w:hAnsi="Courier New" w:cs="Courier New" w:hint="default"/>
+      </w:rPr>
+    </w:lvl>
+    <w:lvl w:ilvl="2" w:tplc="04070005" w:tentative="1">
+      <w:start w:val="1"/>
+      <w:numFmt w:val="bullet"/>
+      <w:lvlText w:val=""/>
+      <w:lvlJc w:val="left"/>
+      <w:pPr>
+        <w:ind w:left="2160" w:hanging="360"/>
+      </w:pPr>
+      <w:rPr>
+        <w:rFonts w:ascii="Wingdings" w:hAnsi="Wingdings" w:hint="default"/>
+      </w:rPr>
+    </w:lvl>
+    <w:lvl w:ilvl="3" w:tplc="04070001" w:tentative="1">
+      <w:start w:val="1"/>
+      <w:numFmt w:val="bullet"/>
+      <w:lvlText w:val=""/>
+      <w:lvlJc w:val="left"/>
+      <w:pPr>
+        <w:ind w:left="2880" w:hanging="360"/>
+      </w:pPr>
+      <w:rPr>
+        <w:rFonts w:ascii="Symbol" w:hAnsi="Symbol" w:hint="default"/>
+      </w:rPr>
+    </w:lvl>
+    <w:lvl w:ilvl="4" w:tplc="04070003" w:tentative="1">
+      <w:start w:val="1"/>
+      <w:numFmt w:val="bullet"/>
+      <w:lvlText w:val="o"/>
+      <w:lvlJc w:val="left"/>
+      <w:pPr>
+        <w:ind w:left="3600" w:hanging="360"/>
+      </w:pPr>
+      <w:rPr>
+        <w:rFonts w:ascii="Courier New" w:hAnsi="Courier New" w:cs="Courier New" w:hint="default"/>
+      </w:rPr>
+    </w:lvl>
+    <w:lvl w:ilvl="5" w:tplc="04070005" w:tentative="1">
+      <w:start w:val="1"/>
+      <w:numFmt w:val="bullet"/>
+      <w:lvlText w:val=""/>
+      <w:lvlJc w:val="left"/>
+      <w:pPr>
+        <w:ind w:left="4320" w:hanging="360"/>
+      </w:pPr>
+      <w:rPr>
+        <w:rFonts w:ascii="Wingdings" w:hAnsi="Wingdings" w:hint="default"/>
+      </w:rPr>
+    </w:lvl>
+    <w:lvl w:ilvl="6" w:tplc="04070001" w:tentative="1">
+      <w:start w:val="1"/>
+      <w:numFmt w:val="bullet"/>
+      <w:lvlText w:val=""/>
+      <w:lvlJc w:val="left"/>
+      <w:pPr>
+        <w:ind w:left="5040" w:hanging="360"/>
+      </w:pPr>
+      <w:rPr>
+        <w:rFonts w:ascii="Symbol" w:hAnsi="Symbol" w:hint="default"/>
+      </w:rPr>
+    </w:lvl>
+    <w:lvl w:ilvl="7" w:tplc="04070003" w:tentative="1">
+      <w:start w:val="1"/>
+      <w:numFmt w:val="bullet"/>
+      <w:lvlText w:val="o"/>
+      <w:lvlJc w:val="left"/>
+      <w:pPr>
+        <w:ind w:left="5760" w:hanging="360"/>
+      </w:pPr>
+      <w:rPr>
+        <w:rFonts w:ascii="Courier New" w:hAnsi="Courier New" w:cs="Courier New" w:hint="default"/>
+      </w:rPr>
+    </w:lvl>
+    <w:lvl w:ilvl="8" w:tplc="04070005" w:tentative="1">
+      <w:start w:val="1"/>
+      <w:numFmt w:val="bullet"/>
+      <w:lvlText w:val=""/>
+      <w:lvlJc w:val="left"/>
+      <w:pPr>
+        <w:ind w:left="6480" w:hanging="360"/>
+      </w:pPr>
+      <w:rPr>
+        <w:rFonts w:ascii="Wingdings" w:hAnsi="Wingdings" w:hint="default"/>
+      </w:rPr>
+    </w:lvl>
+  </w:abstractNum>
+  <w:num w:numId="1">
+    <w:abstractNumId w:val="0"/>
+  </w:num>
+</w:numbering>
+</file>
+
 <file path=word/styles.xml><?xml version="1.0" encoding="utf-8"?>
-<w:styles xmlns:mc="http://schemas.openxmlformats.org/markup-compatibility/2006" xmlns:r="http://schemas.openxmlformats.org/officeDocument/2006/relationships" xmlns:w="http://schemas.openxmlformats.org/wordprocessingml/2006/main" xmlns:w14="http://schemas.microsoft.com/office/word/2010/wordml" xmlns:w15="http://schemas.microsoft.com/office/word/2012/wordml" xmlns:w16se="http://schemas.microsoft.com/office/word/2015/wordml/symex" mc:Ignorable="w14 w15 w16se">
+<w:styles xmlns:r="http://schemas.openxmlformats.org/officeDocument/2006/relationships" xmlns:w="http://schemas.openxmlformats.org/wordprocessingml/2006/main">
   <w:docDefaults>
     <w:rPrDefault>
       <w:rPr>
@@ -2768,379 +3851,144 @@
       </w:pPr>
     </w:pPrDefault>
   </w:docDefaults>
-  <w:latentStyles w:defLockedState="0" w:defUIPriority="99" w:defSemiHidden="0" w:defUnhideWhenUsed="0" w:defQFormat="0" w:count="372">
-    <w:lsdException w:name="Normal" w:uiPriority="0" w:qFormat="1"/>
-    <w:lsdException w:name="heading 1" w:uiPriority="9" w:qFormat="1"/>
-    <w:lsdException w:name="heading 2" w:semiHidden="1" w:uiPriority="9" w:unhideWhenUsed="1" w:qFormat="1"/>
-    <w:lsdException w:name="heading 3" w:semiHidden="1" w:uiPriority="9" w:unhideWhenUsed="1" w:qFormat="1"/>
-    <w:lsdException w:name="heading 4" w:semiHidden="1" w:uiPriority="9" w:unhideWhenUsed="1" w:qFormat="1"/>
-    <w:lsdException w:name="heading 5" w:semiHidden="1" w:uiPriority="9" w:unhideWhenUsed="1" w:qFormat="1"/>
-    <w:lsdException w:name="heading 6" w:semiHidden="1" w:uiPriority="9" w:unhideWhenUsed="1" w:qFormat="1"/>
-    <w:lsdException w:name="heading 7" w:semiHidden="1" w:uiPriority="9" w:unhideWhenUsed="1" w:qFormat="1"/>
-    <w:lsdException w:name="heading 8" w:semiHidden="1" w:uiPriority="9" w:unhideWhenUsed="1" w:qFormat="1"/>
-    <w:lsdException w:name="heading 9" w:semiHidden="1" w:uiPriority="9" w:unhideWhenUsed="1" w:qFormat="1"/>
-    <w:lsdException w:name="index 1" w:semiHidden="1" w:unhideWhenUsed="1"/>
-    <w:lsdException w:name="index 2" w:semiHidden="1" w:unhideWhenUsed="1"/>
-    <w:lsdException w:name="index 3" w:semiHidden="1" w:unhideWhenUsed="1"/>
-    <w:lsdException w:name="index 4" w:semiHidden="1" w:unhideWhenUsed="1"/>
-    <w:lsdException w:name="index 5" w:semiHidden="1" w:unhideWhenUsed="1"/>
-    <w:lsdException w:name="index 6" w:semiHidden="1" w:unhideWhenUsed="1"/>
-    <w:lsdException w:name="index 7" w:semiHidden="1" w:unhideWhenUsed="1"/>
-    <w:lsdException w:name="index 8" w:semiHidden="1" w:unhideWhenUsed="1"/>
-    <w:lsdException w:name="index 9" w:semiHidden="1" w:unhideWhenUsed="1"/>
-    <w:lsdException w:name="toc 1" w:semiHidden="1" w:uiPriority="39" w:unhideWhenUsed="1"/>
-    <w:lsdException w:name="toc 2" w:semiHidden="1" w:uiPriority="39" w:unhideWhenUsed="1"/>
-    <w:lsdException w:name="toc 3" w:semiHidden="1" w:uiPriority="39" w:unhideWhenUsed="1"/>
-    <w:lsdException w:name="toc 4" w:semiHidden="1" w:uiPriority="39" w:unhideWhenUsed="1"/>
-    <w:lsdException w:name="toc 5" w:semiHidden="1" w:uiPriority="39" w:unhideWhenUsed="1"/>
-    <w:lsdException w:name="toc 6" w:semiHidden="1" w:uiPriority="39" w:unhideWhenUsed="1"/>
-    <w:lsdException w:name="toc 7" w:semiHidden="1" w:uiPriority="39" w:unhideWhenUsed="1"/>
-    <w:lsdException w:name="toc 8" w:semiHidden="1" w:uiPriority="39" w:unhideWhenUsed="1"/>
-    <w:lsdException w:name="toc 9" w:semiHidden="1" w:uiPriority="39" w:unhideWhenUsed="1"/>
-    <w:lsdException w:name="Normal Indent" w:semiHidden="1" w:unhideWhenUsed="1"/>
-    <w:lsdException w:name="footnote text" w:semiHidden="1" w:unhideWhenUsed="1"/>
-    <w:lsdException w:name="annotation text" w:semiHidden="1" w:unhideWhenUsed="1"/>
-    <w:lsdException w:name="header" w:semiHidden="1" w:unhideWhenUsed="1"/>
-    <w:lsdException w:name="footer" w:semiHidden="1" w:unhideWhenUsed="1"/>
-    <w:lsdException w:name="index heading" w:semiHidden="1" w:unhideWhenUsed="1"/>
-    <w:lsdException w:name="caption" w:semiHidden="1" w:uiPriority="35" w:unhideWhenUsed="1" w:qFormat="1"/>
-    <w:lsdException w:name="table of figures" w:semiHidden="1" w:unhideWhenUsed="1"/>
-    <w:lsdException w:name="envelope address" w:semiHidden="1" w:unhideWhenUsed="1"/>
-    <w:lsdException w:name="envelope return" w:semiHidden="1" w:unhideWhenUsed="1"/>
-    <w:lsdException w:name="footnote reference" w:semiHidden="1" w:unhideWhenUsed="1"/>
-    <w:lsdException w:name="annotation reference" w:semiHidden="1" w:unhideWhenUsed="1"/>
-    <w:lsdException w:name="line number" w:semiHidden="1" w:unhideWhenUsed="1"/>
-    <w:lsdException w:name="page number" w:semiHidden="1" w:unhideWhenUsed="1"/>
-    <w:lsdException w:name="endnote reference" w:semiHidden="1" w:unhideWhenUsed="1"/>
-    <w:lsdException w:name="endnote text" w:semiHidden="1" w:unhideWhenUsed="1"/>
-    <w:lsdException w:name="table of authorities" w:semiHidden="1" w:unhideWhenUsed="1"/>
-    <w:lsdException w:name="macro" w:semiHidden="1" w:unhideWhenUsed="1"/>
-    <w:lsdException w:name="toa heading" w:semiHidden="1" w:unhideWhenUsed="1"/>
-    <w:lsdException w:name="List" w:semiHidden="1" w:unhideWhenUsed="1"/>
-    <w:lsdException w:name="List Bullet" w:semiHidden="1" w:unhideWhenUsed="1"/>
-    <w:lsdException w:name="List Number" w:semiHidden="1" w:unhideWhenUsed="1"/>
-    <w:lsdException w:name="List 2" w:semiHidden="1" w:unhideWhenUsed="1"/>
-    <w:lsdException w:name="List 3" w:semiHidden="1" w:unhideWhenUsed="1"/>
-    <w:lsdException w:name="List 4" w:semiHidden="1" w:unhideWhenUsed="1"/>
-    <w:lsdException w:name="List 5" w:semiHidden="1" w:unhideWhenUsed="1"/>
-    <w:lsdException w:name="List Bullet 2" w:semiHidden="1" w:unhideWhenUsed="1"/>
-    <w:lsdException w:name="List Bullet 3" w:semiHidden="1" w:unhideWhenUsed="1"/>
-    <w:lsdException w:name="List Bullet 4" w:semiHidden="1" w:unhideWhenUsed="1"/>
-    <w:lsdException w:name="List Bullet 5" w:semiHidden="1" w:unhideWhenUsed="1"/>
-    <w:lsdException w:name="List Number 2" w:semiHidden="1" w:unhideWhenUsed="1"/>
-    <w:lsdException w:name="List Number 3" w:semiHidden="1" w:unhideWhenUsed="1"/>
-    <w:lsdException w:name="List Number 4" w:semiHidden="1" w:unhideWhenUsed="1"/>
-    <w:lsdException w:name="List Number 5" w:semiHidden="1" w:unhideWhenUsed="1"/>
-    <w:lsdException w:name="Title" w:uiPriority="10" w:qFormat="1"/>
-    <w:lsdException w:name="Closing" w:semiHidden="1" w:unhideWhenUsed="1"/>
-    <w:lsdException w:name="Signature" w:semiHidden="1" w:unhideWhenUsed="1"/>
-    <w:lsdException w:name="Default Paragraph Font" w:semiHidden="1" w:uiPriority="1" w:unhideWhenUsed="1"/>
-    <w:lsdException w:name="Body Text" w:semiHidden="1" w:unhideWhenUsed="1"/>
-    <w:lsdException w:name="Body Text Indent" w:semiHidden="1" w:unhideWhenUsed="1"/>
-    <w:lsdException w:name="List Continue" w:semiHidden="1" w:unhideWhenUsed="1"/>
-    <w:lsdException w:name="List Continue 2" w:semiHidden="1" w:unhideWhenUsed="1"/>
-    <w:lsdException w:name="List Continue 3" w:semiHidden="1" w:unhideWhenUsed="1"/>
-    <w:lsdException w:name="List Continue 4" w:semiHidden="1" w:unhideWhenUsed="1"/>
-    <w:lsdException w:name="List Continue 5" w:semiHidden="1" w:unhideWhenUsed="1"/>
-    <w:lsdException w:name="Message Header" w:semiHidden="1" w:unhideWhenUsed="1"/>
-    <w:lsdException w:name="Subtitle" w:uiPriority="11" w:qFormat="1"/>
-    <w:lsdException w:name="Salutation" w:semiHidden="1" w:unhideWhenUsed="1"/>
-    <w:lsdException w:name="Date" w:semiHidden="1" w:unhideWhenUsed="1"/>
-    <w:lsdException w:name="Body Text First Indent" w:semiHidden="1" w:unhideWhenUsed="1"/>
-    <w:lsdException w:name="Body Text First Indent 2" w:semiHidden="1" w:unhideWhenUsed="1"/>
-    <w:lsdException w:name="Note Heading" w:semiHidden="1" w:unhideWhenUsed="1"/>
-    <w:lsdException w:name="Body Text 2" w:semiHidden="1" w:unhideWhenUsed="1"/>
-    <w:lsdException w:name="Body Text 3" w:semiHidden="1" w:unhideWhenUsed="1"/>
-    <w:lsdException w:name="Body Text Indent 2" w:semiHidden="1" w:unhideWhenUsed="1"/>
-    <w:lsdException w:name="Body Text Indent 3" w:semiHidden="1" w:unhideWhenUsed="1"/>
-    <w:lsdException w:name="Block Text" w:semiHidden="1" w:unhideWhenUsed="1"/>
-    <w:lsdException w:name="Hyperlink" w:semiHidden="1" w:unhideWhenUsed="1"/>
-    <w:lsdException w:name="FollowedHyperlink" w:semiHidden="1" w:unhideWhenUsed="1"/>
-    <w:lsdException w:name="Strong" w:uiPriority="22" w:qFormat="1"/>
-    <w:lsdException w:name="Emphasis" w:uiPriority="20" w:qFormat="1"/>
-    <w:lsdException w:name="Document Map" w:semiHidden="1" w:unhideWhenUsed="1"/>
-    <w:lsdException w:name="Plain Text" w:semiHidden="1" w:unhideWhenUsed="1"/>
-    <w:lsdException w:name="E-mail Signature" w:semiHidden="1" w:unhideWhenUsed="1"/>
-    <w:lsdException w:name="HTML Top of Form" w:semiHidden="1" w:unhideWhenUsed="1"/>
-    <w:lsdException w:name="HTML Bottom of Form" w:semiHidden="1" w:unhideWhenUsed="1"/>
-    <w:lsdException w:name="Normal (Web)" w:semiHidden="1" w:unhideWhenUsed="1"/>
-    <w:lsdException w:name="HTML Acronym" w:semiHidden="1" w:unhideWhenUsed="1"/>
-    <w:lsdException w:name="HTML Address" w:semiHidden="1" w:unhideWhenUsed="1"/>
-    <w:lsdException w:name="HTML Cite" w:semiHidden="1" w:unhideWhenUsed="1"/>
-    <w:lsdException w:name="HTML Code" w:semiHidden="1" w:unhideWhenUsed="1"/>
-    <w:lsdException w:name="HTML Definition" w:semiHidden="1" w:unhideWhenUsed="1"/>
-    <w:lsdException w:name="HTML Keyboard" w:semiHidden="1" w:unhideWhenUsed="1"/>
-    <w:lsdException w:name="HTML Preformatted" w:semiHidden="1" w:unhideWhenUsed="1"/>
-    <w:lsdException w:name="HTML Sample" w:semiHidden="1" w:unhideWhenUsed="1"/>
-    <w:lsdException w:name="HTML Typewriter" w:semiHidden="1" w:unhideWhenUsed="1"/>
-    <w:lsdException w:name="HTML Variable" w:semiHidden="1" w:unhideWhenUsed="1"/>
-    <w:lsdException w:name="Normal Table" w:semiHidden="1" w:unhideWhenUsed="1"/>
-    <w:lsdException w:name="annotation subject" w:semiHidden="1" w:unhideWhenUsed="1"/>
-    <w:lsdException w:name="No List" w:semiHidden="1" w:unhideWhenUsed="1"/>
-    <w:lsdException w:name="Outline List 1" w:semiHidden="1" w:unhideWhenUsed="1"/>
-    <w:lsdException w:name="Outline List 2" w:semiHidden="1" w:unhideWhenUsed="1"/>
-    <w:lsdException w:name="Outline List 3" w:semiHidden="1" w:unhideWhenUsed="1"/>
-    <w:lsdException w:name="Table Simple 1" w:semiHidden="1" w:unhideWhenUsed="1"/>
-    <w:lsdException w:name="Table Simple 2" w:semiHidden="1" w:unhideWhenUsed="1"/>
-    <w:lsdException w:name="Table Simple 3" w:semiHidden="1" w:unhideWhenUsed="1"/>
-    <w:lsdException w:name="Table Classic 1" w:semiHidden="1" w:unhideWhenUsed="1"/>
-    <w:lsdException w:name="Table Classic 2" w:semiHidden="1" w:unhideWhenUsed="1"/>
-    <w:lsdException w:name="Table Classic 3" w:semiHidden="1" w:unhideWhenUsed="1"/>
-    <w:lsdException w:name="Table Classic 4" w:semiHidden="1" w:unhideWhenUsed="1"/>
-    <w:lsdException w:name="Table Colorful 1" w:semiHidden="1" w:unhideWhenUsed="1"/>
-    <w:lsdException w:name="Table Colorful 2" w:semiHidden="1" w:unhideWhenUsed="1"/>
-    <w:lsdException w:name="Table Colorful 3" w:semiHidden="1" w:unhideWhenUsed="1"/>
-    <w:lsdException w:name="Table Columns 1" w:semiHidden="1" w:unhideWhenUsed="1"/>
-    <w:lsdException w:name="Table Columns 2" w:semiHidden="1" w:unhideWhenUsed="1"/>
-    <w:lsdException w:name="Table Columns 3" w:semiHidden="1" w:unhideWhenUsed="1"/>
-    <w:lsdException w:name="Table Columns 4" w:semiHidden="1" w:unhideWhenUsed="1"/>
-    <w:lsdException w:name="Table Columns 5" w:semiHidden="1" w:unhideWhenUsed="1"/>
-    <w:lsdException w:name="Table Grid 1" w:semiHidden="1" w:unhideWhenUsed="1"/>
-    <w:lsdException w:name="Table Grid 2" w:semiHidden="1" w:unhideWhenUsed="1"/>
-    <w:lsdException w:name="Table Grid 3" w:semiHidden="1" w:unhideWhenUsed="1"/>
-    <w:lsdException w:name="Table Grid 4" w:semiHidden="1" w:unhideWhenUsed="1"/>
-    <w:lsdException w:name="Table Grid 5" w:semiHidden="1" w:unhideWhenUsed="1"/>
-    <w:lsdException w:name="Table Grid 6" w:semiHidden="1" w:unhideWhenUsed="1"/>
-    <w:lsdException w:name="Table Grid 7" w:semiHidden="1" w:unhideWhenUsed="1"/>
-    <w:lsdException w:name="Table Grid 8" w:semiHidden="1" w:unhideWhenUsed="1"/>
-    <w:lsdException w:name="Table List 1" w:semiHidden="1" w:unhideWhenUsed="1"/>
-    <w:lsdException w:name="Table List 2" w:semiHidden="1" w:unhideWhenUsed="1"/>
-    <w:lsdException w:name="Table List 3" w:semiHidden="1" w:unhideWhenUsed="1"/>
-    <w:lsdException w:name="Table List 4" w:semiHidden="1" w:unhideWhenUsed="1"/>
-    <w:lsdException w:name="Table List 5" w:semiHidden="1" w:unhideWhenUsed="1"/>
-    <w:lsdException w:name="Table List 6" w:semiHidden="1" w:unhideWhenUsed="1"/>
-    <w:lsdException w:name="Table List 7" w:semiHidden="1" w:unhideWhenUsed="1"/>
-    <w:lsdException w:name="Table List 8" w:semiHidden="1" w:unhideWhenUsed="1"/>
-    <w:lsdException w:name="Table 3D effects 1" w:semiHidden="1" w:unhideWhenUsed="1"/>
-    <w:lsdException w:name="Table 3D effects 2" w:semiHidden="1" w:unhideWhenUsed="1"/>
-    <w:lsdException w:name="Table 3D effects 3" w:semiHidden="1" w:unhideWhenUsed="1"/>
-    <w:lsdException w:name="Table Contemporary" w:semiHidden="1" w:unhideWhenUsed="1"/>
-    <w:lsdException w:name="Table Elegant" w:semiHidden="1" w:unhideWhenUsed="1"/>
-    <w:lsdException w:name="Table Professional" w:semiHidden="1" w:unhideWhenUsed="1"/>
-    <w:lsdException w:name="Table Subtle 1" w:semiHidden="1" w:unhideWhenUsed="1"/>
-    <w:lsdException w:name="Table Subtle 2" w:semiHidden="1" w:unhideWhenUsed="1"/>
-    <w:lsdException w:name="Table Web 1" w:semiHidden="1" w:unhideWhenUsed="1"/>
-    <w:lsdException w:name="Table Web 2" w:semiHidden="1" w:unhideWhenUsed="1"/>
-    <w:lsdException w:name="Table Web 3" w:semiHidden="1" w:unhideWhenUsed="1"/>
-    <w:lsdException w:name="Balloon Text" w:semiHidden="1" w:unhideWhenUsed="1"/>
-    <w:lsdException w:name="Table Grid" w:uiPriority="59"/>
-    <w:lsdException w:name="Table Theme" w:semiHidden="1" w:unhideWhenUsed="1"/>
-    <w:lsdException w:name="Placeholder Text" w:semiHidden="1"/>
-    <w:lsdException w:name="No Spacing" w:uiPriority="1" w:qFormat="1"/>
-    <w:lsdException w:name="Light Shading" w:uiPriority="60"/>
-    <w:lsdException w:name="Light List" w:uiPriority="61"/>
-    <w:lsdException w:name="Light Grid" w:uiPriority="62"/>
-    <w:lsdException w:name="Medium Shading 1" w:uiPriority="63"/>
-    <w:lsdException w:name="Medium Shading 2" w:uiPriority="64"/>
-    <w:lsdException w:name="Medium List 1" w:uiPriority="65"/>
-    <w:lsdException w:name="Medium List 2" w:uiPriority="66"/>
-    <w:lsdException w:name="Medium Grid 1" w:uiPriority="67"/>
-    <w:lsdException w:name="Medium Grid 2" w:uiPriority="68"/>
-    <w:lsdException w:name="Medium Grid 3" w:uiPriority="69"/>
-    <w:lsdException w:name="Dark List" w:uiPriority="70"/>
-    <w:lsdException w:name="Colorful Shading" w:uiPriority="71"/>
-    <w:lsdException w:name="Colorful List" w:uiPriority="72"/>
-    <w:lsdException w:name="Colorful Grid" w:uiPriority="73"/>
-    <w:lsdException w:name="Light Shading Accent 1" w:uiPriority="60"/>
-    <w:lsdException w:name="Light List Accent 1" w:uiPriority="61"/>
-    <w:lsdException w:name="Light Grid Accent 1" w:uiPriority="62"/>
-    <w:lsdException w:name="Medium Shading 1 Accent 1" w:uiPriority="63"/>
-    <w:lsdException w:name="Medium Shading 2 Accent 1" w:uiPriority="64"/>
-    <w:lsdException w:name="Medium List 1 Accent 1" w:uiPriority="65"/>
-    <w:lsdException w:name="Revision" w:semiHidden="1"/>
-    <w:lsdException w:name="List Paragraph" w:uiPriority="34" w:qFormat="1"/>
-    <w:lsdException w:name="Quote" w:uiPriority="29" w:qFormat="1"/>
-    <w:lsdException w:name="Intense Quote" w:uiPriority="30" w:qFormat="1"/>
-    <w:lsdException w:name="Medium List 2 Accent 1" w:uiPriority="66"/>
-    <w:lsdException w:name="Medium Grid 1 Accent 1" w:uiPriority="67"/>
-    <w:lsdException w:name="Medium Grid 2 Accent 1" w:uiPriority="68"/>
-    <w:lsdException w:name="Medium Grid 3 Accent 1" w:uiPriority="69"/>
-    <w:lsdException w:name="Dark List Accent 1" w:uiPriority="70"/>
-    <w:lsdException w:name="Colorful Shading Accent 1" w:uiPriority="71"/>
-    <w:lsdException w:name="Colorful List Accent 1" w:uiPriority="72"/>
-    <w:lsdException w:name="Colorful Grid Accent 1" w:uiPriority="73"/>
-    <w:lsdException w:name="Light Shading Accent 2" w:uiPriority="60"/>
-    <w:lsdException w:name="Light List Accent 2" w:uiPriority="61"/>
-    <w:lsdException w:name="Light Grid Accent 2" w:uiPriority="62"/>
-    <w:lsdException w:name="Medium Shading 1 Accent 2" w:uiPriority="63"/>
-    <w:lsdException w:name="Medium Shading 2 Accent 2" w:uiPriority="64"/>
-    <w:lsdException w:name="Medium List 1 Accent 2" w:uiPriority="65"/>
-    <w:lsdException w:name="Medium List 2 Accent 2" w:uiPriority="66"/>
-    <w:lsdException w:name="Medium Grid 1 Accent 2" w:uiPriority="67"/>
-    <w:lsdException w:name="Medium Grid 2 Accent 2" w:uiPriority="68"/>
-    <w:lsdException w:name="Medium Grid 3 Accent 2" w:uiPriority="69"/>
-    <w:lsdException w:name="Dark List Accent 2" w:uiPriority="70"/>
-    <w:lsdException w:name="Colorful Shading Accent 2" w:uiPriority="71"/>
-    <w:lsdException w:name="Colorful List Accent 2" w:uiPriority="72"/>
-    <w:lsdException w:name="Colorful Grid Accent 2" w:uiPriority="73"/>
-    <w:lsdException w:name="Light Shading Accent 3" w:uiPriority="60"/>
-    <w:lsdException w:name="Light List Accent 3" w:uiPriority="61"/>
-    <w:lsdException w:name="Light Grid Accent 3" w:uiPriority="62"/>
-    <w:lsdException w:name="Medium Shading 1 Accent 3" w:uiPriority="63"/>
-    <w:lsdException w:name="Medium Shading 2 Accent 3" w:uiPriority="64"/>
-    <w:lsdException w:name="Medium List 1 Accent 3" w:uiPriority="65"/>
-    <w:lsdException w:name="Medium List 2 Accent 3" w:uiPriority="66"/>
-    <w:lsdException w:name="Medium Grid 1 Accent 3" w:uiPriority="67"/>
-    <w:lsdException w:name="Medium Grid 2 Accent 3" w:uiPriority="68"/>
-    <w:lsdException w:name="Medium Grid 3 Accent 3" w:uiPriority="69"/>
-    <w:lsdException w:name="Dark List Accent 3" w:uiPriority="70"/>
-    <w:lsdException w:name="Colorful Shading Accent 3" w:uiPriority="71"/>
-    <w:lsdException w:name="Colorful List Accent 3" w:uiPriority="72"/>
-    <w:lsdException w:name="Colorful Grid Accent 3" w:uiPriority="73"/>
-    <w:lsdException w:name="Light Shading Accent 4" w:uiPriority="60"/>
-    <w:lsdException w:name="Light List Accent 4" w:uiPriority="61"/>
-    <w:lsdException w:name="Light Grid Accent 4" w:uiPriority="62"/>
-    <w:lsdException w:name="Medium Shading 1 Accent 4" w:uiPriority="63"/>
-    <w:lsdException w:name="Medium Shading 2 Accent 4" w:uiPriority="64"/>
-    <w:lsdException w:name="Medium List 1 Accent 4" w:uiPriority="65"/>
-    <w:lsdException w:name="Medium List 2 Accent 4" w:uiPriority="66"/>
-    <w:lsdException w:name="Medium Grid 1 Accent 4" w:uiPriority="67"/>
-    <w:lsdException w:name="Medium Grid 2 Accent 4" w:uiPriority="68"/>
-    <w:lsdException w:name="Medium Grid 3 Accent 4" w:uiPriority="69"/>
-    <w:lsdException w:name="Dark List Accent 4" w:uiPriority="70"/>
-    <w:lsdException w:name="Colorful Shading Accent 4" w:uiPriority="71"/>
-    <w:lsdException w:name="Colorful List Accent 4" w:uiPriority="72"/>
-    <w:lsdException w:name="Colorful Grid Accent 4" w:uiPriority="73"/>
-    <w:lsdException w:name="Light Shading Accent 5" w:uiPriority="60"/>
-    <w:lsdException w:name="Light List Accent 5" w:uiPriority="61"/>
-    <w:lsdException w:name="Light Grid Accent 5" w:uiPriority="62"/>
-    <w:lsdException w:name="Medium Shading 1 Accent 5" w:uiPriority="63"/>
-    <w:lsdException w:name="Medium Shading 2 Accent 5" w:uiPriority="64"/>
-    <w:lsdException w:name="Medium List 1 Accent 5" w:uiPriority="65"/>
-    <w:lsdException w:name="Medium List 2 Accent 5" w:uiPriority="66"/>
-    <w:lsdException w:name="Medium Grid 1 Accent 5" w:uiPriority="67"/>
-    <w:lsdException w:name="Medium Grid 2 Accent 5" w:uiPriority="68"/>
-    <w:lsdException w:name="Medium Grid 3 Accent 5" w:uiPriority="69"/>
-    <w:lsdException w:name="Dark List Accent 5" w:uiPriority="70"/>
-    <w:lsdException w:name="Colorful Shading Accent 5" w:uiPriority="71"/>
-    <w:lsdException w:name="Colorful List Accent 5" w:uiPriority="72"/>
-    <w:lsdException w:name="Colorful Grid Accent 5" w:uiPriority="73"/>
-    <w:lsdException w:name="Light Shading Accent 6" w:uiPriority="60"/>
-    <w:lsdException w:name="Light List Accent 6" w:uiPriority="61"/>
-    <w:lsdException w:name="Light Grid Accent 6" w:uiPriority="62"/>
-    <w:lsdException w:name="Medium Shading 1 Accent 6" w:uiPriority="63"/>
-    <w:lsdException w:name="Medium Shading 2 Accent 6" w:uiPriority="64"/>
-    <w:lsdException w:name="Medium List 1 Accent 6" w:uiPriority="65"/>
-    <w:lsdException w:name="Medium List 2 Accent 6" w:uiPriority="66"/>
-    <w:lsdException w:name="Medium Grid 1 Accent 6" w:uiPriority="67"/>
-    <w:lsdException w:name="Medium Grid 2 Accent 6" w:uiPriority="68"/>
-    <w:lsdException w:name="Medium Grid 3 Accent 6" w:uiPriority="69"/>
-    <w:lsdException w:name="Dark List Accent 6" w:uiPriority="70"/>
-    <w:lsdException w:name="Colorful Shading Accent 6" w:uiPriority="71"/>
-    <w:lsdException w:name="Colorful List Accent 6" w:uiPriority="72"/>
-    <w:lsdException w:name="Colorful Grid Accent 6" w:uiPriority="73"/>
-    <w:lsdException w:name="Subtle Emphasis" w:uiPriority="19" w:qFormat="1"/>
-    <w:lsdException w:name="Intense Emphasis" w:uiPriority="21" w:qFormat="1"/>
-    <w:lsdException w:name="Subtle Reference" w:uiPriority="31" w:qFormat="1"/>
-    <w:lsdException w:name="Intense Reference" w:uiPriority="32" w:qFormat="1"/>
-    <w:lsdException w:name="Book Title" w:uiPriority="33" w:qFormat="1"/>
-    <w:lsdException w:name="Bibliography" w:semiHidden="1" w:uiPriority="37" w:unhideWhenUsed="1"/>
-    <w:lsdException w:name="TOC Heading" w:semiHidden="1" w:uiPriority="39" w:unhideWhenUsed="1" w:qFormat="1"/>
-    <w:lsdException w:name="Plain Table 1" w:uiPriority="41"/>
-    <w:lsdException w:name="Plain Table 2" w:uiPriority="42"/>
-    <w:lsdException w:name="Plain Table 3" w:uiPriority="43"/>
-    <w:lsdException w:name="Plain Table 4" w:uiPriority="44"/>
-    <w:lsdException w:name="Plain Table 5" w:uiPriority="45"/>
-    <w:lsdException w:name="Grid Table Light" w:uiPriority="40"/>
-    <w:lsdException w:name="Grid Table 1 Light" w:uiPriority="46"/>
-    <w:lsdException w:name="Grid Table 2" w:uiPriority="47"/>
-    <w:lsdException w:name="Grid Table 3" w:uiPriority="48"/>
-    <w:lsdException w:name="Grid Table 4" w:uiPriority="49"/>
-    <w:lsdException w:name="Grid Table 5 Dark" w:uiPriority="50"/>
-    <w:lsdException w:name="Grid Table 6 Colorful" w:uiPriority="51"/>
-    <w:lsdException w:name="Grid Table 7 Colorful" w:uiPriority="52"/>
-    <w:lsdException w:name="Grid Table 1 Light Accent 1" w:uiPriority="46"/>
-    <w:lsdException w:name="Grid Table 2 Accent 1" w:uiPriority="47"/>
-    <w:lsdException w:name="Grid Table 3 Accent 1" w:uiPriority="48"/>
-    <w:lsdException w:name="Grid Table 4 Accent 1" w:uiPriority="49"/>
-    <w:lsdException w:name="Grid Table 5 Dark Accent 1" w:uiPriority="50"/>
-    <w:lsdException w:name="Grid Table 6 Colorful Accent 1" w:uiPriority="51"/>
-    <w:lsdException w:name="Grid Table 7 Colorful Accent 1" w:uiPriority="52"/>
-    <w:lsdException w:name="Grid Table 1 Light Accent 2" w:uiPriority="46"/>
-    <w:lsdException w:name="Grid Table 2 Accent 2" w:uiPriority="47"/>
-    <w:lsdException w:name="Grid Table 3 Accent 2" w:uiPriority="48"/>
-    <w:lsdException w:name="Grid Table 4 Accent 2" w:uiPriority="49"/>
-    <w:lsdException w:name="Grid Table 5 Dark Accent 2" w:uiPriority="50"/>
-    <w:lsdException w:name="Grid Table 6 Colorful Accent 2" w:uiPriority="51"/>
-    <w:lsdException w:name="Grid Table 7 Colorful Accent 2" w:uiPriority="52"/>
-    <w:lsdException w:name="Grid Table 1 Light Accent 3" w:uiPriority="46"/>
-    <w:lsdException w:name="Grid Table 2 Accent 3" w:uiPriority="47"/>
-    <w:lsdException w:name="Grid Table 3 Accent 3" w:uiPriority="48"/>
-    <w:lsdException w:name="Grid Table 4 Accent 3" w:uiPriority="49"/>
-    <w:lsdException w:name="Grid Table 5 Dark Accent 3" w:uiPriority="50"/>
-    <w:lsdException w:name="Grid Table 6 Colorful Accent 3" w:uiPriority="51"/>
-    <w:lsdException w:name="Grid Table 7 Colorful Accent 3" w:uiPriority="52"/>
-    <w:lsdException w:name="Grid Table 1 Light Accent 4" w:uiPriority="46"/>
-    <w:lsdException w:name="Grid Table 2 Accent 4" w:uiPriority="47"/>
-    <w:lsdException w:name="Grid Table 3 Accent 4" w:uiPriority="48"/>
-    <w:lsdException w:name="Grid Table 4 Accent 4" w:uiPriority="49"/>
-    <w:lsdException w:name="Grid Table 5 Dark Accent 4" w:uiPriority="50"/>
-    <w:lsdException w:name="Grid Table 6 Colorful Accent 4" w:uiPriority="51"/>
-    <w:lsdException w:name="Grid Table 7 Colorful Accent 4" w:uiPriority="52"/>
-    <w:lsdException w:name="Grid Table 1 Light Accent 5" w:uiPriority="46"/>
-    <w:lsdException w:name="Grid Table 2 Accent 5" w:uiPriority="47"/>
-    <w:lsdException w:name="Grid Table 3 Accent 5" w:uiPriority="48"/>
-    <w:lsdException w:name="Grid Table 4 Accent 5" w:uiPriority="49"/>
-    <w:lsdException w:name="Grid Table 5 Dark Accent 5" w:uiPriority="50"/>
-    <w:lsdException w:name="Grid Table 6 Colorful Accent 5" w:uiPriority="51"/>
-    <w:lsdException w:name="Grid Table 7 Colorful Accent 5" w:uiPriority="52"/>
-    <w:lsdException w:name="Grid Table 1 Light Accent 6" w:uiPriority="46"/>
-    <w:lsdException w:name="Grid Table 2 Accent 6" w:uiPriority="47"/>
-    <w:lsdException w:name="Grid Table 3 Accent 6" w:uiPriority="48"/>
-    <w:lsdException w:name="Grid Table 4 Accent 6" w:uiPriority="49"/>
-    <w:lsdException w:name="Grid Table 5 Dark Accent 6" w:uiPriority="50"/>
-    <w:lsdException w:name="Grid Table 6 Colorful Accent 6" w:uiPriority="51"/>
-    <w:lsdException w:name="Grid Table 7 Colorful Accent 6" w:uiPriority="52"/>
-    <w:lsdException w:name="List Table 1 Light" w:uiPriority="46"/>
-    <w:lsdException w:name="List Table 2" w:uiPriority="47"/>
-    <w:lsdException w:name="List Table 3" w:uiPriority="48"/>
-    <w:lsdException w:name="List Table 4" w:uiPriority="49"/>
-    <w:lsdException w:name="List Table 5 Dark" w:uiPriority="50"/>
-    <w:lsdException w:name="List Table 6 Colorful" w:uiPriority="51"/>
-    <w:lsdException w:name="List Table 7 Colorful" w:uiPriority="52"/>
-    <w:lsdException w:name="List Table 1 Light Accent 1" w:uiPriority="46"/>
-    <w:lsdException w:name="List Table 2 Accent 1" w:uiPriority="47"/>
-    <w:lsdException w:name="List Table 3 Accent 1" w:uiPriority="48"/>
-    <w:lsdException w:name="List Table 4 Accent 1" w:uiPriority="49"/>
-    <w:lsdException w:name="List Table 5 Dark Accent 1" w:uiPriority="50"/>
-    <w:lsdException w:name="List Table 6 Colorful Accent 1" w:uiPriority="51"/>
-    <w:lsdException w:name="List Table 7 Colorful Accent 1" w:uiPriority="52"/>
-    <w:lsdException w:name="List Table 1 Light Accent 2" w:uiPriority="46"/>
-    <w:lsdException w:name="List Table 2 Accent 2" w:uiPriority="47"/>
-    <w:lsdException w:name="List Table 3 Accent 2" w:uiPriority="48"/>
-    <w:lsdException w:name="List Table 4 Accent 2" w:uiPriority="49"/>
-    <w:lsdException w:name="List Table 5 Dark Accent 2" w:uiPriority="50"/>
-    <w:lsdException w:name="List Table 6 Colorful Accent 2" w:uiPriority="51"/>
-    <w:lsdException w:name="List Table 7 Colorful Accent 2" w:uiPriority="52"/>
-    <w:lsdException w:name="List Table 1 Light Accent 3" w:uiPriority="46"/>
-    <w:lsdException w:name="List Table 2 Accent 3" w:uiPriority="47"/>
-    <w:lsdException w:name="List Table 3 Accent 3" w:uiPriority="48"/>
-    <w:lsdException w:name="List Table 4 Accent 3" w:uiPriority="49"/>
-    <w:lsdException w:name="List Table 5 Dark Accent 3" w:uiPriority="50"/>
-    <w:lsdException w:name="List Table 6 Colorful Accent 3" w:uiPriority="51"/>
-    <w:lsdException w:name="List Table 7 Colorful Accent 3" w:uiPriority="52"/>
-    <w:lsdException w:name="List Table 1 Light Accent 4" w:uiPriority="46"/>
-    <w:lsdException w:name="List Table 2 Accent 4" w:uiPriority="47"/>
-    <w:lsdException w:name="List Table 3 Accent 4" w:uiPriority="48"/>
-    <w:lsdException w:name="List Table 4 Accent 4" w:uiPriority="49"/>
-    <w:lsdException w:name="List Table 5 Dark Accent 4" w:uiPriority="50"/>
-    <w:lsdException w:name="List Table 6 Colorful Accent 4" w:uiPriority="51"/>
-    <w:lsdException w:name="List Table 7 Colorful Accent 4" w:uiPriority="52"/>
-    <w:lsdException w:name="List Table 1 Light Accent 5" w:uiPriority="46"/>
-    <w:lsdException w:name="List Table 2 Accent 5" w:uiPriority="47"/>
-    <w:lsdException w:name="List Table 3 Accent 5" w:uiPriority="48"/>
-    <w:lsdException w:name="List Table 4 Accent 5" w:uiPriority="49"/>
-    <w:lsdException w:name="List Table 5 Dark Accent 5" w:uiPriority="50"/>
-    <w:lsdException w:name="List Table 6 Colorful Accent 5" w:uiPriority="51"/>
-    <w:lsdException w:name="List Table 7 Colorful Accent 5" w:uiPriority="52"/>
-    <w:lsdException w:name="List Table 1 Light Accent 6" w:uiPriority="46"/>
-    <w:lsdException w:name="List Table 2 Accent 6" w:uiPriority="47"/>
-    <w:lsdException w:name="List Table 3 Accent 6" w:uiPriority="48"/>
-    <w:lsdException w:name="List Table 4 Accent 6" w:uiPriority="49"/>
-    <w:lsdException w:name="List Table 5 Dark Accent 6" w:uiPriority="50"/>
-    <w:lsdException w:name="List Table 6 Colorful Accent 6" w:uiPriority="51"/>
-    <w:lsdException w:name="List Table 7 Colorful Accent 6" w:uiPriority="52"/>
-    <w:lsdException w:name="Mention" w:semiHidden="1" w:unhideWhenUsed="1"/>
+  <w:latentStyles w:defLockedState="0" w:defUIPriority="99" w:defSemiHidden="1" w:defUnhideWhenUsed="1" w:defQFormat="0" w:count="267">
+    <w:lsdException w:name="Normal" w:semiHidden="0" w:uiPriority="0" w:unhideWhenUsed="0" w:qFormat="1"/>
+    <w:lsdException w:name="heading 1" w:semiHidden="0" w:uiPriority="9" w:unhideWhenUsed="0" w:qFormat="1"/>
+    <w:lsdException w:name="heading 2" w:uiPriority="9" w:qFormat="1"/>
+    <w:lsdException w:name="heading 3" w:uiPriority="9" w:qFormat="1"/>
+    <w:lsdException w:name="heading 4" w:uiPriority="9" w:qFormat="1"/>
+    <w:lsdException w:name="heading 5" w:uiPriority="9" w:qFormat="1"/>
+    <w:lsdException w:name="heading 6" w:uiPriority="9" w:qFormat="1"/>
+    <w:lsdException w:name="heading 7" w:uiPriority="9" w:qFormat="1"/>
+    <w:lsdException w:name="heading 8" w:uiPriority="9" w:qFormat="1"/>
+    <w:lsdException w:name="heading 9" w:uiPriority="9" w:qFormat="1"/>
+    <w:lsdException w:name="toc 1" w:uiPriority="39"/>
+    <w:lsdException w:name="toc 2" w:uiPriority="39"/>
+    <w:lsdException w:name="toc 3" w:uiPriority="39"/>
+    <w:lsdException w:name="toc 4" w:uiPriority="39"/>
+    <w:lsdException w:name="toc 5" w:uiPriority="39"/>
+    <w:lsdException w:name="toc 6" w:uiPriority="39"/>
+    <w:lsdException w:name="toc 7" w:uiPriority="39"/>
+    <w:lsdException w:name="toc 8" w:uiPriority="39"/>
+    <w:lsdException w:name="toc 9" w:uiPriority="39"/>
+    <w:lsdException w:name="caption" w:uiPriority="35" w:qFormat="1"/>
+    <w:lsdException w:name="Title" w:semiHidden="0" w:uiPriority="10" w:unhideWhenUsed="0" w:qFormat="1"/>
+    <w:lsdException w:name="Default Paragraph Font" w:uiPriority="1"/>
+    <w:lsdException w:name="Subtitle" w:semiHidden="0" w:uiPriority="11" w:unhideWhenUsed="0" w:qFormat="1"/>
+    <w:lsdException w:name="Strong" w:semiHidden="0" w:uiPriority="22" w:unhideWhenUsed="0" w:qFormat="1"/>
+    <w:lsdException w:name="Emphasis" w:semiHidden="0" w:uiPriority="20" w:unhideWhenUsed="0" w:qFormat="1"/>
+    <w:lsdException w:name="Table Grid" w:semiHidden="0" w:uiPriority="59" w:unhideWhenUsed="0"/>
+    <w:lsdException w:name="Placeholder Text" w:unhideWhenUsed="0"/>
+    <w:lsdException w:name="No Spacing" w:semiHidden="0" w:uiPriority="1" w:unhideWhenUsed="0" w:qFormat="1"/>
+    <w:lsdException w:name="Light Shading" w:semiHidden="0" w:uiPriority="60" w:unhideWhenUsed="0"/>
+    <w:lsdException w:name="Light List" w:semiHidden="0" w:uiPriority="61" w:unhideWhenUsed="0"/>
+    <w:lsdException w:name="Light Grid" w:semiHidden="0" w:uiPriority="62" w:unhideWhenUsed="0"/>
+    <w:lsdException w:name="Medium Shading 1" w:semiHidden="0" w:uiPriority="63" w:unhideWhenUsed="0"/>
+    <w:lsdException w:name="Medium Shading 2" w:semiHidden="0" w:uiPriority="64" w:unhideWhenUsed="0"/>
+    <w:lsdException w:name="Medium List 1" w:semiHidden="0" w:uiPriority="65" w:unhideWhenUsed="0"/>
+    <w:lsdException w:name="Medium List 2" w:semiHidden="0" w:uiPriority="66" w:unhideWhenUsed="0"/>
+    <w:lsdException w:name="Medium Grid 1" w:semiHidden="0" w:uiPriority="67" w:unhideWhenUsed="0"/>
+    <w:lsdException w:name="Medium Grid 2" w:semiHidden="0" w:uiPriority="68" w:unhideWhenUsed="0"/>
+    <w:lsdException w:name="Medium Grid 3" w:semiHidden="0" w:uiPriority="69" w:unhideWhenUsed="0"/>
+    <w:lsdException w:name="Dark List" w:semiHidden="0" w:uiPriority="70" w:unhideWhenUsed="0"/>
+    <w:lsdException w:name="Colorful Shading" w:semiHidden="0" w:uiPriority="71" w:unhideWhenUsed="0"/>
+    <w:lsdException w:name="Colorful List" w:semiHidden="0" w:uiPriority="72" w:unhideWhenUsed="0"/>
+    <w:lsdException w:name="Colorful Grid" w:semiHidden="0" w:uiPriority="73" w:unhideWhenUsed="0"/>
+    <w:lsdException w:name="Light Shading Accent 1" w:semiHidden="0" w:uiPriority="60" w:unhideWhenUsed="0"/>
+    <w:lsdException w:name="Light List Accent 1" w:semiHidden="0" w:uiPriority="61" w:unhideWhenUsed="0"/>
+    <w:lsdException w:name="Light Grid Accent 1" w:semiHidden="0" w:uiPriority="62" w:unhideWhenUsed="0"/>
+    <w:lsdException w:name="Medium Shading 1 Accent 1" w:semiHidden="0" w:uiPriority="63" w:unhideWhenUsed="0"/>
+    <w:lsdException w:name="Medium Shading 2 Accent 1" w:semiHidden="0" w:uiPriority="64" w:unhideWhenUsed="0"/>
+    <w:lsdException w:name="Medium List 1 Accent 1" w:semiHidden="0" w:uiPriority="65" w:unhideWhenUsed="0"/>
+    <w:lsdException w:name="Revision" w:unhideWhenUsed="0"/>
+    <w:lsdException w:name="List Paragraph" w:semiHidden="0" w:uiPriority="34" w:unhideWhenUsed="0" w:qFormat="1"/>
+    <w:lsdException w:name="Quote" w:semiHidden="0" w:uiPriority="29" w:unhideWhenUsed="0" w:qFormat="1"/>
+    <w:lsdException w:name="Intense Quote" w:semiHidden="0" w:uiPriority="30" w:unhideWhenUsed="0" w:qFormat="1"/>
+    <w:lsdException w:name="Medium List 2 Accent 1" w:semiHidden="0" w:uiPriority="66" w:unhideWhenUsed="0"/>
+    <w:lsdException w:name="Medium Grid 1 Accent 1" w:semiHidden="0" w:uiPriority="67" w:unhideWhenUsed="0"/>
+    <w:lsdException w:name="Medium Grid 2 Accent 1" w:semiHidden="0" w:uiPriority="68" w:unhideWhenUsed="0"/>
+    <w:lsdException w:name="Medium Grid 3 Accent 1" w:semiHidden="0" w:uiPriority="69" w:unhideWhenUsed="0"/>
+    <w:lsdException w:name="Dark List Accent 1" w:semiHidden="0" w:uiPriority="70" w:unhideWhenUsed="0"/>
+    <w:lsdException w:name="Colorful Shading Accent 1" w:semiHidden="0" w:uiPriority="71" w:unhideWhenUsed="0"/>
+    <w:lsdException w:name="Colorful List Accent 1" w:semiHidden="0" w:uiPriority="72" w:unhideWhenUsed="0"/>
+    <w:lsdException w:name="Colorful Grid Accent 1" w:semiHidden="0" w:uiPriority="73" w:unhideWhenUsed="0"/>
+    <w:lsdException w:name="Light Shading Accent 2" w:semiHidden="0" w:uiPriority="60" w:unhideWhenUsed="0"/>
+    <w:lsdException w:name="Light List Accent 2" w:semiHidden="0" w:uiPriority="61" w:unhideWhenUsed="0"/>
+    <w:lsdException w:name="Light Grid Accent 2" w:semiHidden="0" w:uiPriority="62" w:unhideWhenUsed="0"/>
+    <w:lsdException w:name="Medium Shading 1 Accent 2" w:semiHidden="0" w:uiPriority="63" w:unhideWhenUsed="0"/>
+    <w:lsdException w:name="Medium Shading 2 Accent 2" w:semiHidden="0" w:uiPriority="64" w:unhideWhenUsed="0"/>
+    <w:lsdException w:name="Medium List 1 Accent 2" w:semiHidden="0" w:uiPriority="65" w:unhideWhenUsed="0"/>
+    <w:lsdException w:name="Medium List 2 Accent 2" w:semiHidden="0" w:uiPriority="66" w:unhideWhenUsed="0"/>
+    <w:lsdException w:name="Medium Grid 1 Accent 2" w:semiHidden="0" w:uiPriority="67" w:unhideWhenUsed="0"/>
+    <w:lsdException w:name="Medium Grid 2 Accent 2" w:semiHidden="0" w:uiPriority="68" w:unhideWhenUsed="0"/>
+    <w:lsdException w:name="Medium Grid 3 Accent 2" w:semiHidden="0" w:uiPriority="69" w:unhideWhenUsed="0"/>
+    <w:lsdException w:name="Dark List Accent 2" w:semiHidden="0" w:uiPriority="70" w:unhideWhenUsed="0"/>
+    <w:lsdException w:name="Colorful Shading Accent 2" w:semiHidden="0" w:uiPriority="71" w:unhideWhenUsed="0"/>
+    <w:lsdException w:name="Colorful List Accent 2" w:semiHidden="0" w:uiPriority="72" w:unhideWhenUsed="0"/>
+    <w:lsdException w:name="Colorful Grid Accent 2" w:semiHidden="0" w:uiPriority="73" w:unhideWhenUsed="0"/>
+    <w:lsdException w:name="Light Shading Accent 3" w:semiHidden="0" w:uiPriority="60" w:unhideWhenUsed="0"/>
+    <w:lsdException w:name="Light List Accent 3" w:semiHidden="0" w:uiPriority="61" w:unhideWhenUsed="0"/>
+    <w:lsdException w:name="Light Grid Accent 3" w:semiHidden="0" w:uiPriority="62" w:unhideWhenUsed="0"/>
+    <w:lsdException w:name="Medium Shading 1 Accent 3" w:semiHidden="0" w:uiPriority="63" w:unhideWhenUsed="0"/>
+    <w:lsdException w:name="Medium Shading 2 Accent 3" w:semiHidden="0" w:uiPriority="64" w:unhideWhenUsed="0"/>
+    <w:lsdException w:name="Medium List 1 Accent 3" w:semiHidden="0" w:uiPriority="65" w:unhideWhenUsed="0"/>
+    <w:lsdException w:name="Medium List 2 Accent 3" w:semiHidden="0" w:uiPriority="66" w:unhideWhenUsed="0"/>
+    <w:lsdException w:name="Medium Grid 1 Accent 3" w:semiHidden="0" w:uiPriority="67" w:unhideWhenUsed="0"/>
+    <w:lsdException w:name="Medium Grid 2 Accent 3" w:semiHidden="0" w:uiPriority="68" w:unhideWhenUsed="0"/>
+    <w:lsdException w:name="Medium Grid 3 Accent 3" w:semiHidden="0" w:uiPriority="69" w:unhideWhenUsed="0"/>
+    <w:lsdException w:name="Dark List Accent 3" w:semiHidden="0" w:uiPriority="70" w:unhideWhenUsed="0"/>
+    <w:lsdException w:name="Colorful Shading Accent 3" w:semiHidden="0" w:uiPriority="71" w:unhideWhenUsed="0"/>
+    <w:lsdException w:name="Colorful List Accent 3" w:semiHidden="0" w:uiPriority="72" w:unhideWhenUsed="0"/>
+    <w:lsdException w:name="Colorful Grid Accent 3" w:semiHidden="0" w:uiPriority="73" w:unhideWhenUsed="0"/>
+    <w:lsdException w:name="Light Shading Accent 4" w:semiHidden="0" w:uiPriority="60" w:unhideWhenUsed="0"/>
+    <w:lsdException w:name="Light List Accent 4" w:semiHidden="0" w:uiPriority="61" w:unhideWhenUsed="0"/>
+    <w:lsdException w:name="Light Grid Accent 4" w:semiHidden="0" w:uiPriority="62" w:unhideWhenUsed="0"/>
+    <w:lsdException w:name="Medium Shading 1 Accent 4" w:semiHidden="0" w:uiPriority="63" w:unhideWhenUsed="0"/>
+    <w:lsdException w:name="Medium Shading 2 Accent 4" w:semiHidden="0" w:uiPriority="64" w:unhideWhenUsed="0"/>
+    <w:lsdException w:name="Medium List 1 Accent 4" w:semiHidden="0" w:uiPriority="65" w:unhideWhenUsed="0"/>
+    <w:lsdException w:name="Medium List 2 Accent 4" w:semiHidden="0" w:uiPriority="66" w:unhideWhenUsed="0"/>
+    <w:lsdException w:name="Medium Grid 1 Accent 4" w:semiHidden="0" w:uiPriority="67" w:unhideWhenUsed="0"/>
+    <w:lsdException w:name="Medium Grid 2 Accent 4" w:semiHidden="0" w:uiPriority="68" w:unhideWhenUsed="0"/>
+    <w:lsdException w:name="Medium Grid 3 Accent 4" w:semiHidden="0" w:uiPriority="69" w:unhideWhenUsed="0"/>
+    <w:lsdException w:name="Dark List Accent 4" w:semiHidden="0" w:uiPriority="70" w:unhideWhenUsed="0"/>
+    <w:lsdException w:name="Colorful Shading Accent 4" w:semiHidden="0" w:uiPriority="71" w:unhideWhenUsed="0"/>
+    <w:lsdException w:name="Colorful List Accent 4" w:semiHidden="0" w:uiPriority="72" w:unhideWhenUsed="0"/>
+    <w:lsdException w:name="Colorful Grid Accent 4" w:semiHidden="0" w:uiPriority="73" w:unhideWhenUsed="0"/>
+    <w:lsdException w:name="Light Shading Accent 5" w:semiHidden="0" w:uiPriority="60" w:unhideWhenUsed="0"/>
+    <w:lsdException w:name="Light List Accent 5" w:semiHidden="0" w:uiPriority="61" w:unhideWhenUsed="0"/>
+    <w:lsdException w:name="Light Grid Accent 5" w:semiHidden="0" w:uiPriority="62" w:unhideWhenUsed="0"/>
+    <w:lsdException w:name="Medium Shading 1 Accent 5" w:semiHidden="0" w:uiPriority="63" w:unhideWhenUsed="0"/>
+    <w:lsdException w:name="Medium Shading 2 Accent 5" w:semiHidden="0" w:uiPriority="64" w:unhideWhenUsed="0"/>
+    <w:lsdException w:name="Medium List 1 Accent 5" w:semiHidden="0" w:uiPriority="65" w:unhideWhenUsed="0"/>
+    <w:lsdException w:name="Medium List 2 Accent 5" w:semiHidden="0" w:uiPriority="66" w:unhideWhenUsed="0"/>
+    <w:lsdException w:name="Medium Grid 1 Accent 5" w:semiHidden="0" w:uiPriority="67" w:unhideWhenUsed="0"/>
+    <w:lsdException w:name="Medium Grid 2 Accent 5" w:semiHidden="0" w:uiPriority="68" w:unhideWhenUsed="0"/>
+    <w:lsdException w:name="Medium Grid 3 Accent 5" w:semiHidden="0" w:uiPriority="69" w:unhideWhenUsed="0"/>
+    <w:lsdException w:name="Dark List Accent 5" w:semiHidden="0" w:uiPriority="70" w:unhideWhenUsed="0"/>
+    <w:lsdException w:name="Colorful Shading Accent 5" w:semiHidden="0" w:uiPriority="71" w:unhideWhenUsed="0"/>
+    <w:lsdException w:name="Colorful List Accent 5" w:semiHidden="0" w:uiPriority="72" w:unhideWhenUsed="0"/>
+    <w:lsdException w:name="Colorful Grid Accent 5" w:semiHidden="0" w:uiPriority="73" w:unhideWhenUsed="0"/>
+    <w:lsdException w:name="Light Shading Accent 6" w:semiHidden="0" w:uiPriority="60" w:unhideWhenUsed="0"/>
+    <w:lsdException w:name="Light List Accent 6" w:semiHidden="0" w:uiPriority="61" w:unhideWhenUsed="0"/>
+    <w:lsdException w:name="Light Grid Accent 6" w:semiHidden="0" w:uiPriority="62" w:unhideWhenUsed="0"/>
+    <w:lsdException w:name="Medium Shading 1 Accent 6" w:semiHidden="0" w:uiPriority="63" w:unhideWhenUsed="0"/>
+    <w:lsdException w:name="Medium Shading 2 Accent 6" w:semiHidden="0" w:uiPriority="64" w:unhideWhenUsed="0"/>
+    <w:lsdException w:name="Medium List 1 Accent 6" w:semiHidden="0" w:uiPriority="65" w:unhideWhenUsed="0"/>
+    <w:lsdException w:name="Medium List 2 Accent 6" w:semiHidden="0" w:uiPriority="66" w:unhideWhenUsed="0"/>
+    <w:lsdException w:name="Medium Grid 1 Accent 6" w:semiHidden="0" w:uiPriority="67" w:unhideWhenUsed="0"/>
+    <w:lsdException w:name="Medium Grid 2 Accent 6" w:semiHidden="0" w:uiPriority="68" w:unhideWhenUsed="0"/>
+    <w:lsdException w:name="Medium Grid 3 Accent 6" w:semiHidden="0" w:uiPriority="69" w:unhideWhenUsed="0"/>
+    <w:lsdException w:name="Dark List Accent 6" w:semiHidden="0" w:uiPriority="70" w:unhideWhenUsed="0"/>
+    <w:lsdException w:name="Colorful Shading Accent 6" w:semiHidden="0" w:uiPriority="71" w:unhideWhenUsed="0"/>
+    <w:lsdException w:name="Colorful List Accent 6" w:semiHidden="0" w:uiPriority="72" w:unhideWhenUsed="0"/>
+    <w:lsdException w:name="Colorful Grid Accent 6" w:semiHidden="0" w:uiPriority="73" w:unhideWhenUsed="0"/>
+    <w:lsdException w:name="Subtle Emphasis" w:semiHidden="0" w:uiPriority="19" w:unhideWhenUsed="0" w:qFormat="1"/>
+    <w:lsdException w:name="Intense Emphasis" w:semiHidden="0" w:uiPriority="21" w:unhideWhenUsed="0" w:qFormat="1"/>
+    <w:lsdException w:name="Subtle Reference" w:semiHidden="0" w:uiPriority="31" w:unhideWhenUsed="0" w:qFormat="1"/>
+    <w:lsdException w:name="Intense Reference" w:semiHidden="0" w:uiPriority="32" w:unhideWhenUsed="0" w:qFormat="1"/>
+    <w:lsdException w:name="Book Title" w:semiHidden="0" w:uiPriority="33" w:unhideWhenUsed="0" w:qFormat="1"/>
+    <w:lsdException w:name="Bibliography" w:uiPriority="37"/>
+    <w:lsdException w:name="TOC Heading" w:uiPriority="39" w:qFormat="1"/>
   </w:latentStyles>
   <w:style w:type="paragraph" w:default="1" w:styleId="Standard">
     <w:name w:val="Normal"/>
@@ -3386,6 +4234,7 @@
     <w:uiPriority w:val="99"/>
     <w:semiHidden/>
     <w:unhideWhenUsed/>
+    <w:qFormat/>
     <w:tblPr>
       <w:tblInd w:w="0" w:type="dxa"/>
       <w:tblCellMar>
@@ -3558,10 +4407,10 @@
       <w:spacing w:val="5"/>
     </w:rPr>
   </w:style>
-  <w:style w:type="character" w:customStyle="1" w:styleId="ZitatZchn">
-    <w:name w:val="Zitat Zchn"/>
+  <w:style w:type="character" w:customStyle="1" w:styleId="AnfhrungszeichenZchn">
+    <w:name w:val="Anführungszeichen Zchn"/>
     <w:basedOn w:val="Absatz-Standardschriftart"/>
-    <w:link w:val="Zitat"/>
+    <w:link w:val="Anfhrungszeichen"/>
     <w:uiPriority w:val="29"/>
     <w:rsid w:val="002A0178"/>
     <w:rPr>
@@ -3571,10 +4420,10 @@
       <w:szCs w:val="20"/>
     </w:rPr>
   </w:style>
-  <w:style w:type="character" w:customStyle="1" w:styleId="IntensivesZitatZchn">
-    <w:name w:val="Intensives Zitat Zchn"/>
+  <w:style w:type="character" w:customStyle="1" w:styleId="IntensivesAnfhrungszeichenZchn">
+    <w:name w:val="Intensives Anführungszeichen Zchn"/>
     <w:basedOn w:val="Absatz-Standardschriftart"/>
-    <w:link w:val="IntensivesZitat"/>
+    <w:link w:val="IntensivesAnfhrungszeichen"/>
     <w:uiPriority w:val="30"/>
     <w:rsid w:val="002A0178"/>
     <w:rPr>
@@ -3813,7 +4662,6 @@
     <w:basedOn w:val="Standard"/>
     <w:next w:val="Standard"/>
     <w:uiPriority w:val="35"/>
-    <w:semiHidden/>
     <w:unhideWhenUsed/>
     <w:qFormat/>
     <w:rsid w:val="002A0178"/>
@@ -3912,11 +4760,11 @@
       <w:contextualSpacing/>
     </w:pPr>
   </w:style>
-  <w:style w:type="paragraph" w:styleId="Zitat">
+  <w:style w:type="paragraph" w:styleId="Anfhrungszeichen">
     <w:name w:val="Quote"/>
     <w:basedOn w:val="Standard"/>
     <w:next w:val="Standard"/>
-    <w:link w:val="ZitatZchn"/>
+    <w:link w:val="AnfhrungszeichenZchn"/>
     <w:uiPriority w:val="29"/>
     <w:qFormat/>
     <w:rsid w:val="002A0178"/>
@@ -3925,11 +4773,11 @@
       <w:iCs/>
     </w:rPr>
   </w:style>
-  <w:style w:type="paragraph" w:styleId="IntensivesZitat">
+  <w:style w:type="paragraph" w:styleId="IntensivesAnfhrungszeichen">
     <w:name w:val="Intense Quote"/>
     <w:basedOn w:val="Standard"/>
     <w:next w:val="Standard"/>
-    <w:link w:val="IntensivesZitatZchn"/>
+    <w:link w:val="IntensivesAnfhrungszeichenZchn"/>
     <w:uiPriority w:val="30"/>
     <w:qFormat/>
     <w:rsid w:val="002A0178"/>
@@ -4052,6 +4900,136 @@
   <w:style w:type="paragraph" w:customStyle="1" w:styleId="Illustration">
     <w:name w:val="Illustration"/>
     <w:basedOn w:val="Beschriftung"/>
+    <w:rsid w:val="00543AFA"/>
+  </w:style>
+  <w:style w:type="table" w:styleId="Tabellengitternetz">
+    <w:name w:val="Table Grid"/>
+    <w:basedOn w:val="NormaleTabelle"/>
+    <w:uiPriority w:val="59"/>
+    <w:rsid w:val="00AD28D6"/>
+    <w:pPr>
+      <w:spacing w:line="240" w:lineRule="auto"/>
+    </w:pPr>
+    <w:tblPr>
+      <w:tblInd w:w="0" w:type="dxa"/>
+      <w:tblBorders>
+        <w:top w:val="single" w:sz="4" w:space="0" w:color="000000" w:themeColor="text1"/>
+        <w:left w:val="single" w:sz="4" w:space="0" w:color="000000" w:themeColor="text1"/>
+        <w:bottom w:val="single" w:sz="4" w:space="0" w:color="000000" w:themeColor="text1"/>
+        <w:right w:val="single" w:sz="4" w:space="0" w:color="000000" w:themeColor="text1"/>
+        <w:insideH w:val="single" w:sz="4" w:space="0" w:color="000000" w:themeColor="text1"/>
+        <w:insideV w:val="single" w:sz="4" w:space="0" w:color="000000" w:themeColor="text1"/>
+      </w:tblBorders>
+      <w:tblCellMar>
+        <w:top w:w="0" w:type="dxa"/>
+        <w:left w:w="108" w:type="dxa"/>
+        <w:bottom w:w="0" w:type="dxa"/>
+        <w:right w:w="108" w:type="dxa"/>
+      </w:tblCellMar>
+    </w:tblPr>
+  </w:style>
+  <w:style w:type="table" w:styleId="HelleSchattierung-Akzent1">
+    <w:name w:val="Light Shading Accent 1"/>
+    <w:basedOn w:val="NormaleTabelle"/>
+    <w:uiPriority w:val="60"/>
+    <w:rsid w:val="00A67158"/>
+    <w:pPr>
+      <w:spacing w:line="240" w:lineRule="auto"/>
+    </w:pPr>
+    <w:rPr>
+      <w:color w:val="5EA226" w:themeColor="accent1" w:themeShade="BF"/>
+    </w:rPr>
+    <w:tblPr>
+      <w:tblStyleRowBandSize w:val="1"/>
+      <w:tblStyleColBandSize w:val="1"/>
+      <w:tblInd w:w="0" w:type="dxa"/>
+      <w:tblBorders>
+        <w:top w:val="single" w:sz="8" w:space="0" w:color="7FD13B" w:themeColor="accent1"/>
+        <w:bottom w:val="single" w:sz="8" w:space="0" w:color="7FD13B" w:themeColor="accent1"/>
+      </w:tblBorders>
+      <w:tblCellMar>
+        <w:top w:w="0" w:type="dxa"/>
+        <w:left w:w="108" w:type="dxa"/>
+        <w:bottom w:w="0" w:type="dxa"/>
+        <w:right w:w="108" w:type="dxa"/>
+      </w:tblCellMar>
+    </w:tblPr>
+    <w:tblStylePr w:type="firstRow">
+      <w:pPr>
+        <w:spacing w:before="0" w:after="0" w:line="240" w:lineRule="auto"/>
+      </w:pPr>
+      <w:rPr>
+        <w:b/>
+        <w:bCs/>
+      </w:rPr>
+      <w:tblPr/>
+      <w:tcPr>
+        <w:tcBorders>
+          <w:top w:val="single" w:sz="8" w:space="0" w:color="7FD13B" w:themeColor="accent1"/>
+          <w:left w:val="nil"/>
+          <w:bottom w:val="single" w:sz="8" w:space="0" w:color="7FD13B" w:themeColor="accent1"/>
+          <w:right w:val="nil"/>
+          <w:insideH w:val="nil"/>
+          <w:insideV w:val="nil"/>
+        </w:tcBorders>
+      </w:tcPr>
+    </w:tblStylePr>
+    <w:tblStylePr w:type="lastRow">
+      <w:pPr>
+        <w:spacing w:before="0" w:after="0" w:line="240" w:lineRule="auto"/>
+      </w:pPr>
+      <w:rPr>
+        <w:b/>
+        <w:bCs/>
+      </w:rPr>
+      <w:tblPr/>
+      <w:tcPr>
+        <w:tcBorders>
+          <w:top w:val="single" w:sz="8" w:space="0" w:color="7FD13B" w:themeColor="accent1"/>
+          <w:left w:val="nil"/>
+          <w:bottom w:val="single" w:sz="8" w:space="0" w:color="7FD13B" w:themeColor="accent1"/>
+          <w:right w:val="nil"/>
+          <w:insideH w:val="nil"/>
+          <w:insideV w:val="nil"/>
+        </w:tcBorders>
+      </w:tcPr>
+    </w:tblStylePr>
+    <w:tblStylePr w:type="firstCol">
+      <w:rPr>
+        <w:b/>
+        <w:bCs/>
+      </w:rPr>
+    </w:tblStylePr>
+    <w:tblStylePr w:type="lastCol">
+      <w:rPr>
+        <w:b/>
+        <w:bCs/>
+      </w:rPr>
+    </w:tblStylePr>
+    <w:tblStylePr w:type="band1Vert">
+      <w:tblPr/>
+      <w:tcPr>
+        <w:tcBorders>
+          <w:left w:val="nil"/>
+          <w:right w:val="nil"/>
+          <w:insideH w:val="nil"/>
+          <w:insideV w:val="nil"/>
+        </w:tcBorders>
+        <w:shd w:val="clear" w:color="auto" w:fill="DFF3CE" w:themeFill="accent1" w:themeFillTint="3F"/>
+      </w:tcPr>
+    </w:tblStylePr>
+    <w:tblStylePr w:type="band1Horz">
+      <w:tblPr/>
+      <w:tcPr>
+        <w:tcBorders>
+          <w:left w:val="nil"/>
+          <w:right w:val="nil"/>
+          <w:insideH w:val="nil"/>
+          <w:insideV w:val="nil"/>
+        </w:tcBorders>
+        <w:shd w:val="clear" w:color="auto" w:fill="DFF3CE" w:themeFill="accent1" w:themeFillTint="3F"/>
+      </w:tcPr>
+    </w:tblStylePr>
   </w:style>
 </w:styles>
 </file>
@@ -4344,7 +5322,7 @@
 </file>
 
 <file path=customXml/itemProps1.xml><?xml version="1.0" encoding="utf-8"?>
-<ds:datastoreItem xmlns:ds="http://schemas.openxmlformats.org/officeDocument/2006/customXml" ds:itemID="{451AF66E-B909-47B8-A977-BB63A16C5C7D}">
+<ds:datastoreItem xmlns:ds="http://schemas.openxmlformats.org/officeDocument/2006/customXml" ds:itemID="{4F5D4A08-94E9-4627-98A0-50E3AA35F992}">
   <ds:schemaRefs>
     <ds:schemaRef ds:uri="http://schemas.openxmlformats.org/officeDocument/2006/bibliography"/>
   </ds:schemaRefs>

</xml_diff>

<commit_message>
added description for User Input and Sequence Check
</commit_message>
<xml_diff>
--- a/docs/Supermario Says.docx
+++ b/docs/Supermario Says.docx
@@ -1075,21 +1075,7 @@
         <w:rPr>
           <w:lang w:val="de-DE"/>
         </w:rPr>
-        <w:t xml:space="preserve"> ..." im Fach Systemnahe Programmierung an der DHBW Karlsruhe im </w:t>
-      </w:r>
-      <w:proofErr w:type="gramStart"/>
-      <w:r>
-        <w:rPr>
-          <w:lang w:val="de-DE"/>
-        </w:rPr>
-        <w:t>Sommersemester  '</w:t>
-      </w:r>
-      <w:proofErr w:type="gramEnd"/>
-      <w:r>
-        <w:rPr>
-          <w:lang w:val="de-DE"/>
-        </w:rPr>
-        <w:t xml:space="preserve">16 bei Professor Lausen. Ziel des Projektes soll es sein, das Spiel </w:t>
+        <w:t xml:space="preserve"> ..." im Fach Systemnahe Programmierung an der DHBW Karlsruhe im Sommersemester  '16 bei Professor Lausen. Ziel des Projektes soll es sein, das Spiel </w:t>
       </w:r>
       <w:proofErr w:type="spellStart"/>
       <w:r>
@@ -1600,8 +1586,8 @@
         </w:rPr>
         <w:drawing>
           <wp:inline distT="0" distB="0" distL="0" distR="0">
-            <wp:extent cx="1734834" cy="1816547"/>
-            <wp:effectExtent l="19050" t="0" r="0" b="0"/>
+            <wp:extent cx="3183789" cy="3333750"/>
+            <wp:effectExtent l="0" t="0" r="0" b="0"/>
             <wp:docPr id="7" name="Grafik 6" descr="LED_Matrix_processed.png"/>
             <wp:cNvGraphicFramePr>
               <a:graphicFrameLocks xmlns:a="http://schemas.openxmlformats.org/drawingml/2006/main" noChangeAspect="1"/>
@@ -1622,7 +1608,7 @@
                   <pic:spPr>
                     <a:xfrm>
                       <a:off x="0" y="0"/>
-                      <a:ext cx="1734834" cy="1816547"/>
+                      <a:ext cx="3205678" cy="3356670"/>
                     </a:xfrm>
                     <a:prstGeom prst="rect">
                       <a:avLst/>
@@ -1689,6 +1675,7 @@
         <w:rPr>
           <w:lang w:val="de-DE"/>
         </w:rPr>
+        <w:lastRenderedPageBreak/>
         <w:t xml:space="preserve">Das Tastenfeld ist in </w:t>
       </w:r>
       <w:r>
@@ -1830,11 +1817,10 @@
           <w:noProof/>
           <w:lang w:val="de-DE" w:eastAsia="de-DE" w:bidi="ar-SA"/>
         </w:rPr>
-        <w:lastRenderedPageBreak/>
         <w:drawing>
           <wp:inline distT="0" distB="0" distL="0" distR="0">
-            <wp:extent cx="1763641" cy="1818000"/>
-            <wp:effectExtent l="19050" t="0" r="8009" b="0"/>
+            <wp:extent cx="2310050" cy="2381250"/>
+            <wp:effectExtent l="0" t="0" r="0" b="0"/>
             <wp:docPr id="10" name="Grafik 9" descr="Matrix_Keypad_processed.png"/>
             <wp:cNvGraphicFramePr>
               <a:graphicFrameLocks xmlns:a="http://schemas.openxmlformats.org/drawingml/2006/main" noChangeAspect="1"/>
@@ -1855,7 +1841,7 @@
                   <pic:spPr>
                     <a:xfrm>
                       <a:off x="0" y="0"/>
-                      <a:ext cx="1763641" cy="1818000"/>
+                      <a:ext cx="2320532" cy="2392055"/>
                     </a:xfrm>
                     <a:prstGeom prst="rect">
                       <a:avLst/>
@@ -1931,7 +1917,8 @@
     <w:p>
       <w:pPr>
         <w:rPr>
-          <w:rStyle w:val="InternetLink"/>
+          <w:color w:val="0000FF"/>
+          <w:u w:val="single"/>
           <w:lang w:val="de-DE"/>
         </w:rPr>
       </w:pPr>
@@ -1992,13 +1979,6 @@
           <w:t>https://github.com/1developer1/sysProg16</w:t>
         </w:r>
       </w:hyperlink>
-    </w:p>
-    <w:p>
-      <w:pPr>
-        <w:rPr>
-          <w:lang w:val="de-DE"/>
-        </w:rPr>
-      </w:pPr>
     </w:p>
     <w:p>
       <w:pPr>
@@ -2259,6 +2239,7 @@
               <w:rPr>
                 <w:lang w:val="de-DE"/>
               </w:rPr>
+              <w:lastRenderedPageBreak/>
               <w:t>rand8reg</w:t>
             </w:r>
           </w:p>
@@ -2575,7 +2556,6 @@
               <w:rPr>
                 <w:lang w:val="de-DE"/>
               </w:rPr>
-              <w:lastRenderedPageBreak/>
               <w:t>topRight</w:t>
             </w:r>
             <w:proofErr w:type="spellEnd"/>
@@ -3267,7 +3247,13 @@
         <w:rPr>
           <w:lang w:val="de-DE"/>
         </w:rPr>
-        <w:t xml:space="preserve">Die Hauptspielschleife steuert den kompletten Ablauf des Programms und ruft die jeweiligen anderen Unterprogramme auf. Wenn das Programm gestartet wird, wird gleichzeitig ein </w:t>
+        <w:t xml:space="preserve">Die Hauptspielschleife steuert den kompletten Ablauf des Programms und ruft die jeweiligen anderen </w:t>
+      </w:r>
+      <w:r>
+        <w:rPr>
+          <w:lang w:val="de-DE"/>
+        </w:rPr>
+        <w:t xml:space="preserve">Unterprogramme auf. Wenn das Programm gestartet wird, wird gleichzeitig ein </w:t>
       </w:r>
       <w:proofErr w:type="spellStart"/>
       <w:r>
@@ -3281,48 +3267,11 @@
         <w:rPr>
           <w:lang w:val="de-DE"/>
         </w:rPr>
-        <w:t xml:space="preserve"> des Mikrocontrollers gestartet. </w:t>
-      </w:r>
-      <w:r>
-        <w:rPr>
-          <w:shd w:val="clear" w:color="auto" w:fill="FFFF00"/>
-          <w:lang w:val="de-DE"/>
-        </w:rPr>
-        <w:t xml:space="preserve">Über </w:t>
-      </w:r>
-      <w:proofErr w:type="gramStart"/>
-      <w:r>
-        <w:rPr>
-          <w:shd w:val="clear" w:color="auto" w:fill="FFFF00"/>
-          <w:lang w:val="de-DE"/>
-        </w:rPr>
-        <w:t xml:space="preserve">die </w:t>
-      </w:r>
-      <w:r>
-        <w:rPr>
-          <w:i/>
-          <w:iCs/>
-          <w:shd w:val="clear" w:color="auto" w:fill="FFFF00"/>
-          <w:lang w:val="de-DE"/>
-        </w:rPr>
-        <w:t>Start</w:t>
-      </w:r>
-      <w:proofErr w:type="gramEnd"/>
-      <w:r>
-        <w:rPr>
-          <w:i/>
-          <w:iCs/>
-          <w:shd w:val="clear" w:color="auto" w:fill="FFFF00"/>
-          <w:lang w:val="de-DE"/>
-        </w:rPr>
-        <w:t xml:space="preserve"> / </w:t>
+        <w:t xml:space="preserve"> des Mikrocontrollers gestartet. Über die Start / </w:t>
       </w:r>
       <w:proofErr w:type="spellStart"/>
       <w:r>
         <w:rPr>
-          <w:i/>
-          <w:iCs/>
-          <w:shd w:val="clear" w:color="auto" w:fill="FFFF00"/>
           <w:lang w:val="de-DE"/>
         </w:rPr>
         <w:t>Stop</w:t>
@@ -3330,26 +3279,23 @@
       <w:proofErr w:type="spellEnd"/>
       <w:r>
         <w:rPr>
-          <w:i/>
-          <w:iCs/>
-          <w:shd w:val="clear" w:color="auto" w:fill="FFFF00"/>
-          <w:lang w:val="de-DE"/>
-        </w:rPr>
-        <w:t xml:space="preserve"> / Neustart</w:t>
-      </w:r>
-      <w:r>
-        <w:rPr>
-          <w:shd w:val="clear" w:color="auto" w:fill="FFFF00"/>
-          <w:lang w:val="de-DE"/>
-        </w:rPr>
-        <w:t xml:space="preserve"> Routine kann dann das Spiel begonnen werden.</w:t>
+          <w:lang w:val="de-DE"/>
+        </w:rPr>
+        <w:t xml:space="preserve"> / Neustart Routine kann dann das Spiel begonnen werden. Wenn</w:t>
       </w:r>
       <w:r>
         <w:rPr>
           <w:shd w:val="clear" w:color="auto" w:fill="FFFFFF"/>
           <w:lang w:val="de-DE"/>
         </w:rPr>
-        <w:t xml:space="preserve"> Wenn das Spiel gestartet wurde, wird der </w:t>
+        <w:t xml:space="preserve"> das</w:t>
+      </w:r>
+      <w:r>
+        <w:rPr>
+          <w:shd w:val="clear" w:color="auto" w:fill="FFFFFF"/>
+          <w:lang w:val="de-DE"/>
+        </w:rPr>
+        <w:t xml:space="preserve"> Spiel gestartet wurde, wird der </w:t>
       </w:r>
       <w:r>
         <w:rPr>
@@ -3402,9 +3348,33 @@
     </w:p>
     <w:p>
       <w:pPr>
-        <w:pStyle w:val="berschrift7"/>
-        <w:rPr>
-          <w:shd w:val="clear" w:color="auto" w:fill="FFFF00"/>
+        <w:rPr>
+          <w:shd w:val="clear" w:color="auto" w:fill="FFFFFF"/>
+          <w:lang w:val="de-DE"/>
+        </w:rPr>
+      </w:pPr>
+    </w:p>
+    <w:p>
+      <w:pPr>
+        <w:rPr>
+          <w:shd w:val="clear" w:color="auto" w:fill="FFFFFF"/>
+          <w:lang w:val="de-DE"/>
+        </w:rPr>
+      </w:pPr>
+    </w:p>
+    <w:p>
+      <w:pPr>
+        <w:rPr>
+          <w:shd w:val="clear" w:color="auto" w:fill="FFFFFF"/>
+          <w:lang w:val="de-DE"/>
+        </w:rPr>
+      </w:pPr>
+    </w:p>
+    <w:p>
+      <w:pPr>
+        <w:rPr>
+          <w:b/>
+          <w:sz w:val="22"/>
           <w:lang w:val="de-DE"/>
         </w:rPr>
       </w:pPr>
@@ -3412,9 +3382,11 @@
       <w:bookmarkEnd w:id="12"/>
       <w:r>
         <w:rPr>
-          <w:shd w:val="clear" w:color="auto" w:fill="FFFF00"/>
-          <w:lang w:val="de-DE"/>
-        </w:rPr>
+          <w:b/>
+          <w:sz w:val="22"/>
+          <w:lang w:val="de-DE"/>
+        </w:rPr>
+        <w:lastRenderedPageBreak/>
         <w:t>Start / Stop / Neustart</w:t>
       </w:r>
     </w:p>
@@ -3424,19 +3396,11 @@
           <w:lang w:val="de-DE"/>
         </w:rPr>
       </w:pPr>
-      <w:proofErr w:type="gramStart"/>
-      <w:r>
-        <w:rPr>
-          <w:lang w:val="de-DE"/>
-        </w:rPr>
-        <w:t>Die Start</w:t>
-      </w:r>
-      <w:proofErr w:type="gramEnd"/>
-      <w:r>
-        <w:rPr>
-          <w:lang w:val="de-DE"/>
-        </w:rPr>
-        <w:t xml:space="preserve"> / </w:t>
+      <w:r>
+        <w:rPr>
+          <w:lang w:val="de-DE"/>
+        </w:rPr>
+        <w:t xml:space="preserve">Die Start / </w:t>
       </w:r>
       <w:proofErr w:type="spellStart"/>
       <w:r>
@@ -3555,7 +3519,15 @@
           <w:lang w:val="de-DE"/>
         </w:rPr>
       </w:pPr>
-      <w:bookmarkStart w:id="13" w:name="_GoBack"/>
+    </w:p>
+    <w:p>
+      <w:pPr>
+        <w:pStyle w:val="berschrift7"/>
+        <w:rPr>
+          <w:lang w:val="de-DE"/>
+        </w:rPr>
+      </w:pPr>
+      <w:bookmarkStart w:id="13" w:name="__RefHeading__219_443978008"/>
       <w:bookmarkEnd w:id="13"/>
     </w:p>
     <w:p>
@@ -3565,20 +3537,16 @@
           <w:lang w:val="de-DE"/>
         </w:rPr>
       </w:pPr>
-      <w:bookmarkStart w:id="14" w:name="__RefHeading__219_443978008"/>
-      <w:bookmarkEnd w:id="14"/>
-      <w:r>
-        <w:rPr>
-          <w:lang w:val="de-DE"/>
-        </w:rPr>
-        <w:lastRenderedPageBreak/>
+      <w:r>
+        <w:rPr>
+          <w:lang w:val="de-DE"/>
+        </w:rPr>
         <w:t>Pseudozufallszahlen Generator</w:t>
       </w:r>
     </w:p>
     <w:p>
       <w:pPr>
         <w:rPr>
-          <w:shd w:val="clear" w:color="auto" w:fill="FFFF00"/>
           <w:lang w:val="de-DE"/>
         </w:rPr>
       </w:pPr>
@@ -3655,13 +3623,21 @@
     </w:p>
     <w:p>
       <w:pPr>
+        <w:rPr>
+          <w:shd w:val="clear" w:color="auto" w:fill="FFFF00"/>
+          <w:lang w:val="de-DE"/>
+        </w:rPr>
+      </w:pPr>
+    </w:p>
+    <w:p>
+      <w:pPr>
         <w:pStyle w:val="berschrift7"/>
         <w:rPr>
           <w:lang w:val="de-DE"/>
         </w:rPr>
       </w:pPr>
-      <w:bookmarkStart w:id="15" w:name="__RefHeading__221_443978008"/>
-      <w:bookmarkEnd w:id="15"/>
+      <w:bookmarkStart w:id="14" w:name="__RefHeading__221_443978008"/>
+      <w:bookmarkEnd w:id="14"/>
       <w:r>
         <w:rPr>
           <w:lang w:val="de-DE"/>
@@ -3698,45 +3674,126 @@
     </w:p>
     <w:p>
       <w:pPr>
+        <w:rPr>
+          <w:lang w:val="de-DE"/>
+        </w:rPr>
+      </w:pPr>
+    </w:p>
+    <w:p>
+      <w:pPr>
         <w:pStyle w:val="berschrift7"/>
         <w:rPr>
           <w:lang w:val="de-DE"/>
         </w:rPr>
       </w:pPr>
-      <w:bookmarkStart w:id="16" w:name="__RefHeading__223_443978008"/>
+      <w:bookmarkStart w:id="15" w:name="__RefHeading__223_443978008"/>
+      <w:bookmarkEnd w:id="15"/>
+      <w:r>
+        <w:rPr>
+          <w:lang w:val="de-DE"/>
+        </w:rPr>
+        <w:t>Feldsequenz visualisieren</w:t>
+      </w:r>
+    </w:p>
+    <w:p>
+      <w:pPr>
+        <w:rPr>
+          <w:lang w:val="de-DE"/>
+        </w:rPr>
+      </w:pPr>
+      <w:r>
+        <w:rPr>
+          <w:lang w:val="de-DE"/>
+        </w:rPr>
+        <w:t xml:space="preserve">Das Unterprogramm zur Visualisierung </w:t>
+      </w:r>
+    </w:p>
+    <w:p>
+      <w:pPr>
+        <w:rPr>
+          <w:color w:val="auto"/>
+          <w:lang w:val="de-DE"/>
+        </w:rPr>
+      </w:pPr>
+      <w:r>
+        <w:rPr>
+          <w:color w:val="auto"/>
+          <w:highlight w:val="yellow"/>
+          <w:lang w:val="de-DE"/>
+        </w:rPr>
+        <w:t>Jasper</w:t>
+      </w:r>
+    </w:p>
+    <w:p>
+      <w:pPr>
+        <w:rPr>
+          <w:lang w:val="de-DE"/>
+        </w:rPr>
+      </w:pPr>
+    </w:p>
+    <w:p>
+      <w:pPr>
+        <w:pStyle w:val="berschrift7"/>
+        <w:rPr>
+          <w:lang w:val="de-DE"/>
+        </w:rPr>
+      </w:pPr>
+      <w:bookmarkStart w:id="16" w:name="__RefHeading__225_443978008"/>
       <w:bookmarkEnd w:id="16"/>
       <w:r>
         <w:rPr>
           <w:lang w:val="de-DE"/>
         </w:rPr>
-        <w:t>Feldsequenz visualisieren</w:t>
-      </w:r>
-    </w:p>
-    <w:p>
-      <w:pPr>
-        <w:rPr>
-          <w:lang w:val="de-DE"/>
-        </w:rPr>
-      </w:pPr>
-      <w:r>
-        <w:rPr>
-          <w:lang w:val="de-DE"/>
-        </w:rPr>
-        <w:t xml:space="preserve">Das Unterprogramm zur Visualisierung </w:t>
-      </w:r>
-    </w:p>
-    <w:p>
-      <w:pPr>
-        <w:rPr>
-          <w:lang w:val="de-DE"/>
-        </w:rPr>
-      </w:pPr>
-      <w:r>
-        <w:rPr>
-          <w:lang w:val="de-DE"/>
-        </w:rPr>
-        <w:t>Jasper</w:t>
-      </w:r>
+        <w:t>Benutzereingabe</w:t>
+      </w:r>
+    </w:p>
+    <w:p>
+      <w:pPr>
+        <w:rPr>
+          <w:lang w:val="de-DE"/>
+        </w:rPr>
+      </w:pPr>
+      <w:r>
+        <w:rPr>
+          <w:lang w:val="de-DE"/>
+        </w:rPr>
+        <w:t xml:space="preserve">Die Benutzereingabe des Programmes gibt dem Spieler erst einmal ein Zeichen, dass dieser weiß, dass nun die Eingabe der Sequenz erfolgt. Dafür leuchten alle </w:t>
+      </w:r>
+      <w:proofErr w:type="spellStart"/>
+      <w:r>
+        <w:rPr>
+          <w:lang w:val="de-DE"/>
+        </w:rPr>
+        <w:t>LED’s</w:t>
+      </w:r>
+      <w:proofErr w:type="spellEnd"/>
+      <w:r>
+        <w:rPr>
+          <w:lang w:val="de-DE"/>
+        </w:rPr>
+        <w:t xml:space="preserve"> auf. Das Programm wartet nun, bis der User einer der Schalter des Keyboards auf 1 setzt. Dabei gibt es vier Schalter, die jeweils für die Felder 1 – 4 stehen. Hat der User seine erste Eingabe getätigt, muss der Schalter wieder auf null gesetzt werden und der </w:t>
+      </w:r>
+      <w:proofErr w:type="spellStart"/>
+      <w:r>
+        <w:rPr>
+          <w:lang w:val="de-DE"/>
+        </w:rPr>
+        <w:t>Einlesevorgang</w:t>
+      </w:r>
+      <w:proofErr w:type="spellEnd"/>
+      <w:r>
+        <w:rPr>
+          <w:lang w:val="de-DE"/>
+        </w:rPr>
+        <w:t xml:space="preserve"> beginnt von neuem. Sobald alle Zahlen eingegeben wurden, beginnt das Programm die eingegebene Sequenz mit der generierten Sequenz zu vergleichen (siehe Vergleichen der Benutzereingabe mit der Sequenz).</w:t>
+      </w:r>
+    </w:p>
+    <w:p>
+      <w:pPr>
+        <w:rPr>
+          <w:lang w:val="de-DE"/>
+        </w:rPr>
+      </w:pPr>
     </w:p>
     <w:p>
       <w:pPr>
@@ -3745,26 +3802,139 @@
           <w:lang w:val="de-DE"/>
         </w:rPr>
       </w:pPr>
-      <w:bookmarkStart w:id="17" w:name="__RefHeading__225_443978008"/>
+      <w:bookmarkStart w:id="17" w:name="__RefHeading__227_443978008"/>
       <w:bookmarkEnd w:id="17"/>
       <w:r>
         <w:rPr>
           <w:lang w:val="de-DE"/>
         </w:rPr>
-        <w:t>Benutzereingabe</w:t>
-      </w:r>
-    </w:p>
-    <w:p>
-      <w:pPr>
-        <w:rPr>
-          <w:lang w:val="de-DE"/>
-        </w:rPr>
-      </w:pPr>
-      <w:r>
-        <w:rPr>
-          <w:lang w:val="de-DE"/>
-        </w:rPr>
-        <w:t>Mario</w:t>
+        <w:lastRenderedPageBreak/>
+        <w:t>Vergleichen der benutzereingabe mit der sequenz</w:t>
+      </w:r>
+    </w:p>
+    <w:p>
+      <w:pPr>
+        <w:rPr>
+          <w:lang w:val="de-DE"/>
+        </w:rPr>
+      </w:pPr>
+      <w:r>
+        <w:rPr>
+          <w:lang w:val="de-DE"/>
+        </w:rPr>
+        <w:t xml:space="preserve">Um die Benutzereingabe zu validieren, werden zuerst die Werte der generierten Sequenz eingelesen. Hierbei wurden die Werte schon mit 1, 2, 4 oder 8 im Speicher hinterlegt. D.h. das Feld 1 hat den Wert 1, das Feld 2 den Wert 2, das Feld 3 den Wert 4 und das Feld 4 den Wert 8. Da das Simple </w:t>
+      </w:r>
+      <w:proofErr w:type="spellStart"/>
+      <w:r>
+        <w:rPr>
+          <w:lang w:val="de-DE"/>
+        </w:rPr>
+        <w:t>Keypad</w:t>
+      </w:r>
+      <w:proofErr w:type="spellEnd"/>
+      <w:r>
+        <w:rPr>
+          <w:lang w:val="de-DE"/>
+        </w:rPr>
+        <w:t xml:space="preserve"> bei einer Nutzung der ersten 4 Schalter (mit </w:t>
+      </w:r>
+      <w:proofErr w:type="spellStart"/>
+      <w:r>
+        <w:rPr>
+          <w:lang w:val="de-DE"/>
+        </w:rPr>
+        <w:t>Pinbelegung</w:t>
+      </w:r>
+      <w:proofErr w:type="spellEnd"/>
+      <w:r>
+        <w:rPr>
+          <w:lang w:val="de-DE"/>
+        </w:rPr>
+        <w:t xml:space="preserve"> 0,1,2,3) genau diese Werte liefert, müssen diese nur mit einem CJNE miteinander verglichen werden. In diesem Falle vergleicht CJNE den Akkuinhalt (</w:t>
+      </w:r>
+      <w:proofErr w:type="spellStart"/>
+      <w:r>
+        <w:rPr>
+          <w:lang w:val="de-DE"/>
+        </w:rPr>
+        <w:t>stored</w:t>
+      </w:r>
+      <w:proofErr w:type="spellEnd"/>
+      <w:r>
+        <w:rPr>
+          <w:lang w:val="de-DE"/>
+        </w:rPr>
+        <w:t xml:space="preserve"> </w:t>
+      </w:r>
+      <w:proofErr w:type="spellStart"/>
+      <w:r>
+        <w:rPr>
+          <w:lang w:val="de-DE"/>
+        </w:rPr>
+        <w:t>sequence</w:t>
+      </w:r>
+      <w:proofErr w:type="spellEnd"/>
+      <w:r>
+        <w:rPr>
+          <w:lang w:val="de-DE"/>
+        </w:rPr>
+        <w:t xml:space="preserve">) mit der </w:t>
+      </w:r>
+      <w:proofErr w:type="spellStart"/>
+      <w:r>
+        <w:rPr>
+          <w:lang w:val="de-DE"/>
+        </w:rPr>
+        <w:t>input</w:t>
+      </w:r>
+      <w:proofErr w:type="spellEnd"/>
+      <w:r>
+        <w:rPr>
+          <w:lang w:val="de-DE"/>
+        </w:rPr>
+        <w:t xml:space="preserve"> </w:t>
+      </w:r>
+      <w:proofErr w:type="spellStart"/>
+      <w:r>
+        <w:rPr>
+          <w:lang w:val="de-DE"/>
+        </w:rPr>
+        <w:t>sequence</w:t>
+      </w:r>
+      <w:proofErr w:type="spellEnd"/>
+      <w:r>
+        <w:rPr>
+          <w:lang w:val="de-DE"/>
+        </w:rPr>
+        <w:t xml:space="preserve"> (</w:t>
+      </w:r>
+      <w:proofErr w:type="spellStart"/>
+      <w:r>
+        <w:rPr>
+          <w:lang w:val="de-DE"/>
+        </w:rPr>
+        <w:t>tocompare</w:t>
+      </w:r>
+      <w:proofErr w:type="spellEnd"/>
+      <w:r>
+        <w:rPr>
+          <w:lang w:val="de-DE"/>
+        </w:rPr>
+        <w:t xml:space="preserve">). Falls diese nicht gleich sind, springt das Programm zur Sprungmarke </w:t>
+      </w:r>
+      <w:proofErr w:type="spellStart"/>
+      <w:r>
+        <w:rPr>
+          <w:lang w:val="de-DE"/>
+        </w:rPr>
+        <w:t>notcorrect</w:t>
+      </w:r>
+      <w:proofErr w:type="spellEnd"/>
+      <w:r>
+        <w:rPr>
+          <w:lang w:val="de-DE"/>
+        </w:rPr>
+        <w:t>. Hier wird dem User dann visuell gezeigt, dass seine Eingabe nicht der generierten Sequenz entsprach. Das heißt auch, dass das Programm an dieser Stelle abgebrochen wird, ohne die restlichen Eingaben zu überprüfen.</w:t>
       </w:r>
     </w:p>
     <w:p>
@@ -3774,27 +3944,10 @@
           <w:lang w:val="de-DE"/>
         </w:rPr>
       </w:pPr>
-      <w:bookmarkStart w:id="18" w:name="__RefHeading__227_443978008"/>
+      <w:bookmarkStart w:id="18" w:name="__RefHeading__229_443978008"/>
+      <w:bookmarkStart w:id="19" w:name="_GoBack"/>
       <w:bookmarkEnd w:id="18"/>
-      <w:r>
-        <w:rPr>
-          <w:lang w:val="de-DE"/>
-        </w:rPr>
-        <w:t>Vergleichen der benutzereingabe mit der sequenz</w:t>
-      </w:r>
-    </w:p>
-    <w:p>
-      <w:pPr>
-        <w:rPr>
-          <w:lang w:val="de-DE"/>
-        </w:rPr>
-      </w:pPr>
-      <w:r>
-        <w:rPr>
-          <w:lang w:val="de-DE"/>
-        </w:rPr>
-        <w:t>Mario</w:t>
-      </w:r>
+      <w:bookmarkEnd w:id="19"/>
     </w:p>
     <w:p>
       <w:pPr>
@@ -3803,26 +3956,11 @@
           <w:lang w:val="de-DE"/>
         </w:rPr>
       </w:pPr>
-      <w:bookmarkStart w:id="19" w:name="__RefHeading__229_443978008"/>
-      <w:bookmarkEnd w:id="19"/>
       <w:r>
         <w:rPr>
           <w:lang w:val="de-DE"/>
         </w:rPr>
         <w:t>Korrektheits-Anzeige</w:t>
-      </w:r>
-    </w:p>
-    <w:p>
-      <w:pPr>
-        <w:rPr>
-          <w:lang w:val="de-DE"/>
-        </w:rPr>
-      </w:pPr>
-      <w:r>
-        <w:rPr>
-          <w:lang w:val="de-DE"/>
-        </w:rPr>
-        <w:t>Die Korrektheits-Anzeige wird abhängig vom Ergebnis des Vergleiches der Benutzereingabe mit der Sequenz gesteuert. Sollte der Benutzer die Sequenz richtig wiedergegeben haben, dann leuchtet für einen kurzen Augenblick, eine „0“ auf der LED-Matrix auf. Für den Fall, dass der Benutzer eine nicht korrekte Eingabe getätigt haben sollte, eine „1“ auf der LED-Matrix ausgegeben.</w:t>
       </w:r>
     </w:p>
     <w:p>
@@ -3837,17 +3975,17 @@
           <w:lang w:val="de-DE" w:eastAsia="de-DE" w:bidi="ar-SA"/>
         </w:rPr>
         <w:drawing>
-          <wp:anchor distT="0" distB="0" distL="0" distR="0" simplePos="0" relativeHeight="251654656" behindDoc="0" locked="0" layoutInCell="1" allowOverlap="1">
+          <wp:anchor distT="0" distB="0" distL="0" distR="0" simplePos="0" relativeHeight="251658752" behindDoc="1" locked="0" layoutInCell="1" allowOverlap="1" wp14:anchorId="6507C832" wp14:editId="769806D2">
             <wp:simplePos x="0" y="0"/>
             <wp:positionH relativeFrom="column">
-              <wp:posOffset>160020</wp:posOffset>
+              <wp:posOffset>3070860</wp:posOffset>
             </wp:positionH>
             <wp:positionV relativeFrom="paragraph">
-              <wp:posOffset>50165</wp:posOffset>
+              <wp:posOffset>857885</wp:posOffset>
             </wp:positionV>
-            <wp:extent cx="1914525" cy="1832610"/>
+            <wp:extent cx="2695575" cy="2580005"/>
             <wp:effectExtent l="0" t="0" r="0" b="0"/>
-            <wp:wrapSquare wrapText="largest"/>
+            <wp:wrapTopAndBottom/>
             <wp:docPr id="2" name="Picture"/>
             <wp:cNvGraphicFramePr>
               <a:graphicFrameLocks xmlns:a="http://schemas.openxmlformats.org/drawingml/2006/main" noChangeAspect="1"/>
@@ -3870,7 +4008,7 @@
                   <pic:spPr bwMode="auto">
                     <a:xfrm>
                       <a:off x="0" y="0"/>
-                      <a:ext cx="1914525" cy="1832610"/>
+                      <a:ext cx="2695575" cy="2580005"/>
                     </a:xfrm>
                     <a:prstGeom prst="rect">
                       <a:avLst/>
@@ -3886,6 +4024,12 @@
                 </pic:pic>
               </a:graphicData>
             </a:graphic>
+            <wp14:sizeRelH relativeFrom="margin">
+              <wp14:pctWidth>0</wp14:pctWidth>
+            </wp14:sizeRelH>
+            <wp14:sizeRelV relativeFrom="margin">
+              <wp14:pctHeight>0</wp14:pctHeight>
+            </wp14:sizeRelV>
           </wp:anchor>
         </w:drawing>
       </w:r>
@@ -3895,17 +4039,25 @@
           <w:lang w:val="de-DE" w:eastAsia="de-DE" w:bidi="ar-SA"/>
         </w:rPr>
         <w:drawing>
-          <wp:anchor distT="0" distB="0" distL="0" distR="0" simplePos="0" relativeHeight="251656704" behindDoc="0" locked="0" layoutInCell="1" allowOverlap="1">
+          <wp:anchor distT="0" distB="0" distL="0" distR="0" simplePos="0" relativeHeight="251670016" behindDoc="1" locked="0" layoutInCell="1" allowOverlap="1" wp14:anchorId="0DC63170" wp14:editId="07635AE3">
             <wp:simplePos x="0" y="0"/>
             <wp:positionH relativeFrom="column">
-              <wp:posOffset>3512185</wp:posOffset>
+              <wp:posOffset>88265</wp:posOffset>
             </wp:positionH>
             <wp:positionV relativeFrom="paragraph">
-              <wp:posOffset>50165</wp:posOffset>
+              <wp:posOffset>908685</wp:posOffset>
             </wp:positionV>
-            <wp:extent cx="2067560" cy="1870710"/>
+            <wp:extent cx="2751455" cy="2489835"/>
             <wp:effectExtent l="0" t="0" r="0" b="0"/>
-            <wp:wrapSquare wrapText="largest"/>
+            <wp:wrapTight wrapText="largest">
+              <wp:wrapPolygon edited="0">
+                <wp:start x="0" y="0"/>
+                <wp:lineTo x="0" y="21484"/>
+                <wp:lineTo x="21386" y="21484"/>
+                <wp:lineTo x="21386" y="0"/>
+                <wp:lineTo x="0" y="0"/>
+              </wp:wrapPolygon>
+            </wp:wrapTight>
             <wp:docPr id="3" name="Picture"/>
             <wp:cNvGraphicFramePr>
               <a:graphicFrameLocks xmlns:a="http://schemas.openxmlformats.org/drawingml/2006/main" noChangeAspect="1"/>
@@ -3928,7 +4080,7 @@
                   <pic:spPr bwMode="auto">
                     <a:xfrm>
                       <a:off x="0" y="0"/>
-                      <a:ext cx="2067560" cy="1870710"/>
+                      <a:ext cx="2751455" cy="2489835"/>
                     </a:xfrm>
                     <a:prstGeom prst="rect">
                       <a:avLst/>
@@ -3944,9 +4096,35 @@
                 </pic:pic>
               </a:graphicData>
             </a:graphic>
+            <wp14:sizeRelH relativeFrom="margin">
+              <wp14:pctWidth>0</wp14:pctWidth>
+            </wp14:sizeRelH>
+            <wp14:sizeRelV relativeFrom="margin">
+              <wp14:pctHeight>0</wp14:pctHeight>
+            </wp14:sizeRelV>
           </wp:anchor>
         </w:drawing>
       </w:r>
+      <w:r>
+        <w:rPr>
+          <w:lang w:val="de-DE"/>
+        </w:rPr>
+        <w:t>Die Korrektheits-Anzeige wird abhängig vom Ergebnis des Vergleiches der Benutzereingabe mit der Sequenz gesteuert. Sollte der Benutzer die Sequenz richtig wiedergegeben haben, dann leuchtet für einen kurzen Augenblick, eine „0“ auf der LED-Matrix auf. Für den Fall, dass der Benutzer eine nicht korrekte Eingabe getätigt haben sollte, eine „1“ auf der LED-Matrix ausgegeben.</w:t>
+      </w:r>
+    </w:p>
+    <w:p>
+      <w:pPr>
+        <w:rPr>
+          <w:lang w:val="de-DE"/>
+        </w:rPr>
+      </w:pPr>
+    </w:p>
+    <w:p>
+      <w:pPr>
+        <w:rPr>
+          <w:lang w:val="de-DE"/>
+        </w:rPr>
+      </w:pPr>
     </w:p>
     <w:p>
       <w:pPr>
@@ -4051,6 +4229,19 @@
           <w:lang w:val="de-DE"/>
         </w:rPr>
         <w:t>Fazit</w:t>
+      </w:r>
+    </w:p>
+    <w:p>
+      <w:pPr>
+        <w:rPr>
+          <w:lang w:val="de-DE"/>
+        </w:rPr>
+      </w:pPr>
+      <w:r>
+        <w:rPr>
+          <w:lang w:val="de-DE"/>
+        </w:rPr>
+        <w:t xml:space="preserve">Das Projekt hat gezeigt, dass der Einsatz von virtueller Hardware in einer Entwicklungsumgebung nicht immer reibungslos funktioniert und dass es viel Zeit beanspruchen kann, bis die gewünschte Funktionsweise erreicht wird. Allerdings hat uns das Projekt auch gezeigt, wieviel Aufwand und Komplexität hinter scheinbar einfach zu bewältigenden Aufgaben liegt, wenn diese systemnah umgesetzt werden müssen. </w:t>
       </w:r>
     </w:p>
     <w:sectPr>
@@ -6025,7 +6216,7 @@
 </file>
 
 <file path=customXml/itemProps1.xml><?xml version="1.0" encoding="utf-8"?>
-<ds:datastoreItem xmlns:ds="http://schemas.openxmlformats.org/officeDocument/2006/customXml" ds:itemID="{34653DA6-9618-4DC6-AA72-63F5E65F35EA}">
+<ds:datastoreItem xmlns:ds="http://schemas.openxmlformats.org/officeDocument/2006/customXml" ds:itemID="{79FEFFC4-5647-4495-BB85-7B57556D748A}">
   <ds:schemaRefs>
     <ds:schemaRef ds:uri="http://schemas.openxmlformats.org/officeDocument/2006/bibliography"/>
   </ds:schemaRefs>

</xml_diff>